<commit_message>
Adição de recursos de teste
</commit_message>
<xml_diff>
--- a/Plano de teste.docx
+++ b/Plano de teste.docx
@@ -1,6 +1,6 @@
 
 <file path=word/document.xml><?xml version="1.0" encoding="utf-8"?>
-<w:document xmlns:wpc="http://schemas.microsoft.com/office/word/2010/wordprocessingCanvas" xmlns:mc="http://schemas.openxmlformats.org/markup-compatibility/2006" xmlns:o="urn:schemas-microsoft-com:office:office" xmlns:r="http://schemas.openxmlformats.org/officeDocument/2006/relationships" xmlns:m="http://schemas.openxmlformats.org/officeDocument/2006/math" xmlns:v="urn:schemas-microsoft-com:vml" xmlns:wp14="http://schemas.microsoft.com/office/word/2010/wordprocessingDrawing" xmlns:wp="http://schemas.openxmlformats.org/drawingml/2006/wordprocessingDrawing" xmlns:w10="urn:schemas-microsoft-com:office:word" xmlns:w="http://schemas.openxmlformats.org/wordprocessingml/2006/main" xmlns:w14="http://schemas.microsoft.com/office/word/2010/wordml" xmlns:wpg="http://schemas.microsoft.com/office/word/2010/wordprocessingGroup" xmlns:wpi="http://schemas.microsoft.com/office/word/2010/wordprocessingInk" xmlns:wne="http://schemas.microsoft.com/office/word/2006/wordml" xmlns:wps="http://schemas.microsoft.com/office/word/2010/wordprocessingShape" mc:Ignorable="w14 wp14">
+<w:document xmlns:wpc="http://schemas.microsoft.com/office/word/2010/wordprocessingCanvas" xmlns:cx="http://schemas.microsoft.com/office/drawing/2014/chartex" xmlns:cx1="http://schemas.microsoft.com/office/drawing/2015/9/8/chartex" xmlns:cx2="http://schemas.microsoft.com/office/drawing/2015/10/21/chartex" xmlns:cx3="http://schemas.microsoft.com/office/drawing/2016/5/9/chartex" xmlns:cx4="http://schemas.microsoft.com/office/drawing/2016/5/10/chartex" xmlns:cx5="http://schemas.microsoft.com/office/drawing/2016/5/11/chartex" xmlns:mc="http://schemas.openxmlformats.org/markup-compatibility/2006" xmlns:o="urn:schemas-microsoft-com:office:office" xmlns:r="http://schemas.openxmlformats.org/officeDocument/2006/relationships" xmlns:m="http://schemas.openxmlformats.org/officeDocument/2006/math" xmlns:v="urn:schemas-microsoft-com:vml" xmlns:wp14="http://schemas.microsoft.com/office/word/2010/wordprocessingDrawing" xmlns:wp="http://schemas.openxmlformats.org/drawingml/2006/wordprocessingDrawing" xmlns:w10="urn:schemas-microsoft-com:office:word" xmlns:w="http://schemas.openxmlformats.org/wordprocessingml/2006/main" xmlns:w14="http://schemas.microsoft.com/office/word/2010/wordml" xmlns:w15="http://schemas.microsoft.com/office/word/2012/wordml" xmlns:w16se="http://schemas.microsoft.com/office/word/2015/wordml/symex" xmlns:wpg="http://schemas.microsoft.com/office/word/2010/wordprocessingGroup" xmlns:wpi="http://schemas.microsoft.com/office/word/2010/wordprocessingInk" xmlns:wne="http://schemas.microsoft.com/office/word/2006/wordml" xmlns:wps="http://schemas.microsoft.com/office/word/2010/wordprocessingShape" mc:Ignorable="w14 w15 w16se wp14">
   <w:body>
     <w:p>
       <w:pPr>
@@ -275,7 +275,7 @@
     </w:p>
     <w:p>
       <w:pPr>
-        <w:pStyle w:val="Heading2"/>
+        <w:pStyle w:val="Ttulo2"/>
       </w:pPr>
       <w:r>
         <w:t>Escopo</w:t>
@@ -311,7 +311,7 @@
     </w:p>
     <w:p>
       <w:pPr>
-        <w:pStyle w:val="Heading2"/>
+        <w:pStyle w:val="Ttulo2"/>
         <w:rPr>
           <w:rFonts w:eastAsia="Times New Roman"/>
           <w:lang w:eastAsia="pt-BR"/>
@@ -1498,390 +1498,1172 @@
           <w:szCs w:val="24"/>
           <w:lang w:eastAsia="pt-BR"/>
         </w:rPr>
-        <w:t>Visão geral do processo de teste</w:t>
-      </w:r>
+        <w:t>Visão geral do processo de teste:</w:t>
+      </w:r>
+    </w:p>
+    <w:p>
+      <w:pPr>
+        <w:spacing w:after="0" w:line="240" w:lineRule="auto"/>
+        <w:rPr>
+          <w:rFonts w:ascii="Times New Roman" w:eastAsia="Times New Roman" w:hAnsi="Times New Roman" w:cs="Times New Roman"/>
+          <w:sz w:val="24"/>
+          <w:szCs w:val="24"/>
+          <w:lang w:eastAsia="pt-BR"/>
+        </w:rPr>
+      </w:pPr>
+    </w:p>
+    <w:p>
+      <w:pPr>
+        <w:numPr>
+          <w:ilvl w:val="0"/>
+          <w:numId w:val="7"/>
+        </w:numPr>
+        <w:spacing w:before="100" w:beforeAutospacing="1" w:after="100" w:afterAutospacing="1" w:line="240" w:lineRule="auto"/>
+        <w:rPr>
+          <w:rFonts w:ascii="Times New Roman" w:eastAsia="Times New Roman" w:hAnsi="Times New Roman" w:cs="Times New Roman"/>
+          <w:sz w:val="24"/>
+          <w:szCs w:val="24"/>
+          <w:lang w:eastAsia="pt-BR"/>
+        </w:rPr>
+      </w:pPr>
+      <w:r>
+        <w:rPr>
+          <w:rFonts w:ascii="Times New Roman" w:eastAsia="Times New Roman" w:hAnsi="Times New Roman" w:cs="Times New Roman"/>
+          <w:sz w:val="24"/>
+          <w:szCs w:val="24"/>
+          <w:lang w:eastAsia="pt-BR"/>
+        </w:rPr>
+        <w:t>Identificar o requisito a ser</w:t>
+      </w:r>
+      <w:r>
+        <w:rPr>
+          <w:rFonts w:ascii="Times New Roman" w:eastAsia="Times New Roman" w:hAnsi="Times New Roman" w:cs="Times New Roman"/>
+          <w:sz w:val="24"/>
+          <w:szCs w:val="24"/>
+          <w:lang w:eastAsia="pt-BR"/>
+        </w:rPr>
+        <w:t>em</w:t>
+      </w:r>
+      <w:r>
+        <w:rPr>
+          <w:rFonts w:ascii="Times New Roman" w:eastAsia="Times New Roman" w:hAnsi="Times New Roman" w:cs="Times New Roman"/>
+          <w:sz w:val="24"/>
+          <w:szCs w:val="24"/>
+          <w:lang w:eastAsia="pt-BR"/>
+        </w:rPr>
+        <w:t xml:space="preserve"> testado.</w:t>
+      </w:r>
+    </w:p>
+    <w:p>
+      <w:pPr>
+        <w:numPr>
+          <w:ilvl w:val="0"/>
+          <w:numId w:val="7"/>
+        </w:numPr>
+        <w:spacing w:before="100" w:beforeAutospacing="1" w:after="100" w:afterAutospacing="1" w:line="240" w:lineRule="auto"/>
+        <w:rPr>
+          <w:rFonts w:ascii="Times New Roman" w:eastAsia="Times New Roman" w:hAnsi="Times New Roman" w:cs="Times New Roman"/>
+          <w:sz w:val="24"/>
+          <w:szCs w:val="24"/>
+          <w:lang w:eastAsia="pt-BR"/>
+        </w:rPr>
+      </w:pPr>
+      <w:r>
+        <w:rPr>
+          <w:rFonts w:ascii="Times New Roman" w:eastAsia="Times New Roman" w:hAnsi="Times New Roman" w:cs="Times New Roman"/>
+          <w:sz w:val="24"/>
+          <w:szCs w:val="24"/>
+          <w:lang w:eastAsia="pt-BR"/>
+        </w:rPr>
+        <w:lastRenderedPageBreak/>
+        <w:t>Identificar qual teste em particular deve ser utilizado para testar cada módulo</w:t>
+      </w:r>
+    </w:p>
+    <w:p>
+      <w:pPr>
+        <w:numPr>
+          <w:ilvl w:val="0"/>
+          <w:numId w:val="7"/>
+        </w:numPr>
+        <w:spacing w:before="100" w:beforeAutospacing="1" w:after="100" w:afterAutospacing="1" w:line="240" w:lineRule="auto"/>
+        <w:rPr>
+          <w:rFonts w:ascii="Times New Roman" w:eastAsia="Times New Roman" w:hAnsi="Times New Roman" w:cs="Times New Roman"/>
+          <w:sz w:val="24"/>
+          <w:szCs w:val="24"/>
+          <w:lang w:eastAsia="pt-BR"/>
+        </w:rPr>
+      </w:pPr>
+      <w:r>
+        <w:rPr>
+          <w:rFonts w:ascii="Times New Roman" w:eastAsia="Times New Roman" w:hAnsi="Times New Roman" w:cs="Times New Roman"/>
+          <w:sz w:val="24"/>
+          <w:szCs w:val="24"/>
+          <w:lang w:eastAsia="pt-BR"/>
+        </w:rPr>
+        <w:t>Revisar os dados do teste e os casos de teste para assegurar que foi completamente verificado e que estão funcionando de acordo.</w:t>
+      </w:r>
+    </w:p>
+    <w:p>
+      <w:pPr>
+        <w:numPr>
+          <w:ilvl w:val="0"/>
+          <w:numId w:val="7"/>
+        </w:numPr>
+        <w:spacing w:before="100" w:beforeAutospacing="1" w:after="100" w:afterAutospacing="1" w:line="240" w:lineRule="auto"/>
+        <w:rPr>
+          <w:rFonts w:ascii="Times New Roman" w:eastAsia="Times New Roman" w:hAnsi="Times New Roman" w:cs="Times New Roman"/>
+          <w:sz w:val="24"/>
+          <w:szCs w:val="24"/>
+          <w:lang w:eastAsia="pt-BR"/>
+        </w:rPr>
+      </w:pPr>
+      <w:r>
+        <w:rPr>
+          <w:rFonts w:ascii="Times New Roman" w:eastAsia="Times New Roman" w:hAnsi="Times New Roman" w:cs="Times New Roman"/>
+          <w:sz w:val="24"/>
+          <w:szCs w:val="24"/>
+          <w:lang w:eastAsia="pt-BR"/>
+        </w:rPr>
+        <w:t>Identificar o resultado esperado de cada teste</w:t>
+      </w:r>
+    </w:p>
+    <w:p>
+      <w:pPr>
+        <w:numPr>
+          <w:ilvl w:val="0"/>
+          <w:numId w:val="7"/>
+        </w:numPr>
+        <w:spacing w:before="100" w:beforeAutospacing="1" w:after="100" w:afterAutospacing="1" w:line="240" w:lineRule="auto"/>
+        <w:rPr>
+          <w:rFonts w:ascii="Times New Roman" w:eastAsia="Times New Roman" w:hAnsi="Times New Roman" w:cs="Times New Roman"/>
+          <w:sz w:val="24"/>
+          <w:szCs w:val="24"/>
+          <w:lang w:eastAsia="pt-BR"/>
+        </w:rPr>
+      </w:pPr>
+      <w:r>
+        <w:rPr>
+          <w:rFonts w:ascii="Times New Roman" w:eastAsia="Times New Roman" w:hAnsi="Times New Roman" w:cs="Times New Roman"/>
+          <w:sz w:val="24"/>
+          <w:szCs w:val="24"/>
+          <w:lang w:eastAsia="pt-BR"/>
+        </w:rPr>
+        <w:t>Realizar os testes</w:t>
+      </w:r>
+    </w:p>
+    <w:p>
+      <w:pPr>
+        <w:numPr>
+          <w:ilvl w:val="0"/>
+          <w:numId w:val="7"/>
+        </w:numPr>
+        <w:spacing w:before="100" w:beforeAutospacing="1" w:after="100" w:afterAutospacing="1" w:line="240" w:lineRule="auto"/>
+        <w:rPr>
+          <w:rFonts w:ascii="Times New Roman" w:eastAsia="Times New Roman" w:hAnsi="Times New Roman" w:cs="Times New Roman"/>
+          <w:sz w:val="24"/>
+          <w:szCs w:val="24"/>
+          <w:lang w:eastAsia="pt-BR"/>
+        </w:rPr>
+      </w:pPr>
+      <w:r>
+        <w:rPr>
+          <w:rFonts w:ascii="Times New Roman" w:eastAsia="Times New Roman" w:hAnsi="Times New Roman" w:cs="Times New Roman"/>
+          <w:sz w:val="24"/>
+          <w:szCs w:val="24"/>
+          <w:lang w:eastAsia="pt-BR"/>
+        </w:rPr>
+        <w:t>Teste unitário bem sucedido é necessário antes de começar o teste de integração/sistema</w:t>
+      </w:r>
+    </w:p>
+    <w:p>
+      <w:pPr>
+        <w:numPr>
+          <w:ilvl w:val="0"/>
+          <w:numId w:val="7"/>
+        </w:numPr>
+        <w:spacing w:before="100" w:beforeAutospacing="1" w:after="100" w:afterAutospacing="1" w:line="240" w:lineRule="auto"/>
+        <w:rPr>
+          <w:rFonts w:ascii="Times New Roman" w:eastAsia="Times New Roman" w:hAnsi="Times New Roman" w:cs="Times New Roman"/>
+          <w:sz w:val="24"/>
+          <w:szCs w:val="24"/>
+          <w:lang w:eastAsia="pt-BR"/>
+        </w:rPr>
+      </w:pPr>
+      <w:r>
+        <w:rPr>
+          <w:rFonts w:ascii="Times New Roman" w:eastAsia="Times New Roman" w:hAnsi="Times New Roman" w:cs="Times New Roman"/>
+          <w:sz w:val="24"/>
+          <w:szCs w:val="24"/>
+          <w:lang w:eastAsia="pt-BR"/>
+        </w:rPr>
+        <w:t>Teste não sucedidos requer que um relatório de Bug seja gerado. Este relatório deve descrever o caso de teste, o problema encontrado, a possível causa e a sequência de eventos que levaram ao problema. O relatório será utilizado depois para análise técnica.</w:t>
+      </w:r>
+    </w:p>
+    <w:p>
+      <w:pPr>
+        <w:spacing w:after="0" w:line="240" w:lineRule="auto"/>
+        <w:rPr>
+          <w:rFonts w:ascii="Times New Roman" w:eastAsia="Times New Roman" w:hAnsi="Times New Roman" w:cs="Times New Roman"/>
+          <w:sz w:val="24"/>
+          <w:szCs w:val="24"/>
+          <w:lang w:eastAsia="pt-BR"/>
+        </w:rPr>
+      </w:pPr>
+    </w:p>
+    <w:p>
+      <w:pPr>
+        <w:spacing w:after="0" w:line="240" w:lineRule="auto"/>
+        <w:rPr>
+          <w:rFonts w:ascii="Times New Roman" w:eastAsia="Times New Roman" w:hAnsi="Times New Roman" w:cs="Times New Roman"/>
+          <w:sz w:val="24"/>
+          <w:szCs w:val="24"/>
+          <w:lang w:eastAsia="pt-BR"/>
+        </w:rPr>
+      </w:pPr>
+    </w:p>
+    <w:p>
+      <w:pPr>
+        <w:spacing w:after="0"/>
+        <w:rPr>
+          <w:rFonts w:ascii="Times New Roman" w:hAnsi="Times New Roman" w:cs="Times New Roman"/>
+          <w:b/>
+          <w:color w:val="262626" w:themeColor="text1" w:themeTint="D9"/>
+          <w:sz w:val="24"/>
+        </w:rPr>
+      </w:pPr>
+      <w:r>
+        <w:rPr>
+          <w:rFonts w:ascii="Times New Roman" w:hAnsi="Times New Roman" w:cs="Times New Roman"/>
+          <w:b/>
+          <w:color w:val="262626" w:themeColor="text1" w:themeTint="D9"/>
+          <w:sz w:val="24"/>
+        </w:rPr>
+        <w:t xml:space="preserve">Cenário 1 – Usuário realiza o cadastro e </w:t>
+      </w:r>
+      <w:proofErr w:type="spellStart"/>
+      <w:r>
+        <w:rPr>
+          <w:rFonts w:ascii="Times New Roman" w:hAnsi="Times New Roman" w:cs="Times New Roman"/>
+          <w:b/>
+          <w:color w:val="262626" w:themeColor="text1" w:themeTint="D9"/>
+          <w:sz w:val="24"/>
+        </w:rPr>
+        <w:t>login</w:t>
+      </w:r>
+      <w:proofErr w:type="spellEnd"/>
+    </w:p>
+    <w:p>
+      <w:pPr>
+        <w:pStyle w:val="PargrafodaLista"/>
+        <w:numPr>
+          <w:ilvl w:val="1"/>
+          <w:numId w:val="8"/>
+        </w:numPr>
+        <w:ind w:firstLine="588"/>
+        <w:rPr>
+          <w:rFonts w:ascii="Times New Roman" w:hAnsi="Times New Roman" w:cs="Times New Roman"/>
+          <w:color w:val="262626" w:themeColor="text1" w:themeTint="D9"/>
+          <w:sz w:val="24"/>
+        </w:rPr>
+      </w:pPr>
+      <w:r>
+        <w:rPr>
+          <w:rFonts w:ascii="Times New Roman" w:hAnsi="Times New Roman" w:cs="Times New Roman"/>
+          <w:color w:val="262626" w:themeColor="text1" w:themeTint="D9"/>
+          <w:sz w:val="24"/>
+        </w:rPr>
+        <w:t>– O usuário entra na tela de cadastro e se identifica como anfitrião ou mochileiro.</w:t>
+      </w:r>
+    </w:p>
+    <w:p>
+      <w:pPr>
+        <w:pStyle w:val="PargrafodaLista"/>
+        <w:numPr>
+          <w:ilvl w:val="1"/>
+          <w:numId w:val="8"/>
+        </w:numPr>
+        <w:ind w:firstLine="588"/>
+        <w:rPr>
+          <w:rFonts w:ascii="Times New Roman" w:hAnsi="Times New Roman" w:cs="Times New Roman"/>
+          <w:color w:val="262626" w:themeColor="text1" w:themeTint="D9"/>
+          <w:sz w:val="24"/>
+        </w:rPr>
+      </w:pPr>
+      <w:r>
+        <w:rPr>
+          <w:rFonts w:ascii="Times New Roman" w:hAnsi="Times New Roman" w:cs="Times New Roman"/>
+          <w:color w:val="262626" w:themeColor="text1" w:themeTint="D9"/>
+          <w:sz w:val="24"/>
+        </w:rPr>
+        <w:t>– O usuário cadastra todos os itens especificados no formulário de cadastro.</w:t>
+      </w:r>
+    </w:p>
+    <w:p>
+      <w:pPr>
+        <w:pStyle w:val="PargrafodaLista"/>
+        <w:numPr>
+          <w:ilvl w:val="1"/>
+          <w:numId w:val="8"/>
+        </w:numPr>
+        <w:ind w:firstLine="588"/>
+        <w:rPr>
+          <w:rFonts w:ascii="Times New Roman" w:hAnsi="Times New Roman" w:cs="Times New Roman"/>
+          <w:color w:val="262626" w:themeColor="text1" w:themeTint="D9"/>
+          <w:sz w:val="24"/>
+        </w:rPr>
+      </w:pPr>
+      <w:r>
+        <w:rPr>
+          <w:rFonts w:ascii="Times New Roman" w:hAnsi="Times New Roman" w:cs="Times New Roman"/>
+          <w:color w:val="262626" w:themeColor="text1" w:themeTint="D9"/>
+          <w:sz w:val="24"/>
+        </w:rPr>
+        <w:t xml:space="preserve">– Após o cadastro o usuário é encaminhado para a tela de </w:t>
+      </w:r>
+      <w:proofErr w:type="spellStart"/>
+      <w:r>
+        <w:rPr>
+          <w:rFonts w:ascii="Times New Roman" w:hAnsi="Times New Roman" w:cs="Times New Roman"/>
+          <w:color w:val="262626" w:themeColor="text1" w:themeTint="D9"/>
+          <w:sz w:val="24"/>
+        </w:rPr>
+        <w:t>login</w:t>
+      </w:r>
+      <w:proofErr w:type="spellEnd"/>
+      <w:r>
+        <w:rPr>
+          <w:rFonts w:ascii="Times New Roman" w:hAnsi="Times New Roman" w:cs="Times New Roman"/>
+          <w:color w:val="262626" w:themeColor="text1" w:themeTint="D9"/>
+          <w:sz w:val="24"/>
+        </w:rPr>
+        <w:t>.</w:t>
+      </w:r>
+    </w:p>
+    <w:p>
+      <w:pPr>
+        <w:pStyle w:val="PargrafodaLista"/>
+        <w:numPr>
+          <w:ilvl w:val="1"/>
+          <w:numId w:val="8"/>
+        </w:numPr>
+        <w:ind w:firstLine="588"/>
+        <w:rPr>
+          <w:rFonts w:ascii="Times New Roman" w:hAnsi="Times New Roman" w:cs="Times New Roman"/>
+          <w:color w:val="262626" w:themeColor="text1" w:themeTint="D9"/>
+          <w:sz w:val="24"/>
+        </w:rPr>
+      </w:pPr>
+      <w:r>
+        <w:rPr>
+          <w:rFonts w:ascii="Times New Roman" w:hAnsi="Times New Roman" w:cs="Times New Roman"/>
+          <w:color w:val="262626" w:themeColor="text1" w:themeTint="D9"/>
+          <w:sz w:val="24"/>
+        </w:rPr>
+        <w:t xml:space="preserve">– Após a confirmação dos dados do usuário junto ao </w:t>
+      </w:r>
+      <w:proofErr w:type="spellStart"/>
+      <w:r>
+        <w:rPr>
+          <w:rFonts w:ascii="Times New Roman" w:hAnsi="Times New Roman" w:cs="Times New Roman"/>
+          <w:color w:val="262626" w:themeColor="text1" w:themeTint="D9"/>
+          <w:sz w:val="24"/>
+        </w:rPr>
+        <w:t>Firebase</w:t>
+      </w:r>
+      <w:proofErr w:type="spellEnd"/>
+      <w:r>
+        <w:rPr>
+          <w:rFonts w:ascii="Times New Roman" w:hAnsi="Times New Roman" w:cs="Times New Roman"/>
+          <w:color w:val="262626" w:themeColor="text1" w:themeTint="D9"/>
+          <w:sz w:val="24"/>
+        </w:rPr>
+        <w:t>, o mesmo é redirecionado para a página de membros da rede.</w:t>
+      </w:r>
+    </w:p>
+    <w:p>
+      <w:pPr>
+        <w:spacing w:after="0"/>
+        <w:rPr>
+          <w:rFonts w:ascii="Times New Roman" w:hAnsi="Times New Roman" w:cs="Times New Roman"/>
+          <w:b/>
+          <w:color w:val="262626" w:themeColor="text1" w:themeTint="D9"/>
+          <w:sz w:val="24"/>
+        </w:rPr>
+      </w:pPr>
+      <w:r>
+        <w:rPr>
+          <w:rFonts w:ascii="Times New Roman" w:hAnsi="Times New Roman" w:cs="Times New Roman"/>
+          <w:b/>
+          <w:color w:val="262626" w:themeColor="text1" w:themeTint="D9"/>
+          <w:sz w:val="24"/>
+        </w:rPr>
+        <w:t>Cenário 2 – Usuário Anfitrião cadastra o estabelecimento</w:t>
+      </w:r>
+    </w:p>
+    <w:p>
+      <w:pPr>
+        <w:pStyle w:val="PargrafodaLista"/>
+        <w:numPr>
+          <w:ilvl w:val="1"/>
+          <w:numId w:val="9"/>
+        </w:numPr>
+        <w:spacing w:after="0"/>
+        <w:ind w:firstLine="633"/>
+        <w:rPr>
+          <w:rFonts w:ascii="Times New Roman" w:hAnsi="Times New Roman" w:cs="Times New Roman"/>
+          <w:color w:val="262626" w:themeColor="text1" w:themeTint="D9"/>
+          <w:sz w:val="24"/>
+        </w:rPr>
+      </w:pPr>
+      <w:r>
+        <w:rPr>
+          <w:rFonts w:ascii="Times New Roman" w:hAnsi="Times New Roman" w:cs="Times New Roman"/>
+          <w:color w:val="262626" w:themeColor="text1" w:themeTint="D9"/>
+          <w:sz w:val="24"/>
+        </w:rPr>
+        <w:t>– O usuário informa o nome, local, tipo e restrições (Texto livre).</w:t>
+      </w:r>
+    </w:p>
+    <w:p>
+      <w:pPr>
+        <w:pStyle w:val="PargrafodaLista"/>
+        <w:numPr>
+          <w:ilvl w:val="1"/>
+          <w:numId w:val="9"/>
+        </w:numPr>
+        <w:spacing w:after="0"/>
+        <w:ind w:left="1276" w:hanging="283"/>
+        <w:rPr>
+          <w:rFonts w:ascii="Times New Roman" w:hAnsi="Times New Roman" w:cs="Times New Roman"/>
+          <w:color w:val="262626" w:themeColor="text1" w:themeTint="D9"/>
+          <w:sz w:val="24"/>
+        </w:rPr>
+      </w:pPr>
+      <w:r>
+        <w:rPr>
+          <w:rFonts w:ascii="Times New Roman" w:hAnsi="Times New Roman" w:cs="Times New Roman"/>
+          <w:color w:val="262626" w:themeColor="text1" w:themeTint="D9"/>
+          <w:sz w:val="24"/>
+        </w:rPr>
+        <w:t>– O usuário informa a quantidade de vagas do estabelecimento (Valor inteiro).</w:t>
+      </w:r>
+    </w:p>
+    <w:p>
+      <w:pPr>
+        <w:pStyle w:val="PargrafodaLista"/>
+        <w:numPr>
+          <w:ilvl w:val="1"/>
+          <w:numId w:val="9"/>
+        </w:numPr>
+        <w:spacing w:after="0"/>
+        <w:ind w:left="1276" w:hanging="283"/>
+        <w:rPr>
+          <w:rFonts w:ascii="Times New Roman" w:hAnsi="Times New Roman" w:cs="Times New Roman"/>
+          <w:color w:val="262626" w:themeColor="text1" w:themeTint="D9"/>
+          <w:sz w:val="24"/>
+        </w:rPr>
+      </w:pPr>
+      <w:r>
+        <w:rPr>
+          <w:rFonts w:ascii="Times New Roman" w:hAnsi="Times New Roman" w:cs="Times New Roman"/>
+          <w:color w:val="262626" w:themeColor="text1" w:themeTint="D9"/>
+          <w:sz w:val="24"/>
+        </w:rPr>
+        <w:t>– O usuário confirma o cadastro do estabelecimento (Button)</w:t>
+      </w:r>
+    </w:p>
+    <w:p>
+      <w:pPr>
+        <w:spacing w:after="0"/>
+        <w:jc w:val="center"/>
+        <w:rPr>
+          <w:rFonts w:ascii="Times New Roman" w:hAnsi="Times New Roman" w:cs="Times New Roman"/>
+          <w:color w:val="262626" w:themeColor="text1" w:themeTint="D9"/>
+          <w:sz w:val="24"/>
+        </w:rPr>
+      </w:pPr>
+    </w:p>
+    <w:p>
+      <w:pPr>
+        <w:spacing w:after="0"/>
+        <w:rPr>
+          <w:rFonts w:ascii="Times New Roman" w:hAnsi="Times New Roman" w:cs="Times New Roman"/>
+          <w:b/>
+          <w:color w:val="262626" w:themeColor="text1" w:themeTint="D9"/>
+          <w:sz w:val="24"/>
+        </w:rPr>
+      </w:pPr>
+      <w:r>
+        <w:rPr>
+          <w:rFonts w:ascii="Times New Roman" w:hAnsi="Times New Roman" w:cs="Times New Roman"/>
+          <w:b/>
+          <w:color w:val="262626" w:themeColor="text1" w:themeTint="D9"/>
+          <w:sz w:val="24"/>
+        </w:rPr>
+        <w:t>Cenário 3 – Usuário Mochileiro pesquisa locais para viajar</w:t>
+      </w:r>
+    </w:p>
+    <w:p>
+      <w:pPr>
+        <w:spacing w:after="0"/>
+        <w:ind w:left="708" w:firstLine="285"/>
+        <w:rPr>
+          <w:rFonts w:ascii="Times New Roman" w:hAnsi="Times New Roman" w:cs="Times New Roman"/>
+          <w:color w:val="262626" w:themeColor="text1" w:themeTint="D9"/>
+          <w:sz w:val="24"/>
+        </w:rPr>
+      </w:pPr>
+      <w:r>
+        <w:rPr>
+          <w:rFonts w:ascii="Times New Roman" w:hAnsi="Times New Roman" w:cs="Times New Roman"/>
+          <w:color w:val="262626" w:themeColor="text1" w:themeTint="D9"/>
+          <w:sz w:val="24"/>
+        </w:rPr>
+        <w:t xml:space="preserve">3.1 – O usuário faz o </w:t>
+      </w:r>
+      <w:proofErr w:type="spellStart"/>
+      <w:r>
+        <w:rPr>
+          <w:rFonts w:ascii="Times New Roman" w:hAnsi="Times New Roman" w:cs="Times New Roman"/>
+          <w:color w:val="262626" w:themeColor="text1" w:themeTint="D9"/>
+          <w:sz w:val="24"/>
+        </w:rPr>
+        <w:t>login</w:t>
+      </w:r>
+      <w:proofErr w:type="spellEnd"/>
+      <w:r>
+        <w:rPr>
+          <w:rFonts w:ascii="Times New Roman" w:hAnsi="Times New Roman" w:cs="Times New Roman"/>
+          <w:color w:val="262626" w:themeColor="text1" w:themeTint="D9"/>
+          <w:sz w:val="24"/>
+        </w:rPr>
+        <w:t xml:space="preserve"> no sistema com o e-mail e senha cadastrados (texto livre).</w:t>
+      </w:r>
+    </w:p>
+    <w:p>
+      <w:pPr>
+        <w:spacing w:after="0"/>
+        <w:ind w:firstLine="993"/>
+        <w:rPr>
+          <w:rFonts w:ascii="Times New Roman" w:hAnsi="Times New Roman" w:cs="Times New Roman"/>
+          <w:color w:val="262626" w:themeColor="text1" w:themeTint="D9"/>
+          <w:sz w:val="24"/>
+        </w:rPr>
+      </w:pPr>
+      <w:r>
+        <w:rPr>
+          <w:rFonts w:ascii="Times New Roman" w:hAnsi="Times New Roman" w:cs="Times New Roman"/>
+          <w:color w:val="262626" w:themeColor="text1" w:themeTint="D9"/>
+          <w:sz w:val="24"/>
+        </w:rPr>
+        <w:t>3.2 – O usuário entra na tela de pesquisa.</w:t>
+      </w:r>
+    </w:p>
+    <w:p>
+      <w:pPr>
+        <w:spacing w:after="0"/>
+        <w:ind w:left="426" w:firstLine="567"/>
+        <w:rPr>
+          <w:rFonts w:ascii="Times New Roman" w:hAnsi="Times New Roman" w:cs="Times New Roman"/>
+          <w:color w:val="262626" w:themeColor="text1" w:themeTint="D9"/>
+          <w:sz w:val="24"/>
+        </w:rPr>
+      </w:pPr>
+      <w:r>
+        <w:rPr>
+          <w:rFonts w:ascii="Times New Roman" w:hAnsi="Times New Roman" w:cs="Times New Roman"/>
+          <w:color w:val="262626" w:themeColor="text1" w:themeTint="D9"/>
+          <w:sz w:val="24"/>
+        </w:rPr>
+        <w:t>3.3 – O usuário digita no campo de pesquisa o local desejado (Texto Livre)</w:t>
+      </w:r>
+    </w:p>
+    <w:p>
+      <w:pPr>
+        <w:spacing w:after="0"/>
+        <w:ind w:left="426" w:firstLine="567"/>
+        <w:rPr>
+          <w:rFonts w:ascii="Times New Roman" w:hAnsi="Times New Roman" w:cs="Times New Roman"/>
+          <w:color w:val="262626" w:themeColor="text1" w:themeTint="D9"/>
+          <w:sz w:val="24"/>
+        </w:rPr>
+      </w:pPr>
+      <w:r>
+        <w:rPr>
+          <w:rFonts w:ascii="Times New Roman" w:hAnsi="Times New Roman" w:cs="Times New Roman"/>
+          <w:color w:val="262626" w:themeColor="text1" w:themeTint="D9"/>
+          <w:sz w:val="24"/>
+        </w:rPr>
+        <w:t xml:space="preserve">3.4 – O sistema retorna para o usuário os locais cadastrados no </w:t>
+      </w:r>
+      <w:proofErr w:type="spellStart"/>
+      <w:r>
+        <w:rPr>
+          <w:rFonts w:ascii="Times New Roman" w:hAnsi="Times New Roman" w:cs="Times New Roman"/>
+          <w:color w:val="262626" w:themeColor="text1" w:themeTint="D9"/>
+          <w:sz w:val="24"/>
+        </w:rPr>
+        <w:t>Firebase</w:t>
+      </w:r>
+      <w:proofErr w:type="spellEnd"/>
+      <w:r>
+        <w:rPr>
+          <w:rFonts w:ascii="Times New Roman" w:hAnsi="Times New Roman" w:cs="Times New Roman"/>
+          <w:color w:val="262626" w:themeColor="text1" w:themeTint="D9"/>
+          <w:sz w:val="24"/>
+        </w:rPr>
+        <w:t xml:space="preserve"> referente a sua pesquisa.</w:t>
+      </w:r>
+    </w:p>
+    <w:p>
+      <w:pPr>
+        <w:spacing w:after="0"/>
+        <w:rPr>
+          <w:rFonts w:ascii="Times New Roman" w:hAnsi="Times New Roman" w:cs="Times New Roman"/>
+          <w:color w:val="262626" w:themeColor="text1" w:themeTint="D9"/>
+          <w:sz w:val="24"/>
+        </w:rPr>
+      </w:pPr>
+    </w:p>
+    <w:p>
+      <w:pPr>
+        <w:spacing w:after="0"/>
+        <w:rPr>
+          <w:rFonts w:ascii="Times New Roman" w:hAnsi="Times New Roman" w:cs="Times New Roman"/>
+          <w:b/>
+          <w:color w:val="262626" w:themeColor="text1" w:themeTint="D9"/>
+          <w:sz w:val="24"/>
+        </w:rPr>
+      </w:pPr>
+      <w:r>
+        <w:rPr>
+          <w:rFonts w:ascii="Times New Roman" w:hAnsi="Times New Roman" w:cs="Times New Roman"/>
+          <w:b/>
+          <w:color w:val="262626" w:themeColor="text1" w:themeTint="D9"/>
+          <w:sz w:val="24"/>
+        </w:rPr>
+        <w:t>Cenário 4 – Usuário Mochileiro entra em contato com o anfitrião</w:t>
+      </w:r>
+    </w:p>
+    <w:p>
+      <w:pPr>
+        <w:spacing w:after="0"/>
+        <w:ind w:left="284" w:firstLine="709"/>
+        <w:rPr>
+          <w:rFonts w:ascii="Times New Roman" w:hAnsi="Times New Roman" w:cs="Times New Roman"/>
+          <w:color w:val="262626" w:themeColor="text1" w:themeTint="D9"/>
+          <w:sz w:val="24"/>
+        </w:rPr>
+      </w:pPr>
+      <w:r>
+        <w:rPr>
+          <w:rFonts w:ascii="Times New Roman" w:hAnsi="Times New Roman" w:cs="Times New Roman"/>
+          <w:color w:val="262626" w:themeColor="text1" w:themeTint="D9"/>
+          <w:sz w:val="24"/>
+        </w:rPr>
+        <w:t>4.1 – O usuário (mochileiro) acessa o lugar onde deseja ir</w:t>
+      </w:r>
+    </w:p>
+    <w:p>
+      <w:pPr>
+        <w:spacing w:after="0"/>
+        <w:ind w:left="284" w:firstLine="709"/>
+        <w:rPr>
+          <w:rFonts w:ascii="Times New Roman" w:hAnsi="Times New Roman" w:cs="Times New Roman"/>
+          <w:color w:val="262626" w:themeColor="text1" w:themeTint="D9"/>
+          <w:sz w:val="24"/>
+        </w:rPr>
+      </w:pPr>
+      <w:r>
+        <w:rPr>
+          <w:rFonts w:ascii="Times New Roman" w:hAnsi="Times New Roman" w:cs="Times New Roman"/>
+          <w:color w:val="262626" w:themeColor="text1" w:themeTint="D9"/>
+          <w:sz w:val="24"/>
+        </w:rPr>
+        <w:t>4.2 – O usuário (Mochileiro) entra na tela de mensagem no estabelecimento</w:t>
+      </w:r>
+    </w:p>
+    <w:p>
+      <w:pPr>
+        <w:spacing w:after="0"/>
+        <w:ind w:left="284" w:firstLine="709"/>
+        <w:rPr>
+          <w:rFonts w:ascii="Times New Roman" w:hAnsi="Times New Roman" w:cs="Times New Roman"/>
+          <w:color w:val="262626" w:themeColor="text1" w:themeTint="D9"/>
+          <w:sz w:val="24"/>
+        </w:rPr>
+      </w:pPr>
+      <w:r>
+        <w:rPr>
+          <w:rFonts w:ascii="Times New Roman" w:hAnsi="Times New Roman" w:cs="Times New Roman"/>
+          <w:color w:val="262626" w:themeColor="text1" w:themeTint="D9"/>
+          <w:sz w:val="24"/>
+        </w:rPr>
+        <w:t>4.3 – O usuário (Mochileiro) escreve a mensagem desejada (Texto livre)</w:t>
+      </w:r>
+    </w:p>
+    <w:p>
+      <w:pPr>
+        <w:spacing w:after="0"/>
+        <w:ind w:left="284" w:firstLine="709"/>
+        <w:rPr>
+          <w:rFonts w:ascii="Times New Roman" w:hAnsi="Times New Roman" w:cs="Times New Roman"/>
+          <w:color w:val="262626" w:themeColor="text1" w:themeTint="D9"/>
+          <w:sz w:val="24"/>
+        </w:rPr>
+      </w:pPr>
+      <w:r>
+        <w:rPr>
+          <w:rFonts w:ascii="Times New Roman" w:hAnsi="Times New Roman" w:cs="Times New Roman"/>
+          <w:color w:val="262626" w:themeColor="text1" w:themeTint="D9"/>
+          <w:sz w:val="24"/>
+        </w:rPr>
+        <w:t>4.4 – O usuário (Anfitrião) recebe uma mensagem do mochileiro (Alerta)</w:t>
+      </w:r>
+    </w:p>
+    <w:p>
+      <w:pPr>
+        <w:spacing w:after="0"/>
+        <w:ind w:left="284" w:firstLine="709"/>
+        <w:rPr>
+          <w:rFonts w:ascii="Times New Roman" w:hAnsi="Times New Roman" w:cs="Times New Roman"/>
+          <w:color w:val="262626" w:themeColor="text1" w:themeTint="D9"/>
+          <w:sz w:val="24"/>
+        </w:rPr>
+      </w:pPr>
+      <w:r>
+        <w:rPr>
+          <w:rFonts w:ascii="Times New Roman" w:hAnsi="Times New Roman" w:cs="Times New Roman"/>
+          <w:color w:val="262626" w:themeColor="text1" w:themeTint="D9"/>
+          <w:sz w:val="24"/>
+        </w:rPr>
+        <w:t>4.5 – O usuário (Anfitrião) digita a resposta da mensagem do Mochileiro (Texto livre)</w:t>
+      </w:r>
+    </w:p>
+    <w:p>
+      <w:pPr>
+        <w:spacing w:after="0"/>
+        <w:rPr>
+          <w:rFonts w:ascii="Times New Roman" w:hAnsi="Times New Roman" w:cs="Times New Roman"/>
+          <w:color w:val="262626" w:themeColor="text1" w:themeTint="D9"/>
+          <w:sz w:val="24"/>
+        </w:rPr>
+      </w:pPr>
+    </w:p>
+    <w:p>
+      <w:pPr>
+        <w:spacing w:after="0"/>
+        <w:rPr>
+          <w:rFonts w:ascii="Times New Roman" w:hAnsi="Times New Roman" w:cs="Times New Roman"/>
+          <w:color w:val="262626" w:themeColor="text1" w:themeTint="D9"/>
+          <w:sz w:val="24"/>
+        </w:rPr>
+      </w:pPr>
+    </w:p>
+    <w:p>
+      <w:pPr>
+        <w:spacing w:after="0"/>
+        <w:rPr>
+          <w:rFonts w:ascii="Times New Roman" w:hAnsi="Times New Roman" w:cs="Times New Roman"/>
+          <w:b/>
+          <w:color w:val="262626" w:themeColor="text1" w:themeTint="D9"/>
+          <w:sz w:val="24"/>
+        </w:rPr>
+      </w:pPr>
+      <w:r>
+        <w:rPr>
+          <w:rFonts w:ascii="Times New Roman" w:hAnsi="Times New Roman" w:cs="Times New Roman"/>
+          <w:b/>
+          <w:color w:val="262626" w:themeColor="text1" w:themeTint="D9"/>
+          <w:sz w:val="24"/>
+        </w:rPr>
+        <w:lastRenderedPageBreak/>
+        <w:t xml:space="preserve">1 – Cenário: realiza o cadastro e </w:t>
+      </w:r>
+      <w:proofErr w:type="spellStart"/>
+      <w:r>
+        <w:rPr>
+          <w:rFonts w:ascii="Times New Roman" w:hAnsi="Times New Roman" w:cs="Times New Roman"/>
+          <w:b/>
+          <w:color w:val="262626" w:themeColor="text1" w:themeTint="D9"/>
+          <w:sz w:val="24"/>
+        </w:rPr>
+        <w:t>login</w:t>
+      </w:r>
+      <w:proofErr w:type="spellEnd"/>
+    </w:p>
+    <w:p>
+      <w:pPr>
+        <w:spacing w:after="0"/>
+        <w:ind w:left="993"/>
+        <w:rPr>
+          <w:rFonts w:ascii="Times New Roman" w:hAnsi="Times New Roman" w:cs="Times New Roman"/>
+          <w:color w:val="262626" w:themeColor="text1" w:themeTint="D9"/>
+          <w:sz w:val="24"/>
+        </w:rPr>
+      </w:pPr>
+      <w:r>
+        <w:rPr>
+          <w:rFonts w:ascii="Times New Roman" w:hAnsi="Times New Roman" w:cs="Times New Roman"/>
+          <w:color w:val="262626" w:themeColor="text1" w:themeTint="D9"/>
+          <w:sz w:val="24"/>
+        </w:rPr>
+        <w:t>Quando for informado os campos do formulário de cadastro, ao clicar em salvar então o sistema irá informar um erro para os campos vazios obrigatórios.</w:t>
+      </w:r>
+    </w:p>
+    <w:p>
+      <w:pPr>
+        <w:spacing w:after="0"/>
+        <w:ind w:left="993"/>
+        <w:rPr>
+          <w:rFonts w:ascii="Times New Roman" w:hAnsi="Times New Roman" w:cs="Times New Roman"/>
+          <w:color w:val="262626" w:themeColor="text1" w:themeTint="D9"/>
+          <w:sz w:val="24"/>
+        </w:rPr>
+      </w:pPr>
+      <w:r>
+        <w:rPr>
+          <w:rFonts w:ascii="Times New Roman" w:hAnsi="Times New Roman" w:cs="Times New Roman"/>
+          <w:color w:val="262626" w:themeColor="text1" w:themeTint="D9"/>
+          <w:sz w:val="24"/>
+        </w:rPr>
+        <w:t xml:space="preserve">Quando o usuário preencher o formulário de </w:t>
+      </w:r>
+      <w:proofErr w:type="spellStart"/>
+      <w:r>
+        <w:rPr>
+          <w:rFonts w:ascii="Times New Roman" w:hAnsi="Times New Roman" w:cs="Times New Roman"/>
+          <w:color w:val="262626" w:themeColor="text1" w:themeTint="D9"/>
+          <w:sz w:val="24"/>
+        </w:rPr>
+        <w:t>login</w:t>
+      </w:r>
+      <w:proofErr w:type="spellEnd"/>
+      <w:r>
+        <w:rPr>
+          <w:rFonts w:ascii="Times New Roman" w:hAnsi="Times New Roman" w:cs="Times New Roman"/>
+          <w:color w:val="262626" w:themeColor="text1" w:themeTint="D9"/>
+          <w:sz w:val="24"/>
+        </w:rPr>
+        <w:t>, o mesmo retorna um erro, caso os campos não forem preenchidos corretamente, ou o usuário não estiver cadastrado no sistema.</w:t>
+      </w:r>
+    </w:p>
+    <w:p>
+      <w:pPr>
+        <w:spacing w:after="0"/>
+        <w:rPr>
+          <w:rFonts w:ascii="Times New Roman" w:hAnsi="Times New Roman" w:cs="Times New Roman"/>
+          <w:b/>
+          <w:color w:val="262626" w:themeColor="text1" w:themeTint="D9"/>
+          <w:sz w:val="24"/>
+        </w:rPr>
+      </w:pPr>
+    </w:p>
+    <w:p>
+      <w:pPr>
+        <w:spacing w:after="0"/>
+        <w:rPr>
+          <w:rFonts w:ascii="Times New Roman" w:hAnsi="Times New Roman" w:cs="Times New Roman"/>
+          <w:b/>
+          <w:color w:val="262626" w:themeColor="text1" w:themeTint="D9"/>
+          <w:sz w:val="24"/>
+        </w:rPr>
+      </w:pPr>
+      <w:r>
+        <w:rPr>
+          <w:rFonts w:ascii="Times New Roman" w:hAnsi="Times New Roman" w:cs="Times New Roman"/>
+          <w:b/>
+          <w:color w:val="262626" w:themeColor="text1" w:themeTint="D9"/>
+          <w:sz w:val="24"/>
+        </w:rPr>
+        <w:t>2 – Cenário: Anfitrião cadastra o estabelecimento</w:t>
+      </w:r>
+    </w:p>
+    <w:p>
+      <w:pPr>
+        <w:spacing w:after="0"/>
+        <w:ind w:left="993"/>
+        <w:rPr>
+          <w:rFonts w:ascii="Times New Roman" w:hAnsi="Times New Roman" w:cs="Times New Roman"/>
+          <w:color w:val="262626" w:themeColor="text1" w:themeTint="D9"/>
+          <w:sz w:val="24"/>
+        </w:rPr>
+      </w:pPr>
+      <w:r>
+        <w:rPr>
+          <w:rFonts w:ascii="Times New Roman" w:hAnsi="Times New Roman" w:cs="Times New Roman"/>
+          <w:color w:val="262626" w:themeColor="text1" w:themeTint="D9"/>
+          <w:sz w:val="24"/>
+        </w:rPr>
+        <w:t xml:space="preserve">Quando for informado os campos de </w:t>
+      </w:r>
+      <w:proofErr w:type="spellStart"/>
+      <w:r>
+        <w:rPr>
+          <w:rFonts w:ascii="Times New Roman" w:hAnsi="Times New Roman" w:cs="Times New Roman"/>
+          <w:color w:val="262626" w:themeColor="text1" w:themeTint="D9"/>
+          <w:sz w:val="24"/>
+        </w:rPr>
+        <w:t>login</w:t>
+      </w:r>
+      <w:proofErr w:type="spellEnd"/>
+      <w:r>
+        <w:rPr>
+          <w:rFonts w:ascii="Times New Roman" w:hAnsi="Times New Roman" w:cs="Times New Roman"/>
+          <w:color w:val="262626" w:themeColor="text1" w:themeTint="D9"/>
+          <w:sz w:val="24"/>
+        </w:rPr>
+        <w:t>, ao clicar em acessar, então o sistema irá informar um erro para os campos vazios obrigatórios ou se o usuário não estiver cadastrado.</w:t>
+      </w:r>
+    </w:p>
+    <w:p>
+      <w:pPr>
+        <w:spacing w:after="0"/>
+        <w:ind w:left="993"/>
+        <w:rPr>
+          <w:rFonts w:ascii="Times New Roman" w:hAnsi="Times New Roman" w:cs="Times New Roman"/>
+          <w:color w:val="262626" w:themeColor="text1" w:themeTint="D9"/>
+          <w:sz w:val="24"/>
+        </w:rPr>
+      </w:pPr>
+      <w:r>
+        <w:rPr>
+          <w:rFonts w:ascii="Times New Roman" w:hAnsi="Times New Roman" w:cs="Times New Roman"/>
+          <w:color w:val="262626" w:themeColor="text1" w:themeTint="D9"/>
+          <w:sz w:val="24"/>
+        </w:rPr>
+        <w:t>Quando for informado os campos do formulário de cadastro, ao clicar em salvar então o sistema irá informar um erro para os campos vazios obrigatórios.</w:t>
+      </w:r>
+    </w:p>
+    <w:p>
+      <w:pPr>
+        <w:spacing w:after="0"/>
+        <w:ind w:left="993"/>
+        <w:rPr>
+          <w:rFonts w:ascii="Times New Roman" w:hAnsi="Times New Roman" w:cs="Times New Roman"/>
+          <w:color w:val="262626" w:themeColor="text1" w:themeTint="D9"/>
+          <w:sz w:val="24"/>
+        </w:rPr>
+      </w:pPr>
+      <w:r>
+        <w:rPr>
+          <w:rFonts w:ascii="Times New Roman" w:hAnsi="Times New Roman" w:cs="Times New Roman"/>
+          <w:color w:val="262626" w:themeColor="text1" w:themeTint="D9"/>
+          <w:sz w:val="24"/>
+        </w:rPr>
+        <w:t>Após a confirmação de todos os campos corretamente, o sistema cadastra no banco de dados o estabelecimento criado, e retorna para o usuário a tela de cadastro com sucesso.</w:t>
+      </w:r>
+    </w:p>
+    <w:p>
+      <w:pPr>
+        <w:spacing w:after="0"/>
+        <w:rPr>
+          <w:rFonts w:ascii="Times New Roman" w:hAnsi="Times New Roman" w:cs="Times New Roman"/>
+          <w:color w:val="262626" w:themeColor="text1" w:themeTint="D9"/>
+          <w:sz w:val="24"/>
+        </w:rPr>
+      </w:pPr>
+    </w:p>
+    <w:p>
+      <w:pPr>
+        <w:spacing w:after="0"/>
+        <w:rPr>
+          <w:rFonts w:ascii="Times New Roman" w:hAnsi="Times New Roman" w:cs="Times New Roman"/>
+          <w:b/>
+          <w:color w:val="262626" w:themeColor="text1" w:themeTint="D9"/>
+          <w:sz w:val="24"/>
+        </w:rPr>
+      </w:pPr>
+      <w:r>
+        <w:rPr>
+          <w:rFonts w:ascii="Times New Roman" w:hAnsi="Times New Roman" w:cs="Times New Roman"/>
+          <w:b/>
+          <w:color w:val="262626" w:themeColor="text1" w:themeTint="D9"/>
+          <w:sz w:val="24"/>
+        </w:rPr>
+        <w:t>3 – Cenário: Mochileiro pesquisa locais para viajar</w:t>
+      </w:r>
+    </w:p>
+    <w:p>
+      <w:pPr>
+        <w:spacing w:after="0"/>
+        <w:ind w:left="993"/>
+        <w:rPr>
+          <w:rFonts w:ascii="Times New Roman" w:hAnsi="Times New Roman" w:cs="Times New Roman"/>
+          <w:color w:val="262626" w:themeColor="text1" w:themeTint="D9"/>
+          <w:sz w:val="24"/>
+        </w:rPr>
+      </w:pPr>
+      <w:r>
+        <w:rPr>
+          <w:rFonts w:ascii="Times New Roman" w:hAnsi="Times New Roman" w:cs="Times New Roman"/>
+          <w:color w:val="262626" w:themeColor="text1" w:themeTint="D9"/>
+          <w:sz w:val="24"/>
+        </w:rPr>
+        <w:t xml:space="preserve">Quando for informado os campos de </w:t>
+      </w:r>
+      <w:proofErr w:type="spellStart"/>
+      <w:r>
+        <w:rPr>
+          <w:rFonts w:ascii="Times New Roman" w:hAnsi="Times New Roman" w:cs="Times New Roman"/>
+          <w:color w:val="262626" w:themeColor="text1" w:themeTint="D9"/>
+          <w:sz w:val="24"/>
+        </w:rPr>
+        <w:t>login</w:t>
+      </w:r>
+      <w:proofErr w:type="spellEnd"/>
+      <w:r>
+        <w:rPr>
+          <w:rFonts w:ascii="Times New Roman" w:hAnsi="Times New Roman" w:cs="Times New Roman"/>
+          <w:color w:val="262626" w:themeColor="text1" w:themeTint="D9"/>
+          <w:sz w:val="24"/>
+        </w:rPr>
+        <w:t>, ao clicar em acessar, então o sistema irá informar um erro para os campos vazios obrigatórios ou se o usuário não estiver cadastrado.</w:t>
+      </w:r>
+    </w:p>
+    <w:p>
+      <w:pPr>
+        <w:spacing w:after="0"/>
+        <w:ind w:left="993"/>
+        <w:rPr>
+          <w:rFonts w:ascii="Times New Roman" w:hAnsi="Times New Roman" w:cs="Times New Roman"/>
+          <w:color w:val="262626" w:themeColor="text1" w:themeTint="D9"/>
+          <w:sz w:val="24"/>
+        </w:rPr>
+      </w:pPr>
+      <w:r>
+        <w:rPr>
+          <w:rFonts w:ascii="Times New Roman" w:hAnsi="Times New Roman" w:cs="Times New Roman"/>
+          <w:color w:val="262626" w:themeColor="text1" w:themeTint="D9"/>
+          <w:sz w:val="24"/>
+        </w:rPr>
+        <w:t>Após preencher corretamente o local que deseja viajar, se o local escolhido estiver cadastrado no sistema, o mesmo lista todos os estabelecimentos pertencentes aquele local, para que o usuário escolha, caso o local escolhido ainda não tenha estabelecimentos cadastrados, o usuário recebe uma mensagem no sistema, informando a falta de estabelecimento no local.</w:t>
+      </w:r>
+    </w:p>
+    <w:p>
+      <w:pPr>
+        <w:spacing w:after="0"/>
+        <w:rPr>
+          <w:rFonts w:ascii="Times New Roman" w:hAnsi="Times New Roman" w:cs="Times New Roman"/>
+          <w:color w:val="262626" w:themeColor="text1" w:themeTint="D9"/>
+          <w:sz w:val="24"/>
+        </w:rPr>
+      </w:pPr>
+    </w:p>
+    <w:p>
+      <w:pPr>
+        <w:spacing w:after="0"/>
+        <w:rPr>
+          <w:rFonts w:ascii="Times New Roman" w:hAnsi="Times New Roman" w:cs="Times New Roman"/>
+          <w:b/>
+          <w:color w:val="262626" w:themeColor="text1" w:themeTint="D9"/>
+          <w:sz w:val="24"/>
+        </w:rPr>
+      </w:pPr>
+      <w:r>
+        <w:rPr>
+          <w:rFonts w:ascii="Times New Roman" w:hAnsi="Times New Roman" w:cs="Times New Roman"/>
+          <w:b/>
+          <w:color w:val="262626" w:themeColor="text1" w:themeTint="D9"/>
+          <w:sz w:val="24"/>
+        </w:rPr>
+        <w:t>4 – Cenário: Usuário Mochileiro entra em contato com o anfitrião</w:t>
+      </w:r>
+    </w:p>
+    <w:p>
+      <w:pPr>
+        <w:spacing w:after="0"/>
+        <w:ind w:left="993"/>
+        <w:rPr>
+          <w:rFonts w:ascii="Times New Roman" w:hAnsi="Times New Roman" w:cs="Times New Roman"/>
+          <w:color w:val="262626" w:themeColor="text1" w:themeTint="D9"/>
+          <w:sz w:val="24"/>
+        </w:rPr>
+      </w:pPr>
+      <w:r>
+        <w:rPr>
+          <w:rFonts w:ascii="Times New Roman" w:hAnsi="Times New Roman" w:cs="Times New Roman"/>
+          <w:color w:val="262626" w:themeColor="text1" w:themeTint="D9"/>
+          <w:sz w:val="24"/>
+        </w:rPr>
+        <w:t xml:space="preserve">Quando for informado os campos de </w:t>
+      </w:r>
+      <w:proofErr w:type="spellStart"/>
+      <w:r>
+        <w:rPr>
+          <w:rFonts w:ascii="Times New Roman" w:hAnsi="Times New Roman" w:cs="Times New Roman"/>
+          <w:color w:val="262626" w:themeColor="text1" w:themeTint="D9"/>
+          <w:sz w:val="24"/>
+        </w:rPr>
+        <w:t>login</w:t>
+      </w:r>
+      <w:proofErr w:type="spellEnd"/>
+      <w:r>
+        <w:rPr>
+          <w:rFonts w:ascii="Times New Roman" w:hAnsi="Times New Roman" w:cs="Times New Roman"/>
+          <w:color w:val="262626" w:themeColor="text1" w:themeTint="D9"/>
+          <w:sz w:val="24"/>
+        </w:rPr>
+        <w:t>, ao clicar em acessar, então o sistema irá informar um erro para os campos vazios obrigatórios ou se o usuário não estiver cadastrado.</w:t>
+      </w:r>
+    </w:p>
+    <w:p>
+      <w:pPr>
+        <w:spacing w:after="0"/>
+        <w:ind w:left="993"/>
+        <w:rPr>
+          <w:rFonts w:ascii="Times New Roman" w:hAnsi="Times New Roman" w:cs="Times New Roman"/>
+          <w:color w:val="262626" w:themeColor="text1" w:themeTint="D9"/>
+          <w:sz w:val="24"/>
+        </w:rPr>
+      </w:pPr>
+      <w:r>
+        <w:rPr>
+          <w:rFonts w:ascii="Times New Roman" w:hAnsi="Times New Roman" w:cs="Times New Roman"/>
+          <w:color w:val="262626" w:themeColor="text1" w:themeTint="D9"/>
+          <w:sz w:val="24"/>
+        </w:rPr>
+        <w:t>No campo do estabelecimento escolhido o Mochileiro acessa o campo de mensagem, após o preenchimento o sistema envia a mensagem para o Anfitrião, caso o anfitrião esteja online o sistema envia para o Mochileiro a mensagem de que o Anfitrião se encontra online, caso não esteja, o Mochileiro recebe a mensagem informando que o Anfitrião responderá assim que acessar o sistema.</w:t>
+      </w:r>
+    </w:p>
+    <w:p>
+      <w:pPr>
+        <w:spacing w:after="0"/>
+        <w:ind w:left="993"/>
+        <w:rPr>
+          <w:rFonts w:ascii="Times New Roman" w:hAnsi="Times New Roman" w:cs="Times New Roman"/>
+          <w:color w:val="262626" w:themeColor="text1" w:themeTint="D9"/>
+          <w:sz w:val="24"/>
+        </w:rPr>
+      </w:pPr>
+      <w:r>
+        <w:rPr>
+          <w:rFonts w:ascii="Times New Roman" w:hAnsi="Times New Roman" w:cs="Times New Roman"/>
+          <w:color w:val="262626" w:themeColor="text1" w:themeTint="D9"/>
+          <w:sz w:val="24"/>
+        </w:rPr>
+        <w:t>O Anfitrião recebe a mensagem, e clica em responder mensagem, para que o campo de mensagem seja aberto, após digitar a mensagem ela segue para o Mochileiro que entrou em contato.</w:t>
+      </w:r>
+    </w:p>
+    <w:p>
+      <w:pPr>
+        <w:spacing w:after="0" w:line="240" w:lineRule="auto"/>
+        <w:rPr>
+          <w:rFonts w:ascii="Times New Roman" w:eastAsia="Times New Roman" w:hAnsi="Times New Roman" w:cs="Times New Roman"/>
+          <w:sz w:val="24"/>
+          <w:szCs w:val="24"/>
+          <w:lang w:eastAsia="pt-BR"/>
+        </w:rPr>
+      </w:pPr>
+    </w:p>
+    <w:p>
+      <w:pPr>
+        <w:rPr>
+          <w:rFonts w:ascii="Times New Roman" w:hAnsi="Times New Roman" w:cs="Times New Roman"/>
+        </w:rPr>
+      </w:pPr>
       <w:bookmarkStart w:id="0" w:name="_GoBack"/>
       <w:bookmarkEnd w:id="0"/>
-      <w:r>
-        <w:rPr>
-          <w:rFonts w:ascii="Times New Roman" w:eastAsia="Times New Roman" w:hAnsi="Times New Roman" w:cs="Times New Roman"/>
-          <w:sz w:val="24"/>
-          <w:szCs w:val="24"/>
-          <w:lang w:eastAsia="pt-BR"/>
-        </w:rPr>
-        <w:t>:</w:t>
-      </w:r>
-    </w:p>
-    <w:p>
-      <w:pPr>
-        <w:spacing w:after="0" w:line="240" w:lineRule="auto"/>
-        <w:rPr>
-          <w:rFonts w:ascii="Times New Roman" w:eastAsia="Times New Roman" w:hAnsi="Times New Roman" w:cs="Times New Roman"/>
-          <w:sz w:val="24"/>
-          <w:szCs w:val="24"/>
-          <w:lang w:eastAsia="pt-BR"/>
-        </w:rPr>
-      </w:pPr>
-    </w:p>
-    <w:p>
-      <w:pPr>
-        <w:numPr>
-          <w:ilvl w:val="0"/>
-          <w:numId w:val="7"/>
-        </w:numPr>
-        <w:spacing w:before="100" w:beforeAutospacing="1" w:after="100" w:afterAutospacing="1" w:line="240" w:lineRule="auto"/>
-        <w:rPr>
-          <w:rFonts w:ascii="Times New Roman" w:eastAsia="Times New Roman" w:hAnsi="Times New Roman" w:cs="Times New Roman"/>
-          <w:sz w:val="24"/>
-          <w:szCs w:val="24"/>
-          <w:lang w:eastAsia="pt-BR"/>
-        </w:rPr>
-      </w:pPr>
-      <w:r>
-        <w:rPr>
-          <w:rFonts w:ascii="Times New Roman" w:eastAsia="Times New Roman" w:hAnsi="Times New Roman" w:cs="Times New Roman"/>
-          <w:sz w:val="24"/>
-          <w:szCs w:val="24"/>
-          <w:lang w:eastAsia="pt-BR"/>
-        </w:rPr>
-        <w:t>Identificar o requisito a ser</w:t>
-      </w:r>
-      <w:r>
-        <w:rPr>
-          <w:rFonts w:ascii="Times New Roman" w:eastAsia="Times New Roman" w:hAnsi="Times New Roman" w:cs="Times New Roman"/>
-          <w:sz w:val="24"/>
-          <w:szCs w:val="24"/>
-          <w:lang w:eastAsia="pt-BR"/>
-        </w:rPr>
-        <w:t>em</w:t>
-      </w:r>
-      <w:r>
-        <w:rPr>
-          <w:rFonts w:ascii="Times New Roman" w:eastAsia="Times New Roman" w:hAnsi="Times New Roman" w:cs="Times New Roman"/>
-          <w:sz w:val="24"/>
-          <w:szCs w:val="24"/>
-          <w:lang w:eastAsia="pt-BR"/>
-        </w:rPr>
-        <w:t xml:space="preserve"> testado.</w:t>
-      </w:r>
-    </w:p>
-    <w:p>
-      <w:pPr>
-        <w:numPr>
-          <w:ilvl w:val="0"/>
-          <w:numId w:val="7"/>
-        </w:numPr>
-        <w:spacing w:before="100" w:beforeAutospacing="1" w:after="100" w:afterAutospacing="1" w:line="240" w:lineRule="auto"/>
-        <w:rPr>
-          <w:rFonts w:ascii="Times New Roman" w:eastAsia="Times New Roman" w:hAnsi="Times New Roman" w:cs="Times New Roman"/>
-          <w:sz w:val="24"/>
-          <w:szCs w:val="24"/>
-          <w:lang w:eastAsia="pt-BR"/>
-        </w:rPr>
-      </w:pPr>
-      <w:r>
-        <w:rPr>
-          <w:rFonts w:ascii="Times New Roman" w:eastAsia="Times New Roman" w:hAnsi="Times New Roman" w:cs="Times New Roman"/>
-          <w:sz w:val="24"/>
-          <w:szCs w:val="24"/>
-          <w:lang w:eastAsia="pt-BR"/>
-        </w:rPr>
-        <w:lastRenderedPageBreak/>
-        <w:t>Identificar qual teste em particular deve ser utilizado para testar cada módulo</w:t>
-      </w:r>
-    </w:p>
-    <w:p>
-      <w:pPr>
-        <w:numPr>
-          <w:ilvl w:val="0"/>
-          <w:numId w:val="7"/>
-        </w:numPr>
-        <w:spacing w:before="100" w:beforeAutospacing="1" w:after="100" w:afterAutospacing="1" w:line="240" w:lineRule="auto"/>
-        <w:rPr>
-          <w:rFonts w:ascii="Times New Roman" w:eastAsia="Times New Roman" w:hAnsi="Times New Roman" w:cs="Times New Roman"/>
-          <w:sz w:val="24"/>
-          <w:szCs w:val="24"/>
-          <w:lang w:eastAsia="pt-BR"/>
-        </w:rPr>
-      </w:pPr>
-      <w:r>
-        <w:rPr>
-          <w:rFonts w:ascii="Times New Roman" w:eastAsia="Times New Roman" w:hAnsi="Times New Roman" w:cs="Times New Roman"/>
-          <w:sz w:val="24"/>
-          <w:szCs w:val="24"/>
-          <w:lang w:eastAsia="pt-BR"/>
-        </w:rPr>
-        <w:t>Revisar os dados do teste e os casos de teste para assegurar que foi completamente verificado e que estão funcionando de acordo.</w:t>
-      </w:r>
-    </w:p>
-    <w:p>
-      <w:pPr>
-        <w:numPr>
-          <w:ilvl w:val="0"/>
-          <w:numId w:val="7"/>
-        </w:numPr>
-        <w:spacing w:before="100" w:beforeAutospacing="1" w:after="100" w:afterAutospacing="1" w:line="240" w:lineRule="auto"/>
-        <w:rPr>
-          <w:rFonts w:ascii="Times New Roman" w:eastAsia="Times New Roman" w:hAnsi="Times New Roman" w:cs="Times New Roman"/>
-          <w:sz w:val="24"/>
-          <w:szCs w:val="24"/>
-          <w:lang w:eastAsia="pt-BR"/>
-        </w:rPr>
-      </w:pPr>
-      <w:r>
-        <w:rPr>
-          <w:rFonts w:ascii="Times New Roman" w:eastAsia="Times New Roman" w:hAnsi="Times New Roman" w:cs="Times New Roman"/>
-          <w:sz w:val="24"/>
-          <w:szCs w:val="24"/>
-          <w:lang w:eastAsia="pt-BR"/>
-        </w:rPr>
-        <w:t>Identificar o resultado esperado de cada teste</w:t>
-      </w:r>
-    </w:p>
-    <w:p>
-      <w:pPr>
-        <w:numPr>
-          <w:ilvl w:val="0"/>
-          <w:numId w:val="7"/>
-        </w:numPr>
-        <w:spacing w:before="100" w:beforeAutospacing="1" w:after="100" w:afterAutospacing="1" w:line="240" w:lineRule="auto"/>
-        <w:rPr>
-          <w:rFonts w:ascii="Times New Roman" w:eastAsia="Times New Roman" w:hAnsi="Times New Roman" w:cs="Times New Roman"/>
-          <w:sz w:val="24"/>
-          <w:szCs w:val="24"/>
-          <w:lang w:eastAsia="pt-BR"/>
-        </w:rPr>
-      </w:pPr>
-      <w:r>
-        <w:rPr>
-          <w:rFonts w:ascii="Times New Roman" w:eastAsia="Times New Roman" w:hAnsi="Times New Roman" w:cs="Times New Roman"/>
-          <w:sz w:val="24"/>
-          <w:szCs w:val="24"/>
-          <w:lang w:eastAsia="pt-BR"/>
-        </w:rPr>
-        <w:t>Realizar os testes</w:t>
-      </w:r>
-    </w:p>
-    <w:p>
-      <w:pPr>
-        <w:numPr>
-          <w:ilvl w:val="0"/>
-          <w:numId w:val="7"/>
-        </w:numPr>
-        <w:spacing w:before="100" w:beforeAutospacing="1" w:after="100" w:afterAutospacing="1" w:line="240" w:lineRule="auto"/>
-        <w:rPr>
-          <w:rFonts w:ascii="Times New Roman" w:eastAsia="Times New Roman" w:hAnsi="Times New Roman" w:cs="Times New Roman"/>
-          <w:sz w:val="24"/>
-          <w:szCs w:val="24"/>
-          <w:lang w:eastAsia="pt-BR"/>
-        </w:rPr>
-      </w:pPr>
-      <w:r>
-        <w:rPr>
-          <w:rFonts w:ascii="Times New Roman" w:eastAsia="Times New Roman" w:hAnsi="Times New Roman" w:cs="Times New Roman"/>
-          <w:sz w:val="24"/>
-          <w:szCs w:val="24"/>
-          <w:lang w:eastAsia="pt-BR"/>
-        </w:rPr>
-        <w:t>Teste unitário bem sucedido é necessário antes de começar o teste de integração/sistema</w:t>
-      </w:r>
-    </w:p>
-    <w:p>
-      <w:pPr>
-        <w:numPr>
-          <w:ilvl w:val="0"/>
-          <w:numId w:val="7"/>
-        </w:numPr>
-        <w:spacing w:before="100" w:beforeAutospacing="1" w:after="100" w:afterAutospacing="1" w:line="240" w:lineRule="auto"/>
-        <w:rPr>
-          <w:rFonts w:ascii="Times New Roman" w:eastAsia="Times New Roman" w:hAnsi="Times New Roman" w:cs="Times New Roman"/>
-          <w:sz w:val="24"/>
-          <w:szCs w:val="24"/>
-          <w:lang w:eastAsia="pt-BR"/>
-        </w:rPr>
-      </w:pPr>
-      <w:r>
-        <w:rPr>
-          <w:rFonts w:ascii="Times New Roman" w:eastAsia="Times New Roman" w:hAnsi="Times New Roman" w:cs="Times New Roman"/>
-          <w:sz w:val="24"/>
-          <w:szCs w:val="24"/>
-          <w:lang w:eastAsia="pt-BR"/>
-        </w:rPr>
-        <w:t>Teste não sucedidos requer que um relatório de Bug seja gerado. Este relatório deve descrever o caso de teste, o problema encontrado, a possível causa e a sequência de eventos que levaram ao problema. O relatório será utilizado depois para análise técnica.</w:t>
-      </w:r>
-    </w:p>
-    <w:p>
-      <w:pPr>
-        <w:spacing w:after="0" w:line="240" w:lineRule="auto"/>
-        <w:rPr>
-          <w:rFonts w:ascii="Times New Roman" w:eastAsia="Times New Roman" w:hAnsi="Times New Roman" w:cs="Times New Roman"/>
-          <w:sz w:val="24"/>
-          <w:szCs w:val="24"/>
-          <w:lang w:eastAsia="pt-BR"/>
-        </w:rPr>
-      </w:pPr>
-    </w:p>
-    <w:p>
-      <w:pPr>
-        <w:spacing w:after="0" w:line="240" w:lineRule="auto"/>
-        <w:rPr>
-          <w:rFonts w:ascii="Times New Roman" w:eastAsia="Times New Roman" w:hAnsi="Times New Roman" w:cs="Times New Roman"/>
-          <w:sz w:val="24"/>
-          <w:szCs w:val="24"/>
-          <w:lang w:eastAsia="pt-BR"/>
-        </w:rPr>
-      </w:pPr>
-    </w:p>
-    <w:p>
-      <w:pPr>
-        <w:spacing w:after="0" w:line="240" w:lineRule="auto"/>
-        <w:rPr>
-          <w:rFonts w:ascii="Times New Roman" w:eastAsia="Times New Roman" w:hAnsi="Times New Roman" w:cs="Times New Roman"/>
-          <w:sz w:val="24"/>
-          <w:szCs w:val="24"/>
-          <w:lang w:eastAsia="pt-BR"/>
-        </w:rPr>
-      </w:pPr>
-      <w:r>
-        <w:rPr>
-          <w:rFonts w:ascii="Times New Roman" w:eastAsia="Times New Roman" w:hAnsi="Times New Roman" w:cs="Times New Roman"/>
-          <w:sz w:val="24"/>
-          <w:szCs w:val="24"/>
-          <w:lang w:eastAsia="pt-BR"/>
-        </w:rPr>
-        <w:t>Processo de teste</w:t>
-      </w:r>
-    </w:p>
-    <w:p>
-      <w:pPr>
-        <w:spacing w:after="0" w:line="240" w:lineRule="auto"/>
-        <w:rPr>
-          <w:rFonts w:ascii="Times New Roman" w:eastAsia="Times New Roman" w:hAnsi="Times New Roman" w:cs="Times New Roman"/>
-          <w:sz w:val="24"/>
-          <w:szCs w:val="24"/>
-          <w:lang w:eastAsia="pt-BR"/>
-        </w:rPr>
-      </w:pPr>
-    </w:p>
-    <w:p>
-      <w:pPr>
-        <w:spacing w:after="0" w:line="240" w:lineRule="auto"/>
-        <w:rPr>
-          <w:rFonts w:ascii="Times New Roman" w:eastAsia="Times New Roman" w:hAnsi="Times New Roman" w:cs="Times New Roman"/>
-          <w:sz w:val="24"/>
-          <w:szCs w:val="24"/>
-          <w:lang w:eastAsia="pt-BR"/>
-        </w:rPr>
-      </w:pPr>
-      <w:r>
-        <w:rPr>
-          <w:rFonts w:ascii="Times New Roman" w:eastAsia="Times New Roman" w:hAnsi="Times New Roman" w:cs="Times New Roman"/>
-          <w:sz w:val="24"/>
-          <w:szCs w:val="24"/>
-          <w:lang w:eastAsia="pt-BR"/>
-        </w:rPr>
-        <w:t>Estratégia de teste</w:t>
-      </w:r>
-    </w:p>
-    <w:p>
-      <w:pPr>
-        <w:spacing w:after="0" w:line="240" w:lineRule="auto"/>
-        <w:rPr>
-          <w:rFonts w:ascii="Times New Roman" w:eastAsia="Times New Roman" w:hAnsi="Times New Roman" w:cs="Times New Roman"/>
-          <w:sz w:val="24"/>
-          <w:szCs w:val="24"/>
-          <w:lang w:eastAsia="pt-BR"/>
-        </w:rPr>
-      </w:pPr>
-    </w:p>
-    <w:p>
-      <w:pPr>
-        <w:spacing w:after="0" w:line="240" w:lineRule="auto"/>
-        <w:rPr>
-          <w:rFonts w:ascii="Times New Roman" w:eastAsia="Times New Roman" w:hAnsi="Times New Roman" w:cs="Times New Roman"/>
-          <w:sz w:val="24"/>
-          <w:szCs w:val="24"/>
-          <w:lang w:eastAsia="pt-BR"/>
-        </w:rPr>
-      </w:pPr>
-      <w:r>
-        <w:rPr>
-          <w:rFonts w:ascii="Times New Roman" w:eastAsia="Times New Roman" w:hAnsi="Times New Roman" w:cs="Times New Roman"/>
-          <w:sz w:val="24"/>
-          <w:szCs w:val="24"/>
-          <w:lang w:eastAsia="pt-BR"/>
-        </w:rPr>
-        <w:t>Critério de sucesso/falha</w:t>
-      </w:r>
-    </w:p>
-    <w:p>
-      <w:pPr>
-        <w:spacing w:after="0" w:line="240" w:lineRule="auto"/>
-        <w:rPr>
-          <w:rFonts w:ascii="Times New Roman" w:eastAsia="Times New Roman" w:hAnsi="Times New Roman" w:cs="Times New Roman"/>
-          <w:sz w:val="24"/>
-          <w:szCs w:val="24"/>
-          <w:lang w:eastAsia="pt-BR"/>
-        </w:rPr>
-      </w:pPr>
-    </w:p>
-    <w:p>
-      <w:pPr>
-        <w:spacing w:after="0" w:line="240" w:lineRule="auto"/>
-        <w:rPr>
-          <w:rFonts w:ascii="Times New Roman" w:eastAsia="Times New Roman" w:hAnsi="Times New Roman" w:cs="Times New Roman"/>
-          <w:sz w:val="24"/>
-          <w:szCs w:val="24"/>
-          <w:lang w:eastAsia="pt-BR"/>
-        </w:rPr>
-      </w:pPr>
-      <w:r>
-        <w:rPr>
-          <w:rFonts w:ascii="Times New Roman" w:eastAsia="Times New Roman" w:hAnsi="Times New Roman" w:cs="Times New Roman"/>
-          <w:sz w:val="24"/>
-          <w:szCs w:val="24"/>
-          <w:lang w:eastAsia="pt-BR"/>
-        </w:rPr>
-        <w:t>Critério de suspenção</w:t>
-      </w:r>
-    </w:p>
-    <w:p>
-      <w:pPr>
-        <w:spacing w:after="0" w:line="240" w:lineRule="auto"/>
-        <w:rPr>
-          <w:rFonts w:ascii="Times New Roman" w:eastAsia="Times New Roman" w:hAnsi="Times New Roman" w:cs="Times New Roman"/>
-          <w:sz w:val="24"/>
-          <w:szCs w:val="24"/>
-          <w:lang w:eastAsia="pt-BR"/>
-        </w:rPr>
-      </w:pPr>
-    </w:p>
-    <w:p>
-      <w:pPr>
-        <w:spacing w:after="0" w:line="240" w:lineRule="auto"/>
-        <w:rPr>
-          <w:rFonts w:ascii="Times New Roman" w:eastAsia="Times New Roman" w:hAnsi="Times New Roman" w:cs="Times New Roman"/>
-          <w:sz w:val="24"/>
-          <w:szCs w:val="24"/>
-          <w:lang w:eastAsia="pt-BR"/>
-        </w:rPr>
-      </w:pPr>
-      <w:r>
-        <w:rPr>
-          <w:rFonts w:ascii="Times New Roman" w:eastAsia="Times New Roman" w:hAnsi="Times New Roman" w:cs="Times New Roman"/>
-          <w:sz w:val="24"/>
-          <w:szCs w:val="24"/>
-          <w:lang w:eastAsia="pt-BR"/>
-        </w:rPr>
-        <w:t>Atividades restantes</w:t>
-      </w:r>
-    </w:p>
-    <w:p>
-      <w:pPr>
-        <w:rPr>
-          <w:rFonts w:ascii="Times New Roman" w:hAnsi="Times New Roman" w:cs="Times New Roman"/>
-        </w:rPr>
-      </w:pPr>
     </w:p>
     <w:sectPr>
       <w:pgSz w:w="11906" w:h="16838"/>
@@ -1894,8 +2676,8 @@
 </file>
 
 <file path=word/numbering.xml><?xml version="1.0" encoding="utf-8"?>
-<w:numbering xmlns:wpc="http://schemas.microsoft.com/office/word/2010/wordprocessingCanvas" xmlns:mc="http://schemas.openxmlformats.org/markup-compatibility/2006" xmlns:o="urn:schemas-microsoft-com:office:office" xmlns:r="http://schemas.openxmlformats.org/officeDocument/2006/relationships" xmlns:m="http://schemas.openxmlformats.org/officeDocument/2006/math" xmlns:v="urn:schemas-microsoft-com:vml" xmlns:wp14="http://schemas.microsoft.com/office/word/2010/wordprocessingDrawing" xmlns:wp="http://schemas.openxmlformats.org/drawingml/2006/wordprocessingDrawing" xmlns:w10="urn:schemas-microsoft-com:office:word" xmlns:w="http://schemas.openxmlformats.org/wordprocessingml/2006/main" xmlns:w14="http://schemas.microsoft.com/office/word/2010/wordml" xmlns:wpg="http://schemas.microsoft.com/office/word/2010/wordprocessingGroup" xmlns:wpi="http://schemas.microsoft.com/office/word/2010/wordprocessingInk" xmlns:wne="http://schemas.microsoft.com/office/word/2006/wordml" xmlns:wps="http://schemas.microsoft.com/office/word/2010/wordprocessingShape" mc:Ignorable="w14 wp14">
-  <w:abstractNum w:abstractNumId="0">
+<w:numbering xmlns:wpc="http://schemas.microsoft.com/office/word/2010/wordprocessingCanvas" xmlns:cx="http://schemas.microsoft.com/office/drawing/2014/chartex" xmlns:cx1="http://schemas.microsoft.com/office/drawing/2015/9/8/chartex" xmlns:cx2="http://schemas.microsoft.com/office/drawing/2015/10/21/chartex" xmlns:cx3="http://schemas.microsoft.com/office/drawing/2016/5/9/chartex" xmlns:cx4="http://schemas.microsoft.com/office/drawing/2016/5/10/chartex" xmlns:cx5="http://schemas.microsoft.com/office/drawing/2016/5/11/chartex" xmlns:mc="http://schemas.openxmlformats.org/markup-compatibility/2006" xmlns:o="urn:schemas-microsoft-com:office:office" xmlns:r="http://schemas.openxmlformats.org/officeDocument/2006/relationships" xmlns:m="http://schemas.openxmlformats.org/officeDocument/2006/math" xmlns:v="urn:schemas-microsoft-com:vml" xmlns:wp14="http://schemas.microsoft.com/office/word/2010/wordprocessingDrawing" xmlns:wp="http://schemas.openxmlformats.org/drawingml/2006/wordprocessingDrawing" xmlns:w10="urn:schemas-microsoft-com:office:word" xmlns:w="http://schemas.openxmlformats.org/wordprocessingml/2006/main" xmlns:w14="http://schemas.microsoft.com/office/word/2010/wordml" xmlns:w15="http://schemas.microsoft.com/office/word/2012/wordml" xmlns:w16se="http://schemas.microsoft.com/office/word/2015/wordml/symex" xmlns:wpg="http://schemas.microsoft.com/office/word/2010/wordprocessingGroup" xmlns:wpi="http://schemas.microsoft.com/office/word/2010/wordprocessingInk" xmlns:wne="http://schemas.microsoft.com/office/word/2006/wordml" xmlns:wps="http://schemas.microsoft.com/office/word/2010/wordprocessingShape" mc:Ignorable="w14 w15 w16se wp14">
+  <w:abstractNum w:abstractNumId="0" w15:restartNumberingAfterBreak="0">
     <w:nsid w:val="0F7D57A4"/>
     <w:multiLevelType w:val="multilevel"/>
     <w:tmpl w:val="08B0BFDE"/>
@@ -2008,7 +2790,7 @@
       </w:pPr>
     </w:lvl>
   </w:abstractNum>
-  <w:abstractNum w:abstractNumId="1">
+  <w:abstractNum w:abstractNumId="1" w15:restartNumberingAfterBreak="0">
     <w:nsid w:val="2115510F"/>
     <w:multiLevelType w:val="multilevel"/>
     <w:tmpl w:val="E392F1AE"/>
@@ -2157,7 +2939,7 @@
       </w:rPr>
     </w:lvl>
   </w:abstractNum>
-  <w:abstractNum w:abstractNumId="2">
+  <w:abstractNum w:abstractNumId="2" w15:restartNumberingAfterBreak="0">
     <w:nsid w:val="24E63AB9"/>
     <w:multiLevelType w:val="multilevel"/>
     <w:tmpl w:val="33A21A60"/>
@@ -2270,7 +3052,7 @@
       </w:pPr>
     </w:lvl>
   </w:abstractNum>
-  <w:abstractNum w:abstractNumId="3">
+  <w:abstractNum w:abstractNumId="3" w15:restartNumberingAfterBreak="0">
     <w:nsid w:val="40FB2A72"/>
     <w:multiLevelType w:val="multilevel"/>
     <w:tmpl w:val="41105D14"/>
@@ -2419,7 +3201,120 @@
       </w:rPr>
     </w:lvl>
   </w:abstractNum>
-  <w:abstractNum w:abstractNumId="4">
+  <w:abstractNum w:abstractNumId="4" w15:restartNumberingAfterBreak="0">
+    <w:nsid w:val="41AE7B9A"/>
+    <w:multiLevelType w:val="multilevel"/>
+    <w:tmpl w:val="1B54B0CC"/>
+    <w:lvl w:ilvl="0">
+      <w:start w:val="1"/>
+      <w:numFmt w:val="decimal"/>
+      <w:lvlText w:val="%1"/>
+      <w:lvlJc w:val="left"/>
+      <w:pPr>
+        <w:ind w:left="405" w:hanging="405"/>
+      </w:pPr>
+      <w:rPr>
+        <w:rFonts w:hint="default"/>
+      </w:rPr>
+    </w:lvl>
+    <w:lvl w:ilvl="1">
+      <w:start w:val="1"/>
+      <w:numFmt w:val="decimal"/>
+      <w:lvlText w:val="%1.%2"/>
+      <w:lvlJc w:val="left"/>
+      <w:pPr>
+        <w:ind w:left="405" w:hanging="405"/>
+      </w:pPr>
+      <w:rPr>
+        <w:rFonts w:hint="default"/>
+      </w:rPr>
+    </w:lvl>
+    <w:lvl w:ilvl="2">
+      <w:start w:val="1"/>
+      <w:numFmt w:val="decimal"/>
+      <w:lvlText w:val="%1.%2.%3"/>
+      <w:lvlJc w:val="left"/>
+      <w:pPr>
+        <w:ind w:left="720" w:hanging="720"/>
+      </w:pPr>
+      <w:rPr>
+        <w:rFonts w:hint="default"/>
+      </w:rPr>
+    </w:lvl>
+    <w:lvl w:ilvl="3">
+      <w:start w:val="1"/>
+      <w:numFmt w:val="decimal"/>
+      <w:lvlText w:val="%1.%2.%3.%4"/>
+      <w:lvlJc w:val="left"/>
+      <w:pPr>
+        <w:ind w:left="1080" w:hanging="1080"/>
+      </w:pPr>
+      <w:rPr>
+        <w:rFonts w:hint="default"/>
+      </w:rPr>
+    </w:lvl>
+    <w:lvl w:ilvl="4">
+      <w:start w:val="1"/>
+      <w:numFmt w:val="decimal"/>
+      <w:lvlText w:val="%1.%2.%3.%4.%5"/>
+      <w:lvlJc w:val="left"/>
+      <w:pPr>
+        <w:ind w:left="1080" w:hanging="1080"/>
+      </w:pPr>
+      <w:rPr>
+        <w:rFonts w:hint="default"/>
+      </w:rPr>
+    </w:lvl>
+    <w:lvl w:ilvl="5">
+      <w:start w:val="1"/>
+      <w:numFmt w:val="decimal"/>
+      <w:lvlText w:val="%1.%2.%3.%4.%5.%6"/>
+      <w:lvlJc w:val="left"/>
+      <w:pPr>
+        <w:ind w:left="1440" w:hanging="1440"/>
+      </w:pPr>
+      <w:rPr>
+        <w:rFonts w:hint="default"/>
+      </w:rPr>
+    </w:lvl>
+    <w:lvl w:ilvl="6">
+      <w:start w:val="1"/>
+      <w:numFmt w:val="decimal"/>
+      <w:lvlText w:val="%1.%2.%3.%4.%5.%6.%7"/>
+      <w:lvlJc w:val="left"/>
+      <w:pPr>
+        <w:ind w:left="1440" w:hanging="1440"/>
+      </w:pPr>
+      <w:rPr>
+        <w:rFonts w:hint="default"/>
+      </w:rPr>
+    </w:lvl>
+    <w:lvl w:ilvl="7">
+      <w:start w:val="1"/>
+      <w:numFmt w:val="decimal"/>
+      <w:lvlText w:val="%1.%2.%3.%4.%5.%6.%7.%8"/>
+      <w:lvlJc w:val="left"/>
+      <w:pPr>
+        <w:ind w:left="1800" w:hanging="1800"/>
+      </w:pPr>
+      <w:rPr>
+        <w:rFonts w:hint="default"/>
+      </w:rPr>
+    </w:lvl>
+    <w:lvl w:ilvl="8">
+      <w:start w:val="1"/>
+      <w:numFmt w:val="decimal"/>
+      <w:lvlText w:val="%1.%2.%3.%4.%5.%6.%7.%8.%9"/>
+      <w:lvlJc w:val="left"/>
+      <w:pPr>
+        <w:ind w:left="1800" w:hanging="1800"/>
+      </w:pPr>
+      <w:rPr>
+        <w:rFonts w:hint="default"/>
+      </w:rPr>
+    </w:lvl>
+  </w:abstractNum>
+  <w:abstractNum w:abstractNumId="5" w15:restartNumberingAfterBreak="0">
     <w:nsid w:val="4F163C11"/>
     <w:multiLevelType w:val="multilevel"/>
     <w:tmpl w:val="323C79D0"/>
@@ -2568,7 +3463,7 @@
       </w:rPr>
     </w:lvl>
   </w:abstractNum>
-  <w:abstractNum w:abstractNumId="5">
+  <w:abstractNum w:abstractNumId="6" w15:restartNumberingAfterBreak="0">
     <w:nsid w:val="4FDF6C86"/>
     <w:multiLevelType w:val="multilevel"/>
     <w:tmpl w:val="5E36BC28"/>
@@ -2717,7 +3612,7 @@
       </w:rPr>
     </w:lvl>
   </w:abstractNum>
-  <w:abstractNum w:abstractNumId="6">
+  <w:abstractNum w:abstractNumId="7" w15:restartNumberingAfterBreak="0">
     <w:nsid w:val="6329636D"/>
     <w:multiLevelType w:val="multilevel"/>
     <w:tmpl w:val="1EC24E8A"/>
@@ -2866,11 +3761,124 @@
       </w:rPr>
     </w:lvl>
   </w:abstractNum>
+  <w:abstractNum w:abstractNumId="8" w15:restartNumberingAfterBreak="0">
+    <w:nsid w:val="6D9378CA"/>
+    <w:multiLevelType w:val="multilevel"/>
+    <w:tmpl w:val="64A6B1C2"/>
+    <w:lvl w:ilvl="0">
+      <w:start w:val="2"/>
+      <w:numFmt w:val="decimal"/>
+      <w:lvlText w:val="%1"/>
+      <w:lvlJc w:val="left"/>
+      <w:pPr>
+        <w:ind w:left="360" w:hanging="360"/>
+      </w:pPr>
+      <w:rPr>
+        <w:rFonts w:hint="default"/>
+      </w:rPr>
+    </w:lvl>
+    <w:lvl w:ilvl="1">
+      <w:start w:val="1"/>
+      <w:numFmt w:val="decimal"/>
+      <w:lvlText w:val="%1.%2"/>
+      <w:lvlJc w:val="left"/>
+      <w:pPr>
+        <w:ind w:left="360" w:hanging="360"/>
+      </w:pPr>
+      <w:rPr>
+        <w:rFonts w:hint="default"/>
+      </w:rPr>
+    </w:lvl>
+    <w:lvl w:ilvl="2">
+      <w:start w:val="1"/>
+      <w:numFmt w:val="decimal"/>
+      <w:lvlText w:val="%1.%2.%3"/>
+      <w:lvlJc w:val="left"/>
+      <w:pPr>
+        <w:ind w:left="720" w:hanging="720"/>
+      </w:pPr>
+      <w:rPr>
+        <w:rFonts w:hint="default"/>
+      </w:rPr>
+    </w:lvl>
+    <w:lvl w:ilvl="3">
+      <w:start w:val="1"/>
+      <w:numFmt w:val="decimal"/>
+      <w:lvlText w:val="%1.%2.%3.%4"/>
+      <w:lvlJc w:val="left"/>
+      <w:pPr>
+        <w:ind w:left="1080" w:hanging="1080"/>
+      </w:pPr>
+      <w:rPr>
+        <w:rFonts w:hint="default"/>
+      </w:rPr>
+    </w:lvl>
+    <w:lvl w:ilvl="4">
+      <w:start w:val="1"/>
+      <w:numFmt w:val="decimal"/>
+      <w:lvlText w:val="%1.%2.%3.%4.%5"/>
+      <w:lvlJc w:val="left"/>
+      <w:pPr>
+        <w:ind w:left="1080" w:hanging="1080"/>
+      </w:pPr>
+      <w:rPr>
+        <w:rFonts w:hint="default"/>
+      </w:rPr>
+    </w:lvl>
+    <w:lvl w:ilvl="5">
+      <w:start w:val="1"/>
+      <w:numFmt w:val="decimal"/>
+      <w:lvlText w:val="%1.%2.%3.%4.%5.%6"/>
+      <w:lvlJc w:val="left"/>
+      <w:pPr>
+        <w:ind w:left="1440" w:hanging="1440"/>
+      </w:pPr>
+      <w:rPr>
+        <w:rFonts w:hint="default"/>
+      </w:rPr>
+    </w:lvl>
+    <w:lvl w:ilvl="6">
+      <w:start w:val="1"/>
+      <w:numFmt w:val="decimal"/>
+      <w:lvlText w:val="%1.%2.%3.%4.%5.%6.%7"/>
+      <w:lvlJc w:val="left"/>
+      <w:pPr>
+        <w:ind w:left="1440" w:hanging="1440"/>
+      </w:pPr>
+      <w:rPr>
+        <w:rFonts w:hint="default"/>
+      </w:rPr>
+    </w:lvl>
+    <w:lvl w:ilvl="7">
+      <w:start w:val="1"/>
+      <w:numFmt w:val="decimal"/>
+      <w:lvlText w:val="%1.%2.%3.%4.%5.%6.%7.%8"/>
+      <w:lvlJc w:val="left"/>
+      <w:pPr>
+        <w:ind w:left="1800" w:hanging="1800"/>
+      </w:pPr>
+      <w:rPr>
+        <w:rFonts w:hint="default"/>
+      </w:rPr>
+    </w:lvl>
+    <w:lvl w:ilvl="8">
+      <w:start w:val="1"/>
+      <w:numFmt w:val="decimal"/>
+      <w:lvlText w:val="%1.%2.%3.%4.%5.%6.%7.%8.%9"/>
+      <w:lvlJc w:val="left"/>
+      <w:pPr>
+        <w:ind w:left="1800" w:hanging="1800"/>
+      </w:pPr>
+      <w:rPr>
+        <w:rFonts w:hint="default"/>
+      </w:rPr>
+    </w:lvl>
+  </w:abstractNum>
   <w:num w:numId="1">
-    <w:abstractNumId w:val="4"/>
+    <w:abstractNumId w:val="5"/>
   </w:num>
   <w:num w:numId="2">
-    <w:abstractNumId w:val="6"/>
+    <w:abstractNumId w:val="7"/>
   </w:num>
   <w:num w:numId="3">
     <w:abstractNumId w:val="1"/>
@@ -2882,16 +3890,22 @@
     <w:abstractNumId w:val="3"/>
   </w:num>
   <w:num w:numId="6">
-    <w:abstractNumId w:val="5"/>
+    <w:abstractNumId w:val="6"/>
   </w:num>
   <w:num w:numId="7">
     <w:abstractNumId w:val="0"/>
+  </w:num>
+  <w:num w:numId="8">
+    <w:abstractNumId w:val="4"/>
+  </w:num>
+  <w:num w:numId="9">
+    <w:abstractNumId w:val="8"/>
   </w:num>
 </w:numbering>
 </file>
 
 <file path=word/styles.xml><?xml version="1.0" encoding="utf-8"?>
-<w:styles xmlns:mc="http://schemas.openxmlformats.org/markup-compatibility/2006" xmlns:r="http://schemas.openxmlformats.org/officeDocument/2006/relationships" xmlns:w="http://schemas.openxmlformats.org/wordprocessingml/2006/main" xmlns:w14="http://schemas.microsoft.com/office/word/2010/wordml" mc:Ignorable="w14">
+<w:styles xmlns:mc="http://schemas.openxmlformats.org/markup-compatibility/2006" xmlns:r="http://schemas.openxmlformats.org/officeDocument/2006/relationships" xmlns:w="http://schemas.openxmlformats.org/wordprocessingml/2006/main" xmlns:w14="http://schemas.microsoft.com/office/word/2010/wordml" xmlns:w15="http://schemas.microsoft.com/office/word/2012/wordml" xmlns:w16se="http://schemas.microsoft.com/office/word/2015/wordml/symex" mc:Ignorable="w14 w15 w16se">
   <w:docDefaults>
     <w:rPrDefault>
       <w:rPr>
@@ -2907,154 +3921,391 @@
       </w:pPr>
     </w:pPrDefault>
   </w:docDefaults>
-  <w:latentStyles w:defLockedState="0" w:defUIPriority="99" w:defSemiHidden="1" w:defUnhideWhenUsed="1" w:defQFormat="0" w:count="267">
-    <w:lsdException w:name="Normal" w:semiHidden="0" w:uiPriority="0" w:unhideWhenUsed="0" w:qFormat="1"/>
-    <w:lsdException w:name="heading 1" w:semiHidden="0" w:uiPriority="9" w:unhideWhenUsed="0" w:qFormat="1"/>
-    <w:lsdException w:name="heading 2" w:uiPriority="9" w:qFormat="1"/>
-    <w:lsdException w:name="heading 3" w:uiPriority="9" w:qFormat="1"/>
-    <w:lsdException w:name="heading 4" w:uiPriority="9" w:qFormat="1"/>
-    <w:lsdException w:name="heading 5" w:uiPriority="9" w:qFormat="1"/>
-    <w:lsdException w:name="heading 6" w:uiPriority="9" w:qFormat="1"/>
-    <w:lsdException w:name="heading 7" w:uiPriority="9" w:qFormat="1"/>
-    <w:lsdException w:name="heading 8" w:uiPriority="9" w:qFormat="1"/>
-    <w:lsdException w:name="heading 9" w:uiPriority="9" w:qFormat="1"/>
-    <w:lsdException w:name="toc 1" w:uiPriority="39"/>
-    <w:lsdException w:name="toc 2" w:uiPriority="39"/>
-    <w:lsdException w:name="toc 3" w:uiPriority="39"/>
-    <w:lsdException w:name="toc 4" w:uiPriority="39"/>
-    <w:lsdException w:name="toc 5" w:uiPriority="39"/>
-    <w:lsdException w:name="toc 6" w:uiPriority="39"/>
-    <w:lsdException w:name="toc 7" w:uiPriority="39"/>
-    <w:lsdException w:name="toc 8" w:uiPriority="39"/>
-    <w:lsdException w:name="toc 9" w:uiPriority="39"/>
-    <w:lsdException w:name="caption" w:uiPriority="35" w:qFormat="1"/>
-    <w:lsdException w:name="Title" w:semiHidden="0" w:uiPriority="10" w:unhideWhenUsed="0" w:qFormat="1"/>
-    <w:lsdException w:name="Default Paragraph Font" w:uiPriority="1"/>
-    <w:lsdException w:name="Subtitle" w:semiHidden="0" w:uiPriority="11" w:unhideWhenUsed="0" w:qFormat="1"/>
-    <w:lsdException w:name="Strong" w:semiHidden="0" w:uiPriority="22" w:unhideWhenUsed="0" w:qFormat="1"/>
-    <w:lsdException w:name="Emphasis" w:semiHidden="0" w:uiPriority="20" w:unhideWhenUsed="0" w:qFormat="1"/>
-    <w:lsdException w:name="Table Grid" w:semiHidden="0" w:uiPriority="59" w:unhideWhenUsed="0"/>
-    <w:lsdException w:name="Placeholder Text" w:unhideWhenUsed="0"/>
-    <w:lsdException w:name="No Spacing" w:semiHidden="0" w:uiPriority="1" w:unhideWhenUsed="0" w:qFormat="1"/>
-    <w:lsdException w:name="Light Shading" w:semiHidden="0" w:uiPriority="60" w:unhideWhenUsed="0"/>
-    <w:lsdException w:name="Light List" w:semiHidden="0" w:uiPriority="61" w:unhideWhenUsed="0"/>
-    <w:lsdException w:name="Light Grid" w:semiHidden="0" w:uiPriority="62" w:unhideWhenUsed="0"/>
-    <w:lsdException w:name="Medium Shading 1" w:semiHidden="0" w:uiPriority="63" w:unhideWhenUsed="0"/>
-    <w:lsdException w:name="Medium Shading 2" w:semiHidden="0" w:uiPriority="64" w:unhideWhenUsed="0"/>
-    <w:lsdException w:name="Medium List 1" w:semiHidden="0" w:uiPriority="65" w:unhideWhenUsed="0"/>
-    <w:lsdException w:name="Medium List 2" w:semiHidden="0" w:uiPriority="66" w:unhideWhenUsed="0"/>
-    <w:lsdException w:name="Medium Grid 1" w:semiHidden="0" w:uiPriority="67" w:unhideWhenUsed="0"/>
-    <w:lsdException w:name="Medium Grid 2" w:semiHidden="0" w:uiPriority="68" w:unhideWhenUsed="0"/>
-    <w:lsdException w:name="Medium Grid 3" w:semiHidden="0" w:uiPriority="69" w:unhideWhenUsed="0"/>
-    <w:lsdException w:name="Dark List" w:semiHidden="0" w:uiPriority="70" w:unhideWhenUsed="0"/>
-    <w:lsdException w:name="Colorful Shading" w:semiHidden="0" w:uiPriority="71" w:unhideWhenUsed="0"/>
-    <w:lsdException w:name="Colorful List" w:semiHidden="0" w:uiPriority="72" w:unhideWhenUsed="0"/>
-    <w:lsdException w:name="Colorful Grid" w:semiHidden="0" w:uiPriority="73" w:unhideWhenUsed="0"/>
-    <w:lsdException w:name="Light Shading Accent 1" w:semiHidden="0" w:uiPriority="60" w:unhideWhenUsed="0"/>
-    <w:lsdException w:name="Light List Accent 1" w:semiHidden="0" w:uiPriority="61" w:unhideWhenUsed="0"/>
-    <w:lsdException w:name="Light Grid Accent 1" w:semiHidden="0" w:uiPriority="62" w:unhideWhenUsed="0"/>
-    <w:lsdException w:name="Medium Shading 1 Accent 1" w:semiHidden="0" w:uiPriority="63" w:unhideWhenUsed="0"/>
-    <w:lsdException w:name="Medium Shading 2 Accent 1" w:semiHidden="0" w:uiPriority="64" w:unhideWhenUsed="0"/>
-    <w:lsdException w:name="Medium List 1 Accent 1" w:semiHidden="0" w:uiPriority="65" w:unhideWhenUsed="0"/>
-    <w:lsdException w:name="Revision" w:unhideWhenUsed="0"/>
-    <w:lsdException w:name="List Paragraph" w:semiHidden="0" w:uiPriority="34" w:unhideWhenUsed="0" w:qFormat="1"/>
-    <w:lsdException w:name="Quote" w:semiHidden="0" w:uiPriority="29" w:unhideWhenUsed="0" w:qFormat="1"/>
-    <w:lsdException w:name="Intense Quote" w:semiHidden="0" w:uiPriority="30" w:unhideWhenUsed="0" w:qFormat="1"/>
-    <w:lsdException w:name="Medium List 2 Accent 1" w:semiHidden="0" w:uiPriority="66" w:unhideWhenUsed="0"/>
-    <w:lsdException w:name="Medium Grid 1 Accent 1" w:semiHidden="0" w:uiPriority="67" w:unhideWhenUsed="0"/>
-    <w:lsdException w:name="Medium Grid 2 Accent 1" w:semiHidden="0" w:uiPriority="68" w:unhideWhenUsed="0"/>
-    <w:lsdException w:name="Medium Grid 3 Accent 1" w:semiHidden="0" w:uiPriority="69" w:unhideWhenUsed="0"/>
-    <w:lsdException w:name="Dark List Accent 1" w:semiHidden="0" w:uiPriority="70" w:unhideWhenUsed="0"/>
-    <w:lsdException w:name="Colorful Shading Accent 1" w:semiHidden="0" w:uiPriority="71" w:unhideWhenUsed="0"/>
-    <w:lsdException w:name="Colorful List Accent 1" w:semiHidden="0" w:uiPriority="72" w:unhideWhenUsed="0"/>
-    <w:lsdException w:name="Colorful Grid Accent 1" w:semiHidden="0" w:uiPriority="73" w:unhideWhenUsed="0"/>
-    <w:lsdException w:name="Light Shading Accent 2" w:semiHidden="0" w:uiPriority="60" w:unhideWhenUsed="0"/>
-    <w:lsdException w:name="Light List Accent 2" w:semiHidden="0" w:uiPriority="61" w:unhideWhenUsed="0"/>
-    <w:lsdException w:name="Light Grid Accent 2" w:semiHidden="0" w:uiPriority="62" w:unhideWhenUsed="0"/>
-    <w:lsdException w:name="Medium Shading 1 Accent 2" w:semiHidden="0" w:uiPriority="63" w:unhideWhenUsed="0"/>
-    <w:lsdException w:name="Medium Shading 2 Accent 2" w:semiHidden="0" w:uiPriority="64" w:unhideWhenUsed="0"/>
-    <w:lsdException w:name="Medium List 1 Accent 2" w:semiHidden="0" w:uiPriority="65" w:unhideWhenUsed="0"/>
-    <w:lsdException w:name="Medium List 2 Accent 2" w:semiHidden="0" w:uiPriority="66" w:unhideWhenUsed="0"/>
-    <w:lsdException w:name="Medium Grid 1 Accent 2" w:semiHidden="0" w:uiPriority="67" w:unhideWhenUsed="0"/>
-    <w:lsdException w:name="Medium Grid 2 Accent 2" w:semiHidden="0" w:uiPriority="68" w:unhideWhenUsed="0"/>
-    <w:lsdException w:name="Medium Grid 3 Accent 2" w:semiHidden="0" w:uiPriority="69" w:unhideWhenUsed="0"/>
-    <w:lsdException w:name="Dark List Accent 2" w:semiHidden="0" w:uiPriority="70" w:unhideWhenUsed="0"/>
-    <w:lsdException w:name="Colorful Shading Accent 2" w:semiHidden="0" w:uiPriority="71" w:unhideWhenUsed="0"/>
-    <w:lsdException w:name="Colorful List Accent 2" w:semiHidden="0" w:uiPriority="72" w:unhideWhenUsed="0"/>
-    <w:lsdException w:name="Colorful Grid Accent 2" w:semiHidden="0" w:uiPriority="73" w:unhideWhenUsed="0"/>
-    <w:lsdException w:name="Light Shading Accent 3" w:semiHidden="0" w:uiPriority="60" w:unhideWhenUsed="0"/>
-    <w:lsdException w:name="Light List Accent 3" w:semiHidden="0" w:uiPriority="61" w:unhideWhenUsed="0"/>
-    <w:lsdException w:name="Light Grid Accent 3" w:semiHidden="0" w:uiPriority="62" w:unhideWhenUsed="0"/>
-    <w:lsdException w:name="Medium Shading 1 Accent 3" w:semiHidden="0" w:uiPriority="63" w:unhideWhenUsed="0"/>
-    <w:lsdException w:name="Medium Shading 2 Accent 3" w:semiHidden="0" w:uiPriority="64" w:unhideWhenUsed="0"/>
-    <w:lsdException w:name="Medium List 1 Accent 3" w:semiHidden="0" w:uiPriority="65" w:unhideWhenUsed="0"/>
-    <w:lsdException w:name="Medium List 2 Accent 3" w:semiHidden="0" w:uiPriority="66" w:unhideWhenUsed="0"/>
-    <w:lsdException w:name="Medium Grid 1 Accent 3" w:semiHidden="0" w:uiPriority="67" w:unhideWhenUsed="0"/>
-    <w:lsdException w:name="Medium Grid 2 Accent 3" w:semiHidden="0" w:uiPriority="68" w:unhideWhenUsed="0"/>
-    <w:lsdException w:name="Medium Grid 3 Accent 3" w:semiHidden="0" w:uiPriority="69" w:unhideWhenUsed="0"/>
-    <w:lsdException w:name="Dark List Accent 3" w:semiHidden="0" w:uiPriority="70" w:unhideWhenUsed="0"/>
-    <w:lsdException w:name="Colorful Shading Accent 3" w:semiHidden="0" w:uiPriority="71" w:unhideWhenUsed="0"/>
-    <w:lsdException w:name="Colorful List Accent 3" w:semiHidden="0" w:uiPriority="72" w:unhideWhenUsed="0"/>
-    <w:lsdException w:name="Colorful Grid Accent 3" w:semiHidden="0" w:uiPriority="73" w:unhideWhenUsed="0"/>
-    <w:lsdException w:name="Light Shading Accent 4" w:semiHidden="0" w:uiPriority="60" w:unhideWhenUsed="0"/>
-    <w:lsdException w:name="Light List Accent 4" w:semiHidden="0" w:uiPriority="61" w:unhideWhenUsed="0"/>
-    <w:lsdException w:name="Light Grid Accent 4" w:semiHidden="0" w:uiPriority="62" w:unhideWhenUsed="0"/>
-    <w:lsdException w:name="Medium Shading 1 Accent 4" w:semiHidden="0" w:uiPriority="63" w:unhideWhenUsed="0"/>
-    <w:lsdException w:name="Medium Shading 2 Accent 4" w:semiHidden="0" w:uiPriority="64" w:unhideWhenUsed="0"/>
-    <w:lsdException w:name="Medium List 1 Accent 4" w:semiHidden="0" w:uiPriority="65" w:unhideWhenUsed="0"/>
-    <w:lsdException w:name="Medium List 2 Accent 4" w:semiHidden="0" w:uiPriority="66" w:unhideWhenUsed="0"/>
-    <w:lsdException w:name="Medium Grid 1 Accent 4" w:semiHidden="0" w:uiPriority="67" w:unhideWhenUsed="0"/>
-    <w:lsdException w:name="Medium Grid 2 Accent 4" w:semiHidden="0" w:uiPriority="68" w:unhideWhenUsed="0"/>
-    <w:lsdException w:name="Medium Grid 3 Accent 4" w:semiHidden="0" w:uiPriority="69" w:unhideWhenUsed="0"/>
-    <w:lsdException w:name="Dark List Accent 4" w:semiHidden="0" w:uiPriority="70" w:unhideWhenUsed="0"/>
-    <w:lsdException w:name="Colorful Shading Accent 4" w:semiHidden="0" w:uiPriority="71" w:unhideWhenUsed="0"/>
-    <w:lsdException w:name="Colorful List Accent 4" w:semiHidden="0" w:uiPriority="72" w:unhideWhenUsed="0"/>
-    <w:lsdException w:name="Colorful Grid Accent 4" w:semiHidden="0" w:uiPriority="73" w:unhideWhenUsed="0"/>
-    <w:lsdException w:name="Light Shading Accent 5" w:semiHidden="0" w:uiPriority="60" w:unhideWhenUsed="0"/>
-    <w:lsdException w:name="Light List Accent 5" w:semiHidden="0" w:uiPriority="61" w:unhideWhenUsed="0"/>
-    <w:lsdException w:name="Light Grid Accent 5" w:semiHidden="0" w:uiPriority="62" w:unhideWhenUsed="0"/>
-    <w:lsdException w:name="Medium Shading 1 Accent 5" w:semiHidden="0" w:uiPriority="63" w:unhideWhenUsed="0"/>
-    <w:lsdException w:name="Medium Shading 2 Accent 5" w:semiHidden="0" w:uiPriority="64" w:unhideWhenUsed="0"/>
-    <w:lsdException w:name="Medium List 1 Accent 5" w:semiHidden="0" w:uiPriority="65" w:unhideWhenUsed="0"/>
-    <w:lsdException w:name="Medium List 2 Accent 5" w:semiHidden="0" w:uiPriority="66" w:unhideWhenUsed="0"/>
-    <w:lsdException w:name="Medium Grid 1 Accent 5" w:semiHidden="0" w:uiPriority="67" w:unhideWhenUsed="0"/>
-    <w:lsdException w:name="Medium Grid 2 Accent 5" w:semiHidden="0" w:uiPriority="68" w:unhideWhenUsed="0"/>
-    <w:lsdException w:name="Medium Grid 3 Accent 5" w:semiHidden="0" w:uiPriority="69" w:unhideWhenUsed="0"/>
-    <w:lsdException w:name="Dark List Accent 5" w:semiHidden="0" w:uiPriority="70" w:unhideWhenUsed="0"/>
-    <w:lsdException w:name="Colorful Shading Accent 5" w:semiHidden="0" w:uiPriority="71" w:unhideWhenUsed="0"/>
-    <w:lsdException w:name="Colorful List Accent 5" w:semiHidden="0" w:uiPriority="72" w:unhideWhenUsed="0"/>
-    <w:lsdException w:name="Colorful Grid Accent 5" w:semiHidden="0" w:uiPriority="73" w:unhideWhenUsed="0"/>
-    <w:lsdException w:name="Light Shading Accent 6" w:semiHidden="0" w:uiPriority="60" w:unhideWhenUsed="0"/>
-    <w:lsdException w:name="Light List Accent 6" w:semiHidden="0" w:uiPriority="61" w:unhideWhenUsed="0"/>
-    <w:lsdException w:name="Light Grid Accent 6" w:semiHidden="0" w:uiPriority="62" w:unhideWhenUsed="0"/>
-    <w:lsdException w:name="Medium Shading 1 Accent 6" w:semiHidden="0" w:uiPriority="63" w:unhideWhenUsed="0"/>
-    <w:lsdException w:name="Medium Shading 2 Accent 6" w:semiHidden="0" w:uiPriority="64" w:unhideWhenUsed="0"/>
-    <w:lsdException w:name="Medium List 1 Accent 6" w:semiHidden="0" w:uiPriority="65" w:unhideWhenUsed="0"/>
-    <w:lsdException w:name="Medium List 2 Accent 6" w:semiHidden="0" w:uiPriority="66" w:unhideWhenUsed="0"/>
-    <w:lsdException w:name="Medium Grid 1 Accent 6" w:semiHidden="0" w:uiPriority="67" w:unhideWhenUsed="0"/>
-    <w:lsdException w:name="Medium Grid 2 Accent 6" w:semiHidden="0" w:uiPriority="68" w:unhideWhenUsed="0"/>
-    <w:lsdException w:name="Medium Grid 3 Accent 6" w:semiHidden="0" w:uiPriority="69" w:unhideWhenUsed="0"/>
-    <w:lsdException w:name="Dark List Accent 6" w:semiHidden="0" w:uiPriority="70" w:unhideWhenUsed="0"/>
-    <w:lsdException w:name="Colorful Shading Accent 6" w:semiHidden="0" w:uiPriority="71" w:unhideWhenUsed="0"/>
-    <w:lsdException w:name="Colorful List Accent 6" w:semiHidden="0" w:uiPriority="72" w:unhideWhenUsed="0"/>
-    <w:lsdException w:name="Colorful Grid Accent 6" w:semiHidden="0" w:uiPriority="73" w:unhideWhenUsed="0"/>
-    <w:lsdException w:name="Subtle Emphasis" w:semiHidden="0" w:uiPriority="19" w:unhideWhenUsed="0" w:qFormat="1"/>
-    <w:lsdException w:name="Intense Emphasis" w:semiHidden="0" w:uiPriority="21" w:unhideWhenUsed="0" w:qFormat="1"/>
-    <w:lsdException w:name="Subtle Reference" w:semiHidden="0" w:uiPriority="31" w:unhideWhenUsed="0" w:qFormat="1"/>
-    <w:lsdException w:name="Intense Reference" w:semiHidden="0" w:uiPriority="32" w:unhideWhenUsed="0" w:qFormat="1"/>
-    <w:lsdException w:name="Book Title" w:semiHidden="0" w:uiPriority="33" w:unhideWhenUsed="0" w:qFormat="1"/>
-    <w:lsdException w:name="Bibliography" w:uiPriority="37"/>
-    <w:lsdException w:name="TOC Heading" w:uiPriority="39" w:qFormat="1"/>
+  <w:latentStyles w:defLockedState="0" w:defUIPriority="99" w:defSemiHidden="0" w:defUnhideWhenUsed="0" w:defQFormat="0" w:count="374">
+    <w:lsdException w:name="Normal" w:uiPriority="0" w:qFormat="1"/>
+    <w:lsdException w:name="heading 1" w:uiPriority="9" w:qFormat="1"/>
+    <w:lsdException w:name="heading 2" w:semiHidden="1" w:uiPriority="9" w:unhideWhenUsed="1" w:qFormat="1"/>
+    <w:lsdException w:name="heading 3" w:semiHidden="1" w:uiPriority="9" w:unhideWhenUsed="1" w:qFormat="1"/>
+    <w:lsdException w:name="heading 4" w:semiHidden="1" w:uiPriority="9" w:unhideWhenUsed="1" w:qFormat="1"/>
+    <w:lsdException w:name="heading 5" w:semiHidden="1" w:uiPriority="9" w:unhideWhenUsed="1" w:qFormat="1"/>
+    <w:lsdException w:name="heading 6" w:semiHidden="1" w:uiPriority="9" w:unhideWhenUsed="1" w:qFormat="1"/>
+    <w:lsdException w:name="heading 7" w:semiHidden="1" w:uiPriority="9" w:unhideWhenUsed="1" w:qFormat="1"/>
+    <w:lsdException w:name="heading 8" w:semiHidden="1" w:uiPriority="9" w:unhideWhenUsed="1" w:qFormat="1"/>
+    <w:lsdException w:name="heading 9" w:semiHidden="1" w:uiPriority="9" w:unhideWhenUsed="1" w:qFormat="1"/>
+    <w:lsdException w:name="index 1" w:semiHidden="1" w:unhideWhenUsed="1"/>
+    <w:lsdException w:name="index 2" w:semiHidden="1" w:unhideWhenUsed="1"/>
+    <w:lsdException w:name="index 3" w:semiHidden="1" w:unhideWhenUsed="1"/>
+    <w:lsdException w:name="index 4" w:semiHidden="1" w:unhideWhenUsed="1"/>
+    <w:lsdException w:name="index 5" w:semiHidden="1" w:unhideWhenUsed="1"/>
+    <w:lsdException w:name="index 6" w:semiHidden="1" w:unhideWhenUsed="1"/>
+    <w:lsdException w:name="index 7" w:semiHidden="1" w:unhideWhenUsed="1"/>
+    <w:lsdException w:name="index 8" w:semiHidden="1" w:unhideWhenUsed="1"/>
+    <w:lsdException w:name="index 9" w:semiHidden="1" w:unhideWhenUsed="1"/>
+    <w:lsdException w:name="toc 1" w:semiHidden="1" w:uiPriority="39" w:unhideWhenUsed="1"/>
+    <w:lsdException w:name="toc 2" w:semiHidden="1" w:uiPriority="39" w:unhideWhenUsed="1"/>
+    <w:lsdException w:name="toc 3" w:semiHidden="1" w:uiPriority="39" w:unhideWhenUsed="1"/>
+    <w:lsdException w:name="toc 4" w:semiHidden="1" w:uiPriority="39" w:unhideWhenUsed="1"/>
+    <w:lsdException w:name="toc 5" w:semiHidden="1" w:uiPriority="39" w:unhideWhenUsed="1"/>
+    <w:lsdException w:name="toc 6" w:semiHidden="1" w:uiPriority="39" w:unhideWhenUsed="1"/>
+    <w:lsdException w:name="toc 7" w:semiHidden="1" w:uiPriority="39" w:unhideWhenUsed="1"/>
+    <w:lsdException w:name="toc 8" w:semiHidden="1" w:uiPriority="39" w:unhideWhenUsed="1"/>
+    <w:lsdException w:name="toc 9" w:semiHidden="1" w:uiPriority="39" w:unhideWhenUsed="1"/>
+    <w:lsdException w:name="Normal Indent" w:semiHidden="1" w:unhideWhenUsed="1"/>
+    <w:lsdException w:name="footnote text" w:semiHidden="1" w:unhideWhenUsed="1"/>
+    <w:lsdException w:name="annotation text" w:semiHidden="1" w:unhideWhenUsed="1"/>
+    <w:lsdException w:name="header" w:semiHidden="1" w:unhideWhenUsed="1"/>
+    <w:lsdException w:name="footer" w:semiHidden="1" w:unhideWhenUsed="1"/>
+    <w:lsdException w:name="index heading" w:semiHidden="1" w:unhideWhenUsed="1"/>
+    <w:lsdException w:name="caption" w:semiHidden="1" w:uiPriority="35" w:unhideWhenUsed="1" w:qFormat="1"/>
+    <w:lsdException w:name="table of figures" w:semiHidden="1" w:unhideWhenUsed="1"/>
+    <w:lsdException w:name="envelope address" w:semiHidden="1" w:unhideWhenUsed="1"/>
+    <w:lsdException w:name="envelope return" w:semiHidden="1" w:unhideWhenUsed="1"/>
+    <w:lsdException w:name="footnote reference" w:semiHidden="1" w:unhideWhenUsed="1"/>
+    <w:lsdException w:name="annotation reference" w:semiHidden="1" w:unhideWhenUsed="1"/>
+    <w:lsdException w:name="line number" w:semiHidden="1" w:unhideWhenUsed="1"/>
+    <w:lsdException w:name="page number" w:semiHidden="1" w:unhideWhenUsed="1"/>
+    <w:lsdException w:name="endnote reference" w:semiHidden="1" w:unhideWhenUsed="1"/>
+    <w:lsdException w:name="endnote text" w:semiHidden="1" w:unhideWhenUsed="1"/>
+    <w:lsdException w:name="table of authorities" w:semiHidden="1" w:unhideWhenUsed="1"/>
+    <w:lsdException w:name="macro" w:semiHidden="1" w:unhideWhenUsed="1"/>
+    <w:lsdException w:name="toa heading" w:semiHidden="1" w:unhideWhenUsed="1"/>
+    <w:lsdException w:name="List" w:semiHidden="1" w:unhideWhenUsed="1"/>
+    <w:lsdException w:name="List Bullet" w:semiHidden="1" w:unhideWhenUsed="1"/>
+    <w:lsdException w:name="List Number" w:semiHidden="1" w:unhideWhenUsed="1"/>
+    <w:lsdException w:name="List 2" w:semiHidden="1" w:unhideWhenUsed="1"/>
+    <w:lsdException w:name="List 3" w:semiHidden="1" w:unhideWhenUsed="1"/>
+    <w:lsdException w:name="List 4" w:semiHidden="1" w:unhideWhenUsed="1"/>
+    <w:lsdException w:name="List 5" w:semiHidden="1" w:unhideWhenUsed="1"/>
+    <w:lsdException w:name="List Bullet 2" w:semiHidden="1" w:unhideWhenUsed="1"/>
+    <w:lsdException w:name="List Bullet 3" w:semiHidden="1" w:unhideWhenUsed="1"/>
+    <w:lsdException w:name="List Bullet 4" w:semiHidden="1" w:unhideWhenUsed="1"/>
+    <w:lsdException w:name="List Bullet 5" w:semiHidden="1" w:unhideWhenUsed="1"/>
+    <w:lsdException w:name="List Number 2" w:semiHidden="1" w:unhideWhenUsed="1"/>
+    <w:lsdException w:name="List Number 3" w:semiHidden="1" w:unhideWhenUsed="1"/>
+    <w:lsdException w:name="List Number 4" w:semiHidden="1" w:unhideWhenUsed="1"/>
+    <w:lsdException w:name="List Number 5" w:semiHidden="1" w:unhideWhenUsed="1"/>
+    <w:lsdException w:name="Title" w:uiPriority="10" w:qFormat="1"/>
+    <w:lsdException w:name="Closing" w:semiHidden="1" w:unhideWhenUsed="1"/>
+    <w:lsdException w:name="Signature" w:semiHidden="1" w:unhideWhenUsed="1"/>
+    <w:lsdException w:name="Default Paragraph Font" w:semiHidden="1" w:uiPriority="1" w:unhideWhenUsed="1"/>
+    <w:lsdException w:name="Body Text" w:semiHidden="1" w:unhideWhenUsed="1"/>
+    <w:lsdException w:name="Body Text Indent" w:semiHidden="1" w:unhideWhenUsed="1"/>
+    <w:lsdException w:name="List Continue" w:semiHidden="1" w:unhideWhenUsed="1"/>
+    <w:lsdException w:name="List Continue 2" w:semiHidden="1" w:unhideWhenUsed="1"/>
+    <w:lsdException w:name="List Continue 3" w:semiHidden="1" w:unhideWhenUsed="1"/>
+    <w:lsdException w:name="List Continue 4" w:semiHidden="1" w:unhideWhenUsed="1"/>
+    <w:lsdException w:name="List Continue 5" w:semiHidden="1" w:unhideWhenUsed="1"/>
+    <w:lsdException w:name="Message Header" w:semiHidden="1" w:unhideWhenUsed="1"/>
+    <w:lsdException w:name="Subtitle" w:uiPriority="11" w:qFormat="1"/>
+    <w:lsdException w:name="Salutation" w:semiHidden="1" w:unhideWhenUsed="1"/>
+    <w:lsdException w:name="Date" w:semiHidden="1" w:unhideWhenUsed="1"/>
+    <w:lsdException w:name="Body Text First Indent" w:semiHidden="1" w:unhideWhenUsed="1"/>
+    <w:lsdException w:name="Body Text First Indent 2" w:semiHidden="1" w:unhideWhenUsed="1"/>
+    <w:lsdException w:name="Note Heading" w:semiHidden="1" w:unhideWhenUsed="1"/>
+    <w:lsdException w:name="Body Text 2" w:semiHidden="1" w:unhideWhenUsed="1"/>
+    <w:lsdException w:name="Body Text 3" w:semiHidden="1" w:unhideWhenUsed="1"/>
+    <w:lsdException w:name="Body Text Indent 2" w:semiHidden="1" w:unhideWhenUsed="1"/>
+    <w:lsdException w:name="Body Text Indent 3" w:semiHidden="1" w:unhideWhenUsed="1"/>
+    <w:lsdException w:name="Block Text" w:semiHidden="1" w:unhideWhenUsed="1"/>
+    <w:lsdException w:name="Hyperlink" w:semiHidden="1" w:unhideWhenUsed="1"/>
+    <w:lsdException w:name="FollowedHyperlink" w:semiHidden="1" w:unhideWhenUsed="1"/>
+    <w:lsdException w:name="Strong" w:uiPriority="22" w:qFormat="1"/>
+    <w:lsdException w:name="Emphasis" w:uiPriority="20" w:qFormat="1"/>
+    <w:lsdException w:name="Document Map" w:semiHidden="1" w:unhideWhenUsed="1"/>
+    <w:lsdException w:name="Plain Text" w:semiHidden="1" w:unhideWhenUsed="1"/>
+    <w:lsdException w:name="E-mail Signature" w:semiHidden="1" w:unhideWhenUsed="1"/>
+    <w:lsdException w:name="HTML Top of Form" w:semiHidden="1" w:unhideWhenUsed="1"/>
+    <w:lsdException w:name="HTML Bottom of Form" w:semiHidden="1" w:unhideWhenUsed="1"/>
+    <w:lsdException w:name="Normal (Web)" w:semiHidden="1" w:unhideWhenUsed="1"/>
+    <w:lsdException w:name="HTML Acronym" w:semiHidden="1" w:unhideWhenUsed="1"/>
+    <w:lsdException w:name="HTML Address" w:semiHidden="1" w:unhideWhenUsed="1"/>
+    <w:lsdException w:name="HTML Cite" w:semiHidden="1" w:unhideWhenUsed="1"/>
+    <w:lsdException w:name="HTML Code" w:semiHidden="1" w:unhideWhenUsed="1"/>
+    <w:lsdException w:name="HTML Definition" w:semiHidden="1" w:unhideWhenUsed="1"/>
+    <w:lsdException w:name="HTML Keyboard" w:semiHidden="1" w:unhideWhenUsed="1"/>
+    <w:lsdException w:name="HTML Preformatted" w:semiHidden="1" w:unhideWhenUsed="1"/>
+    <w:lsdException w:name="HTML Sample" w:semiHidden="1" w:unhideWhenUsed="1"/>
+    <w:lsdException w:name="HTML Typewriter" w:semiHidden="1" w:unhideWhenUsed="1"/>
+    <w:lsdException w:name="HTML Variable" w:semiHidden="1" w:unhideWhenUsed="1"/>
+    <w:lsdException w:name="Normal Table" w:semiHidden="1" w:unhideWhenUsed="1"/>
+    <w:lsdException w:name="annotation subject" w:semiHidden="1" w:unhideWhenUsed="1"/>
+    <w:lsdException w:name="No List" w:semiHidden="1" w:unhideWhenUsed="1"/>
+    <w:lsdException w:name="Outline List 1" w:semiHidden="1" w:unhideWhenUsed="1"/>
+    <w:lsdException w:name="Outline List 2" w:semiHidden="1" w:unhideWhenUsed="1"/>
+    <w:lsdException w:name="Outline List 3" w:semiHidden="1" w:unhideWhenUsed="1"/>
+    <w:lsdException w:name="Table Simple 1" w:semiHidden="1" w:unhideWhenUsed="1"/>
+    <w:lsdException w:name="Table Simple 2" w:semiHidden="1" w:unhideWhenUsed="1"/>
+    <w:lsdException w:name="Table Simple 3" w:semiHidden="1" w:unhideWhenUsed="1"/>
+    <w:lsdException w:name="Table Classic 1" w:semiHidden="1" w:unhideWhenUsed="1"/>
+    <w:lsdException w:name="Table Classic 2" w:semiHidden="1" w:unhideWhenUsed="1"/>
+    <w:lsdException w:name="Table Classic 3" w:semiHidden="1" w:unhideWhenUsed="1"/>
+    <w:lsdException w:name="Table Classic 4" w:semiHidden="1" w:unhideWhenUsed="1"/>
+    <w:lsdException w:name="Table Colorful 1" w:semiHidden="1" w:unhideWhenUsed="1"/>
+    <w:lsdException w:name="Table Colorful 2" w:semiHidden="1" w:unhideWhenUsed="1"/>
+    <w:lsdException w:name="Table Colorful 3" w:semiHidden="1" w:unhideWhenUsed="1"/>
+    <w:lsdException w:name="Table Columns 1" w:semiHidden="1" w:unhideWhenUsed="1"/>
+    <w:lsdException w:name="Table Columns 2" w:semiHidden="1" w:unhideWhenUsed="1"/>
+    <w:lsdException w:name="Table Columns 3" w:semiHidden="1" w:unhideWhenUsed="1"/>
+    <w:lsdException w:name="Table Columns 4" w:semiHidden="1" w:unhideWhenUsed="1"/>
+    <w:lsdException w:name="Table Columns 5" w:semiHidden="1" w:unhideWhenUsed="1"/>
+    <w:lsdException w:name="Table Grid 1" w:semiHidden="1" w:unhideWhenUsed="1"/>
+    <w:lsdException w:name="Table Grid 2" w:semiHidden="1" w:unhideWhenUsed="1"/>
+    <w:lsdException w:name="Table Grid 3" w:semiHidden="1" w:unhideWhenUsed="1"/>
+    <w:lsdException w:name="Table Grid 4" w:semiHidden="1" w:unhideWhenUsed="1"/>
+    <w:lsdException w:name="Table Grid 5" w:semiHidden="1" w:unhideWhenUsed="1"/>
+    <w:lsdException w:name="Table Grid 6" w:semiHidden="1" w:unhideWhenUsed="1"/>
+    <w:lsdException w:name="Table Grid 7" w:semiHidden="1" w:unhideWhenUsed="1"/>
+    <w:lsdException w:name="Table Grid 8" w:semiHidden="1" w:unhideWhenUsed="1"/>
+    <w:lsdException w:name="Table List 1" w:semiHidden="1" w:unhideWhenUsed="1"/>
+    <w:lsdException w:name="Table List 2" w:semiHidden="1" w:unhideWhenUsed="1"/>
+    <w:lsdException w:name="Table List 3" w:semiHidden="1" w:unhideWhenUsed="1"/>
+    <w:lsdException w:name="Table List 4" w:semiHidden="1" w:unhideWhenUsed="1"/>
+    <w:lsdException w:name="Table List 5" w:semiHidden="1" w:unhideWhenUsed="1"/>
+    <w:lsdException w:name="Table List 6" w:semiHidden="1" w:unhideWhenUsed="1"/>
+    <w:lsdException w:name="Table List 7" w:semiHidden="1" w:unhideWhenUsed="1"/>
+    <w:lsdException w:name="Table List 8" w:semiHidden="1" w:unhideWhenUsed="1"/>
+    <w:lsdException w:name="Table 3D effects 1" w:semiHidden="1" w:unhideWhenUsed="1"/>
+    <w:lsdException w:name="Table 3D effects 2" w:semiHidden="1" w:unhideWhenUsed="1"/>
+    <w:lsdException w:name="Table 3D effects 3" w:semiHidden="1" w:unhideWhenUsed="1"/>
+    <w:lsdException w:name="Table Contemporary" w:semiHidden="1" w:unhideWhenUsed="1"/>
+    <w:lsdException w:name="Table Elegant" w:semiHidden="1" w:unhideWhenUsed="1"/>
+    <w:lsdException w:name="Table Professional" w:semiHidden="1" w:unhideWhenUsed="1"/>
+    <w:lsdException w:name="Table Subtle 1" w:semiHidden="1" w:unhideWhenUsed="1"/>
+    <w:lsdException w:name="Table Subtle 2" w:semiHidden="1" w:unhideWhenUsed="1"/>
+    <w:lsdException w:name="Table Web 1" w:semiHidden="1" w:unhideWhenUsed="1"/>
+    <w:lsdException w:name="Table Web 2" w:semiHidden="1" w:unhideWhenUsed="1"/>
+    <w:lsdException w:name="Table Web 3" w:semiHidden="1" w:unhideWhenUsed="1"/>
+    <w:lsdException w:name="Balloon Text" w:semiHidden="1" w:unhideWhenUsed="1"/>
+    <w:lsdException w:name="Table Grid" w:semiHidden="1" w:uiPriority="59" w:unhideWhenUsed="1"/>
+    <w:lsdException w:name="Table Theme" w:semiHidden="1" w:unhideWhenUsed="1"/>
+    <w:lsdException w:name="Placeholder Text" w:semiHidden="1"/>
+    <w:lsdException w:name="No Spacing" w:uiPriority="1" w:qFormat="1"/>
+    <w:lsdException w:name="Light Shading" w:uiPriority="60"/>
+    <w:lsdException w:name="Light List" w:uiPriority="61"/>
+    <w:lsdException w:name="Light Grid" w:uiPriority="62"/>
+    <w:lsdException w:name="Medium Shading 1" w:uiPriority="63"/>
+    <w:lsdException w:name="Medium Shading 2" w:uiPriority="64"/>
+    <w:lsdException w:name="Medium List 1" w:uiPriority="65"/>
+    <w:lsdException w:name="Medium List 2" w:uiPriority="66"/>
+    <w:lsdException w:name="Medium Grid 1" w:uiPriority="67"/>
+    <w:lsdException w:name="Medium Grid 2" w:uiPriority="68"/>
+    <w:lsdException w:name="Medium Grid 3" w:uiPriority="69"/>
+    <w:lsdException w:name="Dark List" w:uiPriority="70"/>
+    <w:lsdException w:name="Colorful Shading" w:uiPriority="71"/>
+    <w:lsdException w:name="Colorful List" w:uiPriority="72"/>
+    <w:lsdException w:name="Colorful Grid" w:uiPriority="73"/>
+    <w:lsdException w:name="Light Shading Accent 1" w:uiPriority="60"/>
+    <w:lsdException w:name="Light List Accent 1" w:uiPriority="61"/>
+    <w:lsdException w:name="Light Grid Accent 1" w:uiPriority="62"/>
+    <w:lsdException w:name="Medium Shading 1 Accent 1" w:uiPriority="63"/>
+    <w:lsdException w:name="Medium Shading 2 Accent 1" w:uiPriority="64"/>
+    <w:lsdException w:name="Medium List 1 Accent 1" w:uiPriority="65"/>
+    <w:lsdException w:name="Revision" w:semiHidden="1"/>
+    <w:lsdException w:name="List Paragraph" w:uiPriority="34" w:qFormat="1"/>
+    <w:lsdException w:name="Quote" w:uiPriority="29" w:qFormat="1"/>
+    <w:lsdException w:name="Intense Quote" w:uiPriority="30" w:qFormat="1"/>
+    <w:lsdException w:name="Medium List 2 Accent 1" w:uiPriority="66"/>
+    <w:lsdException w:name="Medium Grid 1 Accent 1" w:uiPriority="67"/>
+    <w:lsdException w:name="Medium Grid 2 Accent 1" w:uiPriority="68"/>
+    <w:lsdException w:name="Medium Grid 3 Accent 1" w:uiPriority="69"/>
+    <w:lsdException w:name="Dark List Accent 1" w:uiPriority="70"/>
+    <w:lsdException w:name="Colorful Shading Accent 1" w:uiPriority="71"/>
+    <w:lsdException w:name="Colorful List Accent 1" w:uiPriority="72"/>
+    <w:lsdException w:name="Colorful Grid Accent 1" w:uiPriority="73"/>
+    <w:lsdException w:name="Light Shading Accent 2" w:uiPriority="60"/>
+    <w:lsdException w:name="Light List Accent 2" w:uiPriority="61"/>
+    <w:lsdException w:name="Light Grid Accent 2" w:uiPriority="62"/>
+    <w:lsdException w:name="Medium Shading 1 Accent 2" w:uiPriority="63"/>
+    <w:lsdException w:name="Medium Shading 2 Accent 2" w:uiPriority="64"/>
+    <w:lsdException w:name="Medium List 1 Accent 2" w:uiPriority="65"/>
+    <w:lsdException w:name="Medium List 2 Accent 2" w:uiPriority="66"/>
+    <w:lsdException w:name="Medium Grid 1 Accent 2" w:uiPriority="67"/>
+    <w:lsdException w:name="Medium Grid 2 Accent 2" w:uiPriority="68"/>
+    <w:lsdException w:name="Medium Grid 3 Accent 2" w:uiPriority="69"/>
+    <w:lsdException w:name="Dark List Accent 2" w:uiPriority="70"/>
+    <w:lsdException w:name="Colorful Shading Accent 2" w:uiPriority="71"/>
+    <w:lsdException w:name="Colorful List Accent 2" w:uiPriority="72"/>
+    <w:lsdException w:name="Colorful Grid Accent 2" w:uiPriority="73"/>
+    <w:lsdException w:name="Light Shading Accent 3" w:uiPriority="60"/>
+    <w:lsdException w:name="Light List Accent 3" w:uiPriority="61"/>
+    <w:lsdException w:name="Light Grid Accent 3" w:uiPriority="62"/>
+    <w:lsdException w:name="Medium Shading 1 Accent 3" w:uiPriority="63"/>
+    <w:lsdException w:name="Medium Shading 2 Accent 3" w:uiPriority="64"/>
+    <w:lsdException w:name="Medium List 1 Accent 3" w:uiPriority="65"/>
+    <w:lsdException w:name="Medium List 2 Accent 3" w:uiPriority="66"/>
+    <w:lsdException w:name="Medium Grid 1 Accent 3" w:uiPriority="67"/>
+    <w:lsdException w:name="Medium Grid 2 Accent 3" w:uiPriority="68"/>
+    <w:lsdException w:name="Medium Grid 3 Accent 3" w:uiPriority="69"/>
+    <w:lsdException w:name="Dark List Accent 3" w:uiPriority="70"/>
+    <w:lsdException w:name="Colorful Shading Accent 3" w:uiPriority="71"/>
+    <w:lsdException w:name="Colorful List Accent 3" w:uiPriority="72"/>
+    <w:lsdException w:name="Colorful Grid Accent 3" w:uiPriority="73"/>
+    <w:lsdException w:name="Light Shading Accent 4" w:uiPriority="60"/>
+    <w:lsdException w:name="Light List Accent 4" w:uiPriority="61"/>
+    <w:lsdException w:name="Light Grid Accent 4" w:uiPriority="62"/>
+    <w:lsdException w:name="Medium Shading 1 Accent 4" w:uiPriority="63"/>
+    <w:lsdException w:name="Medium Shading 2 Accent 4" w:uiPriority="64"/>
+    <w:lsdException w:name="Medium List 1 Accent 4" w:uiPriority="65"/>
+    <w:lsdException w:name="Medium List 2 Accent 4" w:uiPriority="66"/>
+    <w:lsdException w:name="Medium Grid 1 Accent 4" w:uiPriority="67"/>
+    <w:lsdException w:name="Medium Grid 2 Accent 4" w:uiPriority="68"/>
+    <w:lsdException w:name="Medium Grid 3 Accent 4" w:uiPriority="69"/>
+    <w:lsdException w:name="Dark List Accent 4" w:uiPriority="70"/>
+    <w:lsdException w:name="Colorful Shading Accent 4" w:uiPriority="71"/>
+    <w:lsdException w:name="Colorful List Accent 4" w:uiPriority="72"/>
+    <w:lsdException w:name="Colorful Grid Accent 4" w:uiPriority="73"/>
+    <w:lsdException w:name="Light Shading Accent 5" w:uiPriority="60"/>
+    <w:lsdException w:name="Light List Accent 5" w:uiPriority="61"/>
+    <w:lsdException w:name="Light Grid Accent 5" w:uiPriority="62"/>
+    <w:lsdException w:name="Medium Shading 1 Accent 5" w:uiPriority="63"/>
+    <w:lsdException w:name="Medium Shading 2 Accent 5" w:uiPriority="64"/>
+    <w:lsdException w:name="Medium List 1 Accent 5" w:uiPriority="65"/>
+    <w:lsdException w:name="Medium List 2 Accent 5" w:uiPriority="66"/>
+    <w:lsdException w:name="Medium Grid 1 Accent 5" w:uiPriority="67"/>
+    <w:lsdException w:name="Medium Grid 2 Accent 5" w:uiPriority="68"/>
+    <w:lsdException w:name="Medium Grid 3 Accent 5" w:uiPriority="69"/>
+    <w:lsdException w:name="Dark List Accent 5" w:uiPriority="70"/>
+    <w:lsdException w:name="Colorful Shading Accent 5" w:uiPriority="71"/>
+    <w:lsdException w:name="Colorful List Accent 5" w:uiPriority="72"/>
+    <w:lsdException w:name="Colorful Grid Accent 5" w:uiPriority="73"/>
+    <w:lsdException w:name="Light Shading Accent 6" w:uiPriority="60"/>
+    <w:lsdException w:name="Light List Accent 6" w:uiPriority="61"/>
+    <w:lsdException w:name="Light Grid Accent 6" w:uiPriority="62"/>
+    <w:lsdException w:name="Medium Shading 1 Accent 6" w:uiPriority="63"/>
+    <w:lsdException w:name="Medium Shading 2 Accent 6" w:uiPriority="64"/>
+    <w:lsdException w:name="Medium List 1 Accent 6" w:uiPriority="65"/>
+    <w:lsdException w:name="Medium List 2 Accent 6" w:uiPriority="66"/>
+    <w:lsdException w:name="Medium Grid 1 Accent 6" w:uiPriority="67"/>
+    <w:lsdException w:name="Medium Grid 2 Accent 6" w:uiPriority="68"/>
+    <w:lsdException w:name="Medium Grid 3 Accent 6" w:uiPriority="69"/>
+    <w:lsdException w:name="Dark List Accent 6" w:uiPriority="70"/>
+    <w:lsdException w:name="Colorful Shading Accent 6" w:uiPriority="71"/>
+    <w:lsdException w:name="Colorful List Accent 6" w:uiPriority="72"/>
+    <w:lsdException w:name="Colorful Grid Accent 6" w:uiPriority="73"/>
+    <w:lsdException w:name="Subtle Emphasis" w:uiPriority="19" w:qFormat="1"/>
+    <w:lsdException w:name="Intense Emphasis" w:uiPriority="21" w:qFormat="1"/>
+    <w:lsdException w:name="Subtle Reference" w:uiPriority="31" w:qFormat="1"/>
+    <w:lsdException w:name="Intense Reference" w:uiPriority="32" w:qFormat="1"/>
+    <w:lsdException w:name="Book Title" w:uiPriority="33" w:qFormat="1"/>
+    <w:lsdException w:name="Bibliography" w:semiHidden="1" w:uiPriority="37" w:unhideWhenUsed="1"/>
+    <w:lsdException w:name="TOC Heading" w:semiHidden="1" w:uiPriority="39" w:unhideWhenUsed="1" w:qFormat="1"/>
+    <w:lsdException w:name="Plain Table 1" w:uiPriority="41"/>
+    <w:lsdException w:name="Plain Table 2" w:uiPriority="42"/>
+    <w:lsdException w:name="Plain Table 3" w:uiPriority="43"/>
+    <w:lsdException w:name="Plain Table 4" w:uiPriority="44"/>
+    <w:lsdException w:name="Plain Table 5" w:uiPriority="45"/>
+    <w:lsdException w:name="Grid Table Light" w:uiPriority="40"/>
+    <w:lsdException w:name="Grid Table 1 Light" w:uiPriority="46"/>
+    <w:lsdException w:name="Grid Table 2" w:uiPriority="47"/>
+    <w:lsdException w:name="Grid Table 3" w:uiPriority="48"/>
+    <w:lsdException w:name="Grid Table 4" w:uiPriority="49"/>
+    <w:lsdException w:name="Grid Table 5 Dark" w:uiPriority="50"/>
+    <w:lsdException w:name="Grid Table 6 Colorful" w:uiPriority="51"/>
+    <w:lsdException w:name="Grid Table 7 Colorful" w:uiPriority="52"/>
+    <w:lsdException w:name="Grid Table 1 Light Accent 1" w:uiPriority="46"/>
+    <w:lsdException w:name="Grid Table 2 Accent 1" w:uiPriority="47"/>
+    <w:lsdException w:name="Grid Table 3 Accent 1" w:uiPriority="48"/>
+    <w:lsdException w:name="Grid Table 4 Accent 1" w:uiPriority="49"/>
+    <w:lsdException w:name="Grid Table 5 Dark Accent 1" w:uiPriority="50"/>
+    <w:lsdException w:name="Grid Table 6 Colorful Accent 1" w:uiPriority="51"/>
+    <w:lsdException w:name="Grid Table 7 Colorful Accent 1" w:uiPriority="52"/>
+    <w:lsdException w:name="Grid Table 1 Light Accent 2" w:uiPriority="46"/>
+    <w:lsdException w:name="Grid Table 2 Accent 2" w:uiPriority="47"/>
+    <w:lsdException w:name="Grid Table 3 Accent 2" w:uiPriority="48"/>
+    <w:lsdException w:name="Grid Table 4 Accent 2" w:uiPriority="49"/>
+    <w:lsdException w:name="Grid Table 5 Dark Accent 2" w:uiPriority="50"/>
+    <w:lsdException w:name="Grid Table 6 Colorful Accent 2" w:uiPriority="51"/>
+    <w:lsdException w:name="Grid Table 7 Colorful Accent 2" w:uiPriority="52"/>
+    <w:lsdException w:name="Grid Table 1 Light Accent 3" w:uiPriority="46"/>
+    <w:lsdException w:name="Grid Table 2 Accent 3" w:uiPriority="47"/>
+    <w:lsdException w:name="Grid Table 3 Accent 3" w:uiPriority="48"/>
+    <w:lsdException w:name="Grid Table 4 Accent 3" w:uiPriority="49"/>
+    <w:lsdException w:name="Grid Table 5 Dark Accent 3" w:uiPriority="50"/>
+    <w:lsdException w:name="Grid Table 6 Colorful Accent 3" w:uiPriority="51"/>
+    <w:lsdException w:name="Grid Table 7 Colorful Accent 3" w:uiPriority="52"/>
+    <w:lsdException w:name="Grid Table 1 Light Accent 4" w:uiPriority="46"/>
+    <w:lsdException w:name="Grid Table 2 Accent 4" w:uiPriority="47"/>
+    <w:lsdException w:name="Grid Table 3 Accent 4" w:uiPriority="48"/>
+    <w:lsdException w:name="Grid Table 4 Accent 4" w:uiPriority="49"/>
+    <w:lsdException w:name="Grid Table 5 Dark Accent 4" w:uiPriority="50"/>
+    <w:lsdException w:name="Grid Table 6 Colorful Accent 4" w:uiPriority="51"/>
+    <w:lsdException w:name="Grid Table 7 Colorful Accent 4" w:uiPriority="52"/>
+    <w:lsdException w:name="Grid Table 1 Light Accent 5" w:uiPriority="46"/>
+    <w:lsdException w:name="Grid Table 2 Accent 5" w:uiPriority="47"/>
+    <w:lsdException w:name="Grid Table 3 Accent 5" w:uiPriority="48"/>
+    <w:lsdException w:name="Grid Table 4 Accent 5" w:uiPriority="49"/>
+    <w:lsdException w:name="Grid Table 5 Dark Accent 5" w:uiPriority="50"/>
+    <w:lsdException w:name="Grid Table 6 Colorful Accent 5" w:uiPriority="51"/>
+    <w:lsdException w:name="Grid Table 7 Colorful Accent 5" w:uiPriority="52"/>
+    <w:lsdException w:name="Grid Table 1 Light Accent 6" w:uiPriority="46"/>
+    <w:lsdException w:name="Grid Table 2 Accent 6" w:uiPriority="47"/>
+    <w:lsdException w:name="Grid Table 3 Accent 6" w:uiPriority="48"/>
+    <w:lsdException w:name="Grid Table 4 Accent 6" w:uiPriority="49"/>
+    <w:lsdException w:name="Grid Table 5 Dark Accent 6" w:uiPriority="50"/>
+    <w:lsdException w:name="Grid Table 6 Colorful Accent 6" w:uiPriority="51"/>
+    <w:lsdException w:name="Grid Table 7 Colorful Accent 6" w:uiPriority="52"/>
+    <w:lsdException w:name="List Table 1 Light" w:uiPriority="46"/>
+    <w:lsdException w:name="List Table 2" w:uiPriority="47"/>
+    <w:lsdException w:name="List Table 3" w:uiPriority="48"/>
+    <w:lsdException w:name="List Table 4" w:uiPriority="49"/>
+    <w:lsdException w:name="List Table 5 Dark" w:uiPriority="50"/>
+    <w:lsdException w:name="List Table 6 Colorful" w:uiPriority="51"/>
+    <w:lsdException w:name="List Table 7 Colorful" w:uiPriority="52"/>
+    <w:lsdException w:name="List Table 1 Light Accent 1" w:uiPriority="46"/>
+    <w:lsdException w:name="List Table 2 Accent 1" w:uiPriority="47"/>
+    <w:lsdException w:name="List Table 3 Accent 1" w:uiPriority="48"/>
+    <w:lsdException w:name="List Table 4 Accent 1" w:uiPriority="49"/>
+    <w:lsdException w:name="List Table 5 Dark Accent 1" w:uiPriority="50"/>
+    <w:lsdException w:name="List Table 6 Colorful Accent 1" w:uiPriority="51"/>
+    <w:lsdException w:name="List Table 7 Colorful Accent 1" w:uiPriority="52"/>
+    <w:lsdException w:name="List Table 1 Light Accent 2" w:uiPriority="46"/>
+    <w:lsdException w:name="List Table 2 Accent 2" w:uiPriority="47"/>
+    <w:lsdException w:name="List Table 3 Accent 2" w:uiPriority="48"/>
+    <w:lsdException w:name="List Table 4 Accent 2" w:uiPriority="49"/>
+    <w:lsdException w:name="List Table 5 Dark Accent 2" w:uiPriority="50"/>
+    <w:lsdException w:name="List Table 6 Colorful Accent 2" w:uiPriority="51"/>
+    <w:lsdException w:name="List Table 7 Colorful Accent 2" w:uiPriority="52"/>
+    <w:lsdException w:name="List Table 1 Light Accent 3" w:uiPriority="46"/>
+    <w:lsdException w:name="List Table 2 Accent 3" w:uiPriority="47"/>
+    <w:lsdException w:name="List Table 3 Accent 3" w:uiPriority="48"/>
+    <w:lsdException w:name="List Table 4 Accent 3" w:uiPriority="49"/>
+    <w:lsdException w:name="List Table 5 Dark Accent 3" w:uiPriority="50"/>
+    <w:lsdException w:name="List Table 6 Colorful Accent 3" w:uiPriority="51"/>
+    <w:lsdException w:name="List Table 7 Colorful Accent 3" w:uiPriority="52"/>
+    <w:lsdException w:name="List Table 1 Light Accent 4" w:uiPriority="46"/>
+    <w:lsdException w:name="List Table 2 Accent 4" w:uiPriority="47"/>
+    <w:lsdException w:name="List Table 3 Accent 4" w:uiPriority="48"/>
+    <w:lsdException w:name="List Table 4 Accent 4" w:uiPriority="49"/>
+    <w:lsdException w:name="List Table 5 Dark Accent 4" w:uiPriority="50"/>
+    <w:lsdException w:name="List Table 6 Colorful Accent 4" w:uiPriority="51"/>
+    <w:lsdException w:name="List Table 7 Colorful Accent 4" w:uiPriority="52"/>
+    <w:lsdException w:name="List Table 1 Light Accent 5" w:uiPriority="46"/>
+    <w:lsdException w:name="List Table 2 Accent 5" w:uiPriority="47"/>
+    <w:lsdException w:name="List Table 3 Accent 5" w:uiPriority="48"/>
+    <w:lsdException w:name="List Table 4 Accent 5" w:uiPriority="49"/>
+    <w:lsdException w:name="List Table 5 Dark Accent 5" w:uiPriority="50"/>
+    <w:lsdException w:name="List Table 6 Colorful Accent 5" w:uiPriority="51"/>
+    <w:lsdException w:name="List Table 7 Colorful Accent 5" w:uiPriority="52"/>
+    <w:lsdException w:name="List Table 1 Light Accent 6" w:uiPriority="46"/>
+    <w:lsdException w:name="List Table 2 Accent 6" w:uiPriority="47"/>
+    <w:lsdException w:name="List Table 3 Accent 6" w:uiPriority="48"/>
+    <w:lsdException w:name="List Table 4 Accent 6" w:uiPriority="49"/>
+    <w:lsdException w:name="List Table 5 Dark Accent 6" w:uiPriority="50"/>
+    <w:lsdException w:name="List Table 6 Colorful Accent 6" w:uiPriority="51"/>
+    <w:lsdException w:name="List Table 7 Colorful Accent 6" w:uiPriority="52"/>
+    <w:lsdException w:name="Mention" w:semiHidden="1" w:unhideWhenUsed="1"/>
+    <w:lsdException w:name="Smart Hyperlink" w:semiHidden="1" w:unhideWhenUsed="1"/>
+    <w:lsdException w:name="Hashtag" w:semiHidden="1" w:unhideWhenUsed="1"/>
   </w:latentStyles>
   <w:style w:type="paragraph" w:default="1" w:styleId="Normal">
     <w:name w:val="Normal"/>
     <w:qFormat/>
   </w:style>
-  <w:style w:type="paragraph" w:styleId="Heading2">
+  <w:style w:type="paragraph" w:styleId="Ttulo2">
     <w:name w:val="heading 2"/>
     <w:basedOn w:val="Normal"/>
     <w:next w:val="Normal"/>
-    <w:link w:val="Heading2Char"/>
+    <w:link w:val="Ttulo2Char"/>
     <w:uiPriority w:val="9"/>
     <w:unhideWhenUsed/>
     <w:qFormat/>
@@ -3074,13 +4325,13 @@
       <w:szCs w:val="26"/>
     </w:rPr>
   </w:style>
-  <w:style w:type="character" w:default="1" w:styleId="DefaultParagraphFont">
+  <w:style w:type="character" w:default="1" w:styleId="Fontepargpadro">
     <w:name w:val="Default Paragraph Font"/>
     <w:uiPriority w:val="1"/>
     <w:semiHidden/>
     <w:unhideWhenUsed/>
   </w:style>
-  <w:style w:type="table" w:default="1" w:styleId="TableNormal">
+  <w:style w:type="table" w:default="1" w:styleId="Tabelanormal">
     <w:name w:val="Normal Table"/>
     <w:uiPriority w:val="99"/>
     <w:semiHidden/>
@@ -3095,22 +4346,21 @@
       </w:tblCellMar>
     </w:tblPr>
   </w:style>
-  <w:style w:type="numbering" w:default="1" w:styleId="NoList">
+  <w:style w:type="numbering" w:default="1" w:styleId="Semlista">
     <w:name w:val="No List"/>
     <w:uiPriority w:val="99"/>
     <w:semiHidden/>
     <w:unhideWhenUsed/>
   </w:style>
-  <w:style w:type="table" w:styleId="TableGrid">
+  <w:style w:type="table" w:styleId="Tabelacomgrade">
     <w:name w:val="Table Grid"/>
-    <w:basedOn w:val="TableNormal"/>
+    <w:basedOn w:val="Tabelanormal"/>
     <w:uiPriority w:val="59"/>
     <w:rsid w:val="00F83047"/>
     <w:pPr>
       <w:spacing w:after="0" w:line="240" w:lineRule="auto"/>
     </w:pPr>
     <w:tblPr>
-      <w:tblInd w:w="0" w:type="dxa"/>
       <w:tblBorders>
         <w:top w:val="single" w:sz="4" w:space="0" w:color="auto"/>
         <w:left w:val="single" w:sz="4" w:space="0" w:color="auto"/>
@@ -3119,18 +4369,12 @@
         <w:insideH w:val="single" w:sz="4" w:space="0" w:color="auto"/>
         <w:insideV w:val="single" w:sz="4" w:space="0" w:color="auto"/>
       </w:tblBorders>
-      <w:tblCellMar>
-        <w:top w:w="0" w:type="dxa"/>
-        <w:left w:w="108" w:type="dxa"/>
-        <w:bottom w:w="0" w:type="dxa"/>
-        <w:right w:w="108" w:type="dxa"/>
-      </w:tblCellMar>
     </w:tblPr>
   </w:style>
-  <w:style w:type="character" w:customStyle="1" w:styleId="Heading2Char">
-    <w:name w:val="Heading 2 Char"/>
-    <w:basedOn w:val="DefaultParagraphFont"/>
-    <w:link w:val="Heading2"/>
+  <w:style w:type="character" w:customStyle="1" w:styleId="Ttulo2Char">
+    <w:name w:val="Título 2 Char"/>
+    <w:basedOn w:val="Fontepargpadro"/>
+    <w:link w:val="Ttulo2"/>
     <w:uiPriority w:val="9"/>
     <w:rsid w:val="003257D8"/>
     <w:rPr>
@@ -3142,260 +4386,16 @@
       <w:szCs w:val="26"/>
     </w:rPr>
   </w:style>
-</w:styles>
-</file>
-
-<file path=word/stylesWithEffects.xml><?xml version="1.0" encoding="utf-8"?>
-<w:styles xmlns:wpc="http://schemas.microsoft.com/office/word/2010/wordprocessingCanvas" xmlns:mc="http://schemas.openxmlformats.org/markup-compatibility/2006" xmlns:o="urn:schemas-microsoft-com:office:office" xmlns:r="http://schemas.openxmlformats.org/officeDocument/2006/relationships" xmlns:m="http://schemas.openxmlformats.org/officeDocument/2006/math" xmlns:v="urn:schemas-microsoft-com:vml" xmlns:wp14="http://schemas.microsoft.com/office/word/2010/wordprocessingDrawing" xmlns:wp="http://schemas.openxmlformats.org/drawingml/2006/wordprocessingDrawing" xmlns:w10="urn:schemas-microsoft-com:office:word" xmlns:w="http://schemas.openxmlformats.org/wordprocessingml/2006/main" xmlns:w14="http://schemas.microsoft.com/office/word/2010/wordml" xmlns:wpg="http://schemas.microsoft.com/office/word/2010/wordprocessingGroup" xmlns:wpi="http://schemas.microsoft.com/office/word/2010/wordprocessingInk" xmlns:wne="http://schemas.microsoft.com/office/word/2006/wordml" xmlns:wps="http://schemas.microsoft.com/office/word/2010/wordprocessingShape" mc:Ignorable="w14 wp14">
-  <w:docDefaults>
-    <w:rPrDefault>
-      <w:rPr>
-        <w:rFonts w:asciiTheme="minorHAnsi" w:eastAsiaTheme="minorHAnsi" w:hAnsiTheme="minorHAnsi" w:cstheme="minorBidi"/>
-        <w:sz w:val="22"/>
-        <w:szCs w:val="22"/>
-        <w:lang w:val="pt-BR" w:eastAsia="en-US" w:bidi="ar-SA"/>
-      </w:rPr>
-    </w:rPrDefault>
-    <w:pPrDefault>
-      <w:pPr>
-        <w:spacing w:after="200" w:line="276" w:lineRule="auto"/>
-      </w:pPr>
-    </w:pPrDefault>
-  </w:docDefaults>
-  <w:latentStyles w:defLockedState="0" w:defUIPriority="99" w:defSemiHidden="1" w:defUnhideWhenUsed="1" w:defQFormat="0" w:count="267">
-    <w:lsdException w:name="Normal" w:semiHidden="0" w:uiPriority="0" w:unhideWhenUsed="0" w:qFormat="1"/>
-    <w:lsdException w:name="heading 1" w:semiHidden="0" w:uiPriority="9" w:unhideWhenUsed="0" w:qFormat="1"/>
-    <w:lsdException w:name="heading 2" w:uiPriority="9" w:qFormat="1"/>
-    <w:lsdException w:name="heading 3" w:uiPriority="9" w:qFormat="1"/>
-    <w:lsdException w:name="heading 4" w:uiPriority="9" w:qFormat="1"/>
-    <w:lsdException w:name="heading 5" w:uiPriority="9" w:qFormat="1"/>
-    <w:lsdException w:name="heading 6" w:uiPriority="9" w:qFormat="1"/>
-    <w:lsdException w:name="heading 7" w:uiPriority="9" w:qFormat="1"/>
-    <w:lsdException w:name="heading 8" w:uiPriority="9" w:qFormat="1"/>
-    <w:lsdException w:name="heading 9" w:uiPriority="9" w:qFormat="1"/>
-    <w:lsdException w:name="toc 1" w:uiPriority="39"/>
-    <w:lsdException w:name="toc 2" w:uiPriority="39"/>
-    <w:lsdException w:name="toc 3" w:uiPriority="39"/>
-    <w:lsdException w:name="toc 4" w:uiPriority="39"/>
-    <w:lsdException w:name="toc 5" w:uiPriority="39"/>
-    <w:lsdException w:name="toc 6" w:uiPriority="39"/>
-    <w:lsdException w:name="toc 7" w:uiPriority="39"/>
-    <w:lsdException w:name="toc 8" w:uiPriority="39"/>
-    <w:lsdException w:name="toc 9" w:uiPriority="39"/>
-    <w:lsdException w:name="caption" w:uiPriority="35" w:qFormat="1"/>
-    <w:lsdException w:name="Title" w:semiHidden="0" w:uiPriority="10" w:unhideWhenUsed="0" w:qFormat="1"/>
-    <w:lsdException w:name="Default Paragraph Font" w:uiPriority="1"/>
-    <w:lsdException w:name="Subtitle" w:semiHidden="0" w:uiPriority="11" w:unhideWhenUsed="0" w:qFormat="1"/>
-    <w:lsdException w:name="Strong" w:semiHidden="0" w:uiPriority="22" w:unhideWhenUsed="0" w:qFormat="1"/>
-    <w:lsdException w:name="Emphasis" w:semiHidden="0" w:uiPriority="20" w:unhideWhenUsed="0" w:qFormat="1"/>
-    <w:lsdException w:name="Table Grid" w:semiHidden="0" w:uiPriority="59" w:unhideWhenUsed="0"/>
-    <w:lsdException w:name="Placeholder Text" w:unhideWhenUsed="0"/>
-    <w:lsdException w:name="No Spacing" w:semiHidden="0" w:uiPriority="1" w:unhideWhenUsed="0" w:qFormat="1"/>
-    <w:lsdException w:name="Light Shading" w:semiHidden="0" w:uiPriority="60" w:unhideWhenUsed="0"/>
-    <w:lsdException w:name="Light List" w:semiHidden="0" w:uiPriority="61" w:unhideWhenUsed="0"/>
-    <w:lsdException w:name="Light Grid" w:semiHidden="0" w:uiPriority="62" w:unhideWhenUsed="0"/>
-    <w:lsdException w:name="Medium Shading 1" w:semiHidden="0" w:uiPriority="63" w:unhideWhenUsed="0"/>
-    <w:lsdException w:name="Medium Shading 2" w:semiHidden="0" w:uiPriority="64" w:unhideWhenUsed="0"/>
-    <w:lsdException w:name="Medium List 1" w:semiHidden="0" w:uiPriority="65" w:unhideWhenUsed="0"/>
-    <w:lsdException w:name="Medium List 2" w:semiHidden="0" w:uiPriority="66" w:unhideWhenUsed="0"/>
-    <w:lsdException w:name="Medium Grid 1" w:semiHidden="0" w:uiPriority="67" w:unhideWhenUsed="0"/>
-    <w:lsdException w:name="Medium Grid 2" w:semiHidden="0" w:uiPriority="68" w:unhideWhenUsed="0"/>
-    <w:lsdException w:name="Medium Grid 3" w:semiHidden="0" w:uiPriority="69" w:unhideWhenUsed="0"/>
-    <w:lsdException w:name="Dark List" w:semiHidden="0" w:uiPriority="70" w:unhideWhenUsed="0"/>
-    <w:lsdException w:name="Colorful Shading" w:semiHidden="0" w:uiPriority="71" w:unhideWhenUsed="0"/>
-    <w:lsdException w:name="Colorful List" w:semiHidden="0" w:uiPriority="72" w:unhideWhenUsed="0"/>
-    <w:lsdException w:name="Colorful Grid" w:semiHidden="0" w:uiPriority="73" w:unhideWhenUsed="0"/>
-    <w:lsdException w:name="Light Shading Accent 1" w:semiHidden="0" w:uiPriority="60" w:unhideWhenUsed="0"/>
-    <w:lsdException w:name="Light List Accent 1" w:semiHidden="0" w:uiPriority="61" w:unhideWhenUsed="0"/>
-    <w:lsdException w:name="Light Grid Accent 1" w:semiHidden="0" w:uiPriority="62" w:unhideWhenUsed="0"/>
-    <w:lsdException w:name="Medium Shading 1 Accent 1" w:semiHidden="0" w:uiPriority="63" w:unhideWhenUsed="0"/>
-    <w:lsdException w:name="Medium Shading 2 Accent 1" w:semiHidden="0" w:uiPriority="64" w:unhideWhenUsed="0"/>
-    <w:lsdException w:name="Medium List 1 Accent 1" w:semiHidden="0" w:uiPriority="65" w:unhideWhenUsed="0"/>
-    <w:lsdException w:name="Revision" w:unhideWhenUsed="0"/>
-    <w:lsdException w:name="List Paragraph" w:semiHidden="0" w:uiPriority="34" w:unhideWhenUsed="0" w:qFormat="1"/>
-    <w:lsdException w:name="Quote" w:semiHidden="0" w:uiPriority="29" w:unhideWhenUsed="0" w:qFormat="1"/>
-    <w:lsdException w:name="Intense Quote" w:semiHidden="0" w:uiPriority="30" w:unhideWhenUsed="0" w:qFormat="1"/>
-    <w:lsdException w:name="Medium List 2 Accent 1" w:semiHidden="0" w:uiPriority="66" w:unhideWhenUsed="0"/>
-    <w:lsdException w:name="Medium Grid 1 Accent 1" w:semiHidden="0" w:uiPriority="67" w:unhideWhenUsed="0"/>
-    <w:lsdException w:name="Medium Grid 2 Accent 1" w:semiHidden="0" w:uiPriority="68" w:unhideWhenUsed="0"/>
-    <w:lsdException w:name="Medium Grid 3 Accent 1" w:semiHidden="0" w:uiPriority="69" w:unhideWhenUsed="0"/>
-    <w:lsdException w:name="Dark List Accent 1" w:semiHidden="0" w:uiPriority="70" w:unhideWhenUsed="0"/>
-    <w:lsdException w:name="Colorful Shading Accent 1" w:semiHidden="0" w:uiPriority="71" w:unhideWhenUsed="0"/>
-    <w:lsdException w:name="Colorful List Accent 1" w:semiHidden="0" w:uiPriority="72" w:unhideWhenUsed="0"/>
-    <w:lsdException w:name="Colorful Grid Accent 1" w:semiHidden="0" w:uiPriority="73" w:unhideWhenUsed="0"/>
-    <w:lsdException w:name="Light Shading Accent 2" w:semiHidden="0" w:uiPriority="60" w:unhideWhenUsed="0"/>
-    <w:lsdException w:name="Light List Accent 2" w:semiHidden="0" w:uiPriority="61" w:unhideWhenUsed="0"/>
-    <w:lsdException w:name="Light Grid Accent 2" w:semiHidden="0" w:uiPriority="62" w:unhideWhenUsed="0"/>
-    <w:lsdException w:name="Medium Shading 1 Accent 2" w:semiHidden="0" w:uiPriority="63" w:unhideWhenUsed="0"/>
-    <w:lsdException w:name="Medium Shading 2 Accent 2" w:semiHidden="0" w:uiPriority="64" w:unhideWhenUsed="0"/>
-    <w:lsdException w:name="Medium List 1 Accent 2" w:semiHidden="0" w:uiPriority="65" w:unhideWhenUsed="0"/>
-    <w:lsdException w:name="Medium List 2 Accent 2" w:semiHidden="0" w:uiPriority="66" w:unhideWhenUsed="0"/>
-    <w:lsdException w:name="Medium Grid 1 Accent 2" w:semiHidden="0" w:uiPriority="67" w:unhideWhenUsed="0"/>
-    <w:lsdException w:name="Medium Grid 2 Accent 2" w:semiHidden="0" w:uiPriority="68" w:unhideWhenUsed="0"/>
-    <w:lsdException w:name="Medium Grid 3 Accent 2" w:semiHidden="0" w:uiPriority="69" w:unhideWhenUsed="0"/>
-    <w:lsdException w:name="Dark List Accent 2" w:semiHidden="0" w:uiPriority="70" w:unhideWhenUsed="0"/>
-    <w:lsdException w:name="Colorful Shading Accent 2" w:semiHidden="0" w:uiPriority="71" w:unhideWhenUsed="0"/>
-    <w:lsdException w:name="Colorful List Accent 2" w:semiHidden="0" w:uiPriority="72" w:unhideWhenUsed="0"/>
-    <w:lsdException w:name="Colorful Grid Accent 2" w:semiHidden="0" w:uiPriority="73" w:unhideWhenUsed="0"/>
-    <w:lsdException w:name="Light Shading Accent 3" w:semiHidden="0" w:uiPriority="60" w:unhideWhenUsed="0"/>
-    <w:lsdException w:name="Light List Accent 3" w:semiHidden="0" w:uiPriority="61" w:unhideWhenUsed="0"/>
-    <w:lsdException w:name="Light Grid Accent 3" w:semiHidden="0" w:uiPriority="62" w:unhideWhenUsed="0"/>
-    <w:lsdException w:name="Medium Shading 1 Accent 3" w:semiHidden="0" w:uiPriority="63" w:unhideWhenUsed="0"/>
-    <w:lsdException w:name="Medium Shading 2 Accent 3" w:semiHidden="0" w:uiPriority="64" w:unhideWhenUsed="0"/>
-    <w:lsdException w:name="Medium List 1 Accent 3" w:semiHidden="0" w:uiPriority="65" w:unhideWhenUsed="0"/>
-    <w:lsdException w:name="Medium List 2 Accent 3" w:semiHidden="0" w:uiPriority="66" w:unhideWhenUsed="0"/>
-    <w:lsdException w:name="Medium Grid 1 Accent 3" w:semiHidden="0" w:uiPriority="67" w:unhideWhenUsed="0"/>
-    <w:lsdException w:name="Medium Grid 2 Accent 3" w:semiHidden="0" w:uiPriority="68" w:unhideWhenUsed="0"/>
-    <w:lsdException w:name="Medium Grid 3 Accent 3" w:semiHidden="0" w:uiPriority="69" w:unhideWhenUsed="0"/>
-    <w:lsdException w:name="Dark List Accent 3" w:semiHidden="0" w:uiPriority="70" w:unhideWhenUsed="0"/>
-    <w:lsdException w:name="Colorful Shading Accent 3" w:semiHidden="0" w:uiPriority="71" w:unhideWhenUsed="0"/>
-    <w:lsdException w:name="Colorful List Accent 3" w:semiHidden="0" w:uiPriority="72" w:unhideWhenUsed="0"/>
-    <w:lsdException w:name="Colorful Grid Accent 3" w:semiHidden="0" w:uiPriority="73" w:unhideWhenUsed="0"/>
-    <w:lsdException w:name="Light Shading Accent 4" w:semiHidden="0" w:uiPriority="60" w:unhideWhenUsed="0"/>
-    <w:lsdException w:name="Light List Accent 4" w:semiHidden="0" w:uiPriority="61" w:unhideWhenUsed="0"/>
-    <w:lsdException w:name="Light Grid Accent 4" w:semiHidden="0" w:uiPriority="62" w:unhideWhenUsed="0"/>
-    <w:lsdException w:name="Medium Shading 1 Accent 4" w:semiHidden="0" w:uiPriority="63" w:unhideWhenUsed="0"/>
-    <w:lsdException w:name="Medium Shading 2 Accent 4" w:semiHidden="0" w:uiPriority="64" w:unhideWhenUsed="0"/>
-    <w:lsdException w:name="Medium List 1 Accent 4" w:semiHidden="0" w:uiPriority="65" w:unhideWhenUsed="0"/>
-    <w:lsdException w:name="Medium List 2 Accent 4" w:semiHidden="0" w:uiPriority="66" w:unhideWhenUsed="0"/>
-    <w:lsdException w:name="Medium Grid 1 Accent 4" w:semiHidden="0" w:uiPriority="67" w:unhideWhenUsed="0"/>
-    <w:lsdException w:name="Medium Grid 2 Accent 4" w:semiHidden="0" w:uiPriority="68" w:unhideWhenUsed="0"/>
-    <w:lsdException w:name="Medium Grid 3 Accent 4" w:semiHidden="0" w:uiPriority="69" w:unhideWhenUsed="0"/>
-    <w:lsdException w:name="Dark List Accent 4" w:semiHidden="0" w:uiPriority="70" w:unhideWhenUsed="0"/>
-    <w:lsdException w:name="Colorful Shading Accent 4" w:semiHidden="0" w:uiPriority="71" w:unhideWhenUsed="0"/>
-    <w:lsdException w:name="Colorful List Accent 4" w:semiHidden="0" w:uiPriority="72" w:unhideWhenUsed="0"/>
-    <w:lsdException w:name="Colorful Grid Accent 4" w:semiHidden="0" w:uiPriority="73" w:unhideWhenUsed="0"/>
-    <w:lsdException w:name="Light Shading Accent 5" w:semiHidden="0" w:uiPriority="60" w:unhideWhenUsed="0"/>
-    <w:lsdException w:name="Light List Accent 5" w:semiHidden="0" w:uiPriority="61" w:unhideWhenUsed="0"/>
-    <w:lsdException w:name="Light Grid Accent 5" w:semiHidden="0" w:uiPriority="62" w:unhideWhenUsed="0"/>
-    <w:lsdException w:name="Medium Shading 1 Accent 5" w:semiHidden="0" w:uiPriority="63" w:unhideWhenUsed="0"/>
-    <w:lsdException w:name="Medium Shading 2 Accent 5" w:semiHidden="0" w:uiPriority="64" w:unhideWhenUsed="0"/>
-    <w:lsdException w:name="Medium List 1 Accent 5" w:semiHidden="0" w:uiPriority="65" w:unhideWhenUsed="0"/>
-    <w:lsdException w:name="Medium List 2 Accent 5" w:semiHidden="0" w:uiPriority="66" w:unhideWhenUsed="0"/>
-    <w:lsdException w:name="Medium Grid 1 Accent 5" w:semiHidden="0" w:uiPriority="67" w:unhideWhenUsed="0"/>
-    <w:lsdException w:name="Medium Grid 2 Accent 5" w:semiHidden="0" w:uiPriority="68" w:unhideWhenUsed="0"/>
-    <w:lsdException w:name="Medium Grid 3 Accent 5" w:semiHidden="0" w:uiPriority="69" w:unhideWhenUsed="0"/>
-    <w:lsdException w:name="Dark List Accent 5" w:semiHidden="0" w:uiPriority="70" w:unhideWhenUsed="0"/>
-    <w:lsdException w:name="Colorful Shading Accent 5" w:semiHidden="0" w:uiPriority="71" w:unhideWhenUsed="0"/>
-    <w:lsdException w:name="Colorful List Accent 5" w:semiHidden="0" w:uiPriority="72" w:unhideWhenUsed="0"/>
-    <w:lsdException w:name="Colorful Grid Accent 5" w:semiHidden="0" w:uiPriority="73" w:unhideWhenUsed="0"/>
-    <w:lsdException w:name="Light Shading Accent 6" w:semiHidden="0" w:uiPriority="60" w:unhideWhenUsed="0"/>
-    <w:lsdException w:name="Light List Accent 6" w:semiHidden="0" w:uiPriority="61" w:unhideWhenUsed="0"/>
-    <w:lsdException w:name="Light Grid Accent 6" w:semiHidden="0" w:uiPriority="62" w:unhideWhenUsed="0"/>
-    <w:lsdException w:name="Medium Shading 1 Accent 6" w:semiHidden="0" w:uiPriority="63" w:unhideWhenUsed="0"/>
-    <w:lsdException w:name="Medium Shading 2 Accent 6" w:semiHidden="0" w:uiPriority="64" w:unhideWhenUsed="0"/>
-    <w:lsdException w:name="Medium List 1 Accent 6" w:semiHidden="0" w:uiPriority="65" w:unhideWhenUsed="0"/>
-    <w:lsdException w:name="Medium List 2 Accent 6" w:semiHidden="0" w:uiPriority="66" w:unhideWhenUsed="0"/>
-    <w:lsdException w:name="Medium Grid 1 Accent 6" w:semiHidden="0" w:uiPriority="67" w:unhideWhenUsed="0"/>
-    <w:lsdException w:name="Medium Grid 2 Accent 6" w:semiHidden="0" w:uiPriority="68" w:unhideWhenUsed="0"/>
-    <w:lsdException w:name="Medium Grid 3 Accent 6" w:semiHidden="0" w:uiPriority="69" w:unhideWhenUsed="0"/>
-    <w:lsdException w:name="Dark List Accent 6" w:semiHidden="0" w:uiPriority="70" w:unhideWhenUsed="0"/>
-    <w:lsdException w:name="Colorful Shading Accent 6" w:semiHidden="0" w:uiPriority="71" w:unhideWhenUsed="0"/>
-    <w:lsdException w:name="Colorful List Accent 6" w:semiHidden="0" w:uiPriority="72" w:unhideWhenUsed="0"/>
-    <w:lsdException w:name="Colorful Grid Accent 6" w:semiHidden="0" w:uiPriority="73" w:unhideWhenUsed="0"/>
-    <w:lsdException w:name="Subtle Emphasis" w:semiHidden="0" w:uiPriority="19" w:unhideWhenUsed="0" w:qFormat="1"/>
-    <w:lsdException w:name="Intense Emphasis" w:semiHidden="0" w:uiPriority="21" w:unhideWhenUsed="0" w:qFormat="1"/>
-    <w:lsdException w:name="Subtle Reference" w:semiHidden="0" w:uiPriority="31" w:unhideWhenUsed="0" w:qFormat="1"/>
-    <w:lsdException w:name="Intense Reference" w:semiHidden="0" w:uiPriority="32" w:unhideWhenUsed="0" w:qFormat="1"/>
-    <w:lsdException w:name="Book Title" w:semiHidden="0" w:uiPriority="33" w:unhideWhenUsed="0" w:qFormat="1"/>
-    <w:lsdException w:name="Bibliography" w:uiPriority="37"/>
-    <w:lsdException w:name="TOC Heading" w:uiPriority="39" w:qFormat="1"/>
-  </w:latentStyles>
-  <w:style w:type="paragraph" w:default="1" w:styleId="Normal">
-    <w:name w:val="Normal"/>
+  <w:style w:type="paragraph" w:styleId="PargrafodaLista">
+    <w:name w:val="List Paragraph"/>
+    <w:basedOn w:val="Normal"/>
+    <w:uiPriority w:val="34"/>
     <w:qFormat/>
-  </w:style>
-  <w:style w:type="paragraph" w:styleId="Heading2">
-    <w:name w:val="heading 2"/>
-    <w:basedOn w:val="Normal"/>
-    <w:next w:val="Normal"/>
-    <w:link w:val="Heading2Char"/>
-    <w:uiPriority w:val="9"/>
-    <w:unhideWhenUsed/>
-    <w:qFormat/>
-    <w:rsid w:val="003257D8"/>
+    <w:rsid w:val="00B2005C"/>
     <w:pPr>
-      <w:keepNext/>
-      <w:keepLines/>
-      <w:spacing w:before="200" w:after="0"/>
-      <w:outlineLvl w:val="1"/>
+      <w:ind w:left="720"/>
+      <w:contextualSpacing/>
     </w:pPr>
-    <w:rPr>
-      <w:rFonts w:asciiTheme="majorHAnsi" w:eastAsiaTheme="majorEastAsia" w:hAnsiTheme="majorHAnsi" w:cstheme="majorBidi"/>
-      <w:b/>
-      <w:bCs/>
-      <w:color w:val="4F81BD" w:themeColor="accent1"/>
-      <w:sz w:val="26"/>
-      <w:szCs w:val="26"/>
-    </w:rPr>
-  </w:style>
-  <w:style w:type="character" w:default="1" w:styleId="DefaultParagraphFont">
-    <w:name w:val="Default Paragraph Font"/>
-    <w:uiPriority w:val="1"/>
-    <w:semiHidden/>
-    <w:unhideWhenUsed/>
-  </w:style>
-  <w:style w:type="table" w:default="1" w:styleId="TableNormal">
-    <w:name w:val="Normal Table"/>
-    <w:uiPriority w:val="99"/>
-    <w:semiHidden/>
-    <w:unhideWhenUsed/>
-    <w:tblPr>
-      <w:tblInd w:w="0" w:type="dxa"/>
-      <w:tblCellMar>
-        <w:top w:w="0" w:type="dxa"/>
-        <w:left w:w="108" w:type="dxa"/>
-        <w:bottom w:w="0" w:type="dxa"/>
-        <w:right w:w="108" w:type="dxa"/>
-      </w:tblCellMar>
-    </w:tblPr>
-  </w:style>
-  <w:style w:type="numbering" w:default="1" w:styleId="NoList">
-    <w:name w:val="No List"/>
-    <w:uiPriority w:val="99"/>
-    <w:semiHidden/>
-    <w:unhideWhenUsed/>
-  </w:style>
-  <w:style w:type="table" w:styleId="TableGrid">
-    <w:name w:val="Table Grid"/>
-    <w:basedOn w:val="TableNormal"/>
-    <w:uiPriority w:val="59"/>
-    <w:rsid w:val="00F83047"/>
-    <w:pPr>
-      <w:spacing w:after="0" w:line="240" w:lineRule="auto"/>
-    </w:pPr>
-    <w:tblPr>
-      <w:tblInd w:w="0" w:type="dxa"/>
-      <w:tblBorders>
-        <w:top w:val="single" w:sz="4" w:space="0" w:color="auto"/>
-        <w:left w:val="single" w:sz="4" w:space="0" w:color="auto"/>
-        <w:bottom w:val="single" w:sz="4" w:space="0" w:color="auto"/>
-        <w:right w:val="single" w:sz="4" w:space="0" w:color="auto"/>
-        <w:insideH w:val="single" w:sz="4" w:space="0" w:color="auto"/>
-        <w:insideV w:val="single" w:sz="4" w:space="0" w:color="auto"/>
-      </w:tblBorders>
-      <w:tblCellMar>
-        <w:top w:w="0" w:type="dxa"/>
-        <w:left w:w="108" w:type="dxa"/>
-        <w:bottom w:w="0" w:type="dxa"/>
-        <w:right w:w="108" w:type="dxa"/>
-      </w:tblCellMar>
-    </w:tblPr>
-  </w:style>
-  <w:style w:type="character" w:customStyle="1" w:styleId="Heading2Char">
-    <w:name w:val="Heading 2 Char"/>
-    <w:basedOn w:val="DefaultParagraphFont"/>
-    <w:link w:val="Heading2"/>
-    <w:uiPriority w:val="9"/>
-    <w:rsid w:val="003257D8"/>
-    <w:rPr>
-      <w:rFonts w:asciiTheme="majorHAnsi" w:eastAsiaTheme="majorEastAsia" w:hAnsiTheme="majorHAnsi" w:cstheme="majorBidi"/>
-      <w:b/>
-      <w:bCs/>
-      <w:color w:val="4F81BD" w:themeColor="accent1"/>
-      <w:sz w:val="26"/>
-      <w:szCs w:val="26"/>
-    </w:rPr>
   </w:style>
 </w:styles>
 </file>

</xml_diff>

<commit_message>
Estratégia de teste atualizada
</commit_message>
<xml_diff>
--- a/Plano de teste.docx
+++ b/Plano de teste.docx
@@ -2342,16 +2342,7 @@
                 <w:szCs w:val="20"/>
                 <w:lang w:eastAsia="pt-BR"/>
               </w:rPr>
-              <w:t>Objetivo</w:t>
-            </w:r>
-            <w:r>
-              <w:rPr>
-                <w:rFonts w:ascii="Arial" w:eastAsia="Times New Roman" w:hAnsi="Arial" w:cs="Arial"/>
-                <w:sz w:val="20"/>
-                <w:szCs w:val="20"/>
-                <w:lang w:eastAsia="pt-BR"/>
-              </w:rPr>
-              <w:t>:</w:t>
+              <w:t>Objetivo:</w:t>
             </w:r>
           </w:p>
         </w:tc>
@@ -2409,31 +2400,7 @@
                 <w:szCs w:val="20"/>
                 <w:lang w:eastAsia="pt-BR"/>
               </w:rPr>
-              <w:t xml:space="preserve">tada em condições normais de uso. </w:t>
-            </w:r>
-            <w:r>
-              <w:rPr>
-                <w:rFonts w:ascii="Times New Roman" w:eastAsia="Times New Roman" w:hAnsi="Times New Roman" w:cs="Times New Roman"/>
-                <w:i/>
-                <w:iCs/>
-                <w:color w:val="0000FF"/>
-                <w:sz w:val="20"/>
-                <w:szCs w:val="20"/>
-                <w:lang w:eastAsia="pt-BR"/>
-              </w:rPr>
-              <w:t xml:space="preserve">Avaliar a velocidade e fluidez do site, o tempo de resposta, o tamanho da página e a minificação </w:t>
-            </w:r>
-            <w:r>
-              <w:rPr>
-                <w:rFonts w:ascii="Times New Roman" w:eastAsia="Times New Roman" w:hAnsi="Times New Roman" w:cs="Times New Roman"/>
-                <w:i/>
-                <w:iCs/>
-                <w:color w:val="0000FF"/>
-                <w:sz w:val="20"/>
-                <w:szCs w:val="20"/>
-                <w:lang w:eastAsia="pt-BR"/>
-              </w:rPr>
-              <w:t>de seu código utilizando</w:t>
+              <w:t>tada em condições normais de uso. Avaliar a velocidade e fluidez do site, o tempo de resposta, o tamanho da página e a minificação de seu código utilizando</w:t>
             </w:r>
             <w:r>
               <w:rPr>
@@ -3530,6 +3497,509 @@
           <w:lang w:eastAsia="pt-BR"/>
         </w:rPr>
       </w:pPr>
+      <w:r>
+        <w:rPr>
+          <w:lang w:eastAsia="pt-BR"/>
+        </w:rPr>
+        <w:t xml:space="preserve">Este teste irá avaliar a </w:t>
+      </w:r>
+      <w:r>
+        <w:rPr>
+          <w:lang w:eastAsia="pt-BR"/>
+        </w:rPr>
+        <w:t>experiência do usuário</w:t>
+      </w:r>
+      <w:r>
+        <w:rPr>
+          <w:lang w:eastAsia="pt-BR"/>
+        </w:rPr>
+        <w:t>:</w:t>
+      </w:r>
+    </w:p>
+    <w:tbl>
+      <w:tblPr>
+        <w:tblW w:w="4802" w:type="pct"/>
+        <w:tblCellSpacing w:w="15" w:type="dxa"/>
+        <w:tblBorders>
+          <w:top w:val="outset" w:sz="6" w:space="0" w:color="auto"/>
+          <w:left w:val="outset" w:sz="6" w:space="0" w:color="auto"/>
+          <w:bottom w:val="outset" w:sz="6" w:space="0" w:color="auto"/>
+          <w:right w:val="outset" w:sz="6" w:space="0" w:color="auto"/>
+        </w:tblBorders>
+        <w:tblLook w:val="04A0" w:firstRow="1" w:lastRow="0" w:firstColumn="1" w:lastColumn="0" w:noHBand="0" w:noVBand="1"/>
+      </w:tblPr>
+      <w:tblGrid>
+        <w:gridCol w:w="2290"/>
+        <w:gridCol w:w="5992"/>
+      </w:tblGrid>
+      <w:tr>
+        <w:trPr>
+          <w:tblCellSpacing w:w="15" w:type="dxa"/>
+        </w:trPr>
+        <w:tc>
+          <w:tcPr>
+            <w:tcW w:w="1355" w:type="pct"/>
+            <w:tcBorders>
+              <w:top w:val="outset" w:sz="6" w:space="0" w:color="auto"/>
+              <w:left w:val="outset" w:sz="6" w:space="0" w:color="auto"/>
+              <w:bottom w:val="outset" w:sz="6" w:space="0" w:color="auto"/>
+              <w:right w:val="outset" w:sz="6" w:space="0" w:color="auto"/>
+            </w:tcBorders>
+            <w:tcMar>
+              <w:top w:w="15" w:type="dxa"/>
+              <w:left w:w="15" w:type="dxa"/>
+              <w:bottom w:w="15" w:type="dxa"/>
+              <w:right w:w="15" w:type="dxa"/>
+            </w:tcMar>
+            <w:vAlign w:val="center"/>
+            <w:hideMark/>
+          </w:tcPr>
+          <w:p>
+            <w:pPr>
+              <w:spacing w:after="0" w:line="240" w:lineRule="auto"/>
+              <w:rPr>
+                <w:rFonts w:ascii="Times New Roman" w:eastAsia="Times New Roman" w:hAnsi="Times New Roman" w:cs="Times New Roman"/>
+                <w:sz w:val="24"/>
+                <w:szCs w:val="24"/>
+                <w:lang w:eastAsia="pt-BR"/>
+              </w:rPr>
+            </w:pPr>
+            <w:r>
+              <w:rPr>
+                <w:rFonts w:ascii="Arial" w:eastAsia="Times New Roman" w:hAnsi="Arial" w:cs="Arial"/>
+                <w:sz w:val="20"/>
+                <w:szCs w:val="20"/>
+                <w:lang w:eastAsia="pt-BR"/>
+              </w:rPr>
+              <w:t>Objetivo:</w:t>
+            </w:r>
+          </w:p>
+        </w:tc>
+        <w:tc>
+          <w:tcPr>
+            <w:tcW w:w="3590" w:type="pct"/>
+            <w:tcBorders>
+              <w:top w:val="outset" w:sz="6" w:space="0" w:color="auto"/>
+              <w:left w:val="outset" w:sz="6" w:space="0" w:color="auto"/>
+              <w:bottom w:val="outset" w:sz="6" w:space="0" w:color="auto"/>
+              <w:right w:val="outset" w:sz="6" w:space="0" w:color="auto"/>
+            </w:tcBorders>
+            <w:tcMar>
+              <w:top w:w="15" w:type="dxa"/>
+              <w:left w:w="15" w:type="dxa"/>
+              <w:bottom w:w="15" w:type="dxa"/>
+              <w:right w:w="15" w:type="dxa"/>
+            </w:tcMar>
+            <w:vAlign w:val="center"/>
+            <w:hideMark/>
+          </w:tcPr>
+          <w:p>
+            <w:pPr>
+              <w:spacing w:after="120" w:line="240" w:lineRule="atLeast"/>
+              <w:ind w:left="450"/>
+              <w:rPr>
+                <w:rFonts w:ascii="Times New Roman" w:eastAsia="Times New Roman" w:hAnsi="Times New Roman" w:cs="Times New Roman"/>
+                <w:i/>
+                <w:iCs/>
+                <w:color w:val="0000FF"/>
+                <w:sz w:val="20"/>
+                <w:szCs w:val="20"/>
+                <w:lang w:eastAsia="pt-BR"/>
+              </w:rPr>
+            </w:pPr>
+            <w:r>
+              <w:rPr>
+                <w:rFonts w:ascii="Times New Roman" w:eastAsia="Times New Roman" w:hAnsi="Times New Roman" w:cs="Times New Roman"/>
+                <w:i/>
+                <w:iCs/>
+                <w:color w:val="0000FF"/>
+                <w:sz w:val="20"/>
+                <w:szCs w:val="20"/>
+                <w:lang w:eastAsia="pt-BR"/>
+              </w:rPr>
+              <w:t xml:space="preserve">Verificar e validar que </w:t>
+            </w:r>
+            <w:r>
+              <w:rPr>
+                <w:rFonts w:ascii="Times New Roman" w:eastAsia="Times New Roman" w:hAnsi="Times New Roman" w:cs="Times New Roman"/>
+                <w:i/>
+                <w:iCs/>
+                <w:color w:val="0000FF"/>
+                <w:sz w:val="20"/>
+                <w:szCs w:val="20"/>
+                <w:lang w:eastAsia="pt-BR"/>
+              </w:rPr>
+              <w:t>o site esteja com a usabilidade e acessibilidade optimizada para uma maior retenção de usuários.</w:t>
+            </w:r>
+            <w:bookmarkStart w:id="0" w:name="_GoBack"/>
+            <w:bookmarkEnd w:id="0"/>
+          </w:p>
+        </w:tc>
+      </w:tr>
+      <w:tr>
+        <w:trPr>
+          <w:tblCellSpacing w:w="15" w:type="dxa"/>
+        </w:trPr>
+        <w:tc>
+          <w:tcPr>
+            <w:tcW w:w="1355" w:type="pct"/>
+            <w:tcBorders>
+              <w:top w:val="outset" w:sz="6" w:space="0" w:color="auto"/>
+              <w:left w:val="outset" w:sz="6" w:space="0" w:color="auto"/>
+              <w:bottom w:val="outset" w:sz="6" w:space="0" w:color="auto"/>
+              <w:right w:val="outset" w:sz="6" w:space="0" w:color="auto"/>
+            </w:tcBorders>
+            <w:tcMar>
+              <w:top w:w="15" w:type="dxa"/>
+              <w:left w:w="15" w:type="dxa"/>
+              <w:bottom w:w="15" w:type="dxa"/>
+              <w:right w:w="15" w:type="dxa"/>
+            </w:tcMar>
+            <w:vAlign w:val="center"/>
+            <w:hideMark/>
+          </w:tcPr>
+          <w:p>
+            <w:pPr>
+              <w:spacing w:after="0" w:line="240" w:lineRule="auto"/>
+              <w:rPr>
+                <w:rFonts w:ascii="Times New Roman" w:eastAsia="Times New Roman" w:hAnsi="Times New Roman" w:cs="Times New Roman"/>
+                <w:sz w:val="24"/>
+                <w:szCs w:val="24"/>
+                <w:lang w:eastAsia="pt-BR"/>
+              </w:rPr>
+            </w:pPr>
+            <w:r>
+              <w:rPr>
+                <w:rFonts w:ascii="Arial" w:eastAsia="Times New Roman" w:hAnsi="Arial" w:cs="Arial"/>
+                <w:sz w:val="20"/>
+                <w:szCs w:val="20"/>
+                <w:lang w:eastAsia="pt-BR"/>
+              </w:rPr>
+              <w:t>Técnica:</w:t>
+            </w:r>
+          </w:p>
+        </w:tc>
+        <w:tc>
+          <w:tcPr>
+            <w:tcW w:w="3590" w:type="pct"/>
+            <w:tcBorders>
+              <w:top w:val="outset" w:sz="6" w:space="0" w:color="auto"/>
+              <w:left w:val="outset" w:sz="6" w:space="0" w:color="auto"/>
+              <w:bottom w:val="outset" w:sz="6" w:space="0" w:color="auto"/>
+              <w:right w:val="outset" w:sz="6" w:space="0" w:color="auto"/>
+            </w:tcBorders>
+            <w:tcMar>
+              <w:top w:w="15" w:type="dxa"/>
+              <w:left w:w="15" w:type="dxa"/>
+              <w:bottom w:w="15" w:type="dxa"/>
+              <w:right w:w="15" w:type="dxa"/>
+            </w:tcMar>
+            <w:vAlign w:val="center"/>
+            <w:hideMark/>
+          </w:tcPr>
+          <w:p>
+            <w:pPr>
+              <w:spacing w:after="120" w:line="240" w:lineRule="atLeast"/>
+              <w:ind w:left="450"/>
+              <w:rPr>
+                <w:rFonts w:ascii="Times New Roman" w:eastAsia="Times New Roman" w:hAnsi="Times New Roman" w:cs="Times New Roman"/>
+                <w:i/>
+                <w:iCs/>
+                <w:color w:val="0000FF"/>
+                <w:sz w:val="20"/>
+                <w:szCs w:val="20"/>
+                <w:lang w:eastAsia="pt-BR"/>
+              </w:rPr>
+            </w:pPr>
+            <w:r>
+              <w:rPr>
+                <w:rFonts w:ascii="Times New Roman" w:eastAsia="Times New Roman" w:hAnsi="Symbol" w:cs="Times New Roman"/>
+                <w:sz w:val="24"/>
+                <w:szCs w:val="24"/>
+                <w:lang w:eastAsia="pt-BR"/>
+              </w:rPr>
+              <w:t></w:t>
+            </w:r>
+            <w:r>
+              <w:rPr>
+                <w:rFonts w:ascii="Times New Roman" w:eastAsia="Times New Roman" w:hAnsi="Times New Roman" w:cs="Times New Roman"/>
+                <w:sz w:val="24"/>
+                <w:szCs w:val="24"/>
+                <w:lang w:eastAsia="pt-BR"/>
+              </w:rPr>
+              <w:t xml:space="preserve">  </w:t>
+            </w:r>
+            <w:r>
+              <w:rPr>
+                <w:rFonts w:ascii="Times New Roman" w:eastAsia="Times New Roman" w:hAnsi="Times New Roman" w:cs="Times New Roman"/>
+                <w:i/>
+                <w:iCs/>
+                <w:color w:val="0000FF"/>
+                <w:sz w:val="20"/>
+                <w:szCs w:val="20"/>
+                <w:lang w:eastAsia="pt-BR"/>
+              </w:rPr>
+              <w:t>Testar manualmente as imagens, contexto, fontes, escolha das cores para os usuários daltônicos.</w:t>
+            </w:r>
+          </w:p>
+          <w:p>
+            <w:pPr>
+              <w:spacing w:after="120" w:line="240" w:lineRule="atLeast"/>
+              <w:ind w:left="450"/>
+              <w:rPr>
+                <w:rFonts w:ascii="Times New Roman" w:eastAsia="Times New Roman" w:hAnsi="Times New Roman" w:cs="Times New Roman"/>
+                <w:i/>
+                <w:iCs/>
+                <w:color w:val="0000FF"/>
+                <w:sz w:val="20"/>
+                <w:szCs w:val="20"/>
+                <w:lang w:eastAsia="pt-BR"/>
+              </w:rPr>
+            </w:pPr>
+            <w:r>
+              <w:rPr>
+                <w:rFonts w:ascii="Times New Roman" w:eastAsia="Times New Roman" w:hAnsi="Symbol" w:cs="Times New Roman"/>
+                <w:sz w:val="24"/>
+                <w:szCs w:val="24"/>
+                <w:lang w:eastAsia="pt-BR"/>
+              </w:rPr>
+              <w:t></w:t>
+            </w:r>
+            <w:r>
+              <w:rPr>
+                <w:rFonts w:ascii="Times New Roman" w:eastAsia="Times New Roman" w:hAnsi="Times New Roman" w:cs="Times New Roman"/>
+                <w:sz w:val="24"/>
+                <w:szCs w:val="24"/>
+                <w:lang w:eastAsia="pt-BR"/>
+              </w:rPr>
+              <w:t xml:space="preserve">  </w:t>
+            </w:r>
+            <w:r>
+              <w:rPr>
+                <w:rFonts w:ascii="Times New Roman" w:eastAsia="Times New Roman" w:hAnsi="Times New Roman" w:cs="Times New Roman"/>
+                <w:i/>
+                <w:iCs/>
+                <w:color w:val="0000FF"/>
+                <w:sz w:val="20"/>
+                <w:szCs w:val="20"/>
+                <w:lang w:eastAsia="pt-BR"/>
+              </w:rPr>
+              <w:t>Automatizar o teste da navegação, páginas 404</w:t>
+            </w:r>
+          </w:p>
+        </w:tc>
+      </w:tr>
+      <w:tr>
+        <w:trPr>
+          <w:tblCellSpacing w:w="15" w:type="dxa"/>
+        </w:trPr>
+        <w:tc>
+          <w:tcPr>
+            <w:tcW w:w="1355" w:type="pct"/>
+            <w:tcBorders>
+              <w:top w:val="outset" w:sz="6" w:space="0" w:color="auto"/>
+              <w:left w:val="outset" w:sz="6" w:space="0" w:color="auto"/>
+              <w:bottom w:val="outset" w:sz="6" w:space="0" w:color="auto"/>
+              <w:right w:val="outset" w:sz="6" w:space="0" w:color="auto"/>
+            </w:tcBorders>
+            <w:tcMar>
+              <w:top w:w="15" w:type="dxa"/>
+              <w:left w:w="15" w:type="dxa"/>
+              <w:bottom w:w="15" w:type="dxa"/>
+              <w:right w:w="15" w:type="dxa"/>
+            </w:tcMar>
+            <w:vAlign w:val="center"/>
+            <w:hideMark/>
+          </w:tcPr>
+          <w:p>
+            <w:pPr>
+              <w:spacing w:after="0" w:line="240" w:lineRule="auto"/>
+              <w:rPr>
+                <w:rFonts w:ascii="Times New Roman" w:eastAsia="Times New Roman" w:hAnsi="Times New Roman" w:cs="Times New Roman"/>
+                <w:sz w:val="24"/>
+                <w:szCs w:val="24"/>
+                <w:lang w:eastAsia="pt-BR"/>
+              </w:rPr>
+            </w:pPr>
+            <w:r>
+              <w:rPr>
+                <w:rFonts w:ascii="Arial" w:eastAsia="Times New Roman" w:hAnsi="Arial" w:cs="Arial"/>
+                <w:sz w:val="20"/>
+                <w:szCs w:val="20"/>
+                <w:lang w:eastAsia="pt-BR"/>
+              </w:rPr>
+              <w:t>Estratégias:</w:t>
+            </w:r>
+          </w:p>
+        </w:tc>
+        <w:tc>
+          <w:tcPr>
+            <w:tcW w:w="3590" w:type="pct"/>
+            <w:tcBorders>
+              <w:top w:val="outset" w:sz="6" w:space="0" w:color="auto"/>
+              <w:left w:val="outset" w:sz="6" w:space="0" w:color="auto"/>
+              <w:bottom w:val="outset" w:sz="6" w:space="0" w:color="auto"/>
+              <w:right w:val="outset" w:sz="6" w:space="0" w:color="auto"/>
+            </w:tcBorders>
+            <w:tcMar>
+              <w:top w:w="15" w:type="dxa"/>
+              <w:left w:w="15" w:type="dxa"/>
+              <w:bottom w:w="15" w:type="dxa"/>
+              <w:right w:w="15" w:type="dxa"/>
+            </w:tcMar>
+            <w:vAlign w:val="center"/>
+            <w:hideMark/>
+          </w:tcPr>
+          <w:p>
+            <w:pPr>
+              <w:spacing w:after="120" w:line="240" w:lineRule="atLeast"/>
+              <w:ind w:left="450"/>
+              <w:rPr>
+                <w:rFonts w:ascii="Times New Roman" w:eastAsia="Times New Roman" w:hAnsi="Times New Roman" w:cs="Times New Roman"/>
+                <w:i/>
+                <w:iCs/>
+                <w:color w:val="0000FF"/>
+                <w:sz w:val="20"/>
+                <w:szCs w:val="20"/>
+                <w:lang w:eastAsia="pt-BR"/>
+              </w:rPr>
+            </w:pPr>
+            <w:r>
+              <w:rPr>
+                <w:rFonts w:ascii="Times New Roman" w:eastAsia="Times New Roman" w:hAnsi="Times New Roman" w:cs="Times New Roman"/>
+                <w:i/>
+                <w:iCs/>
+                <w:color w:val="0000FF"/>
+                <w:sz w:val="20"/>
+                <w:szCs w:val="20"/>
+                <w:lang w:eastAsia="pt-BR"/>
+              </w:rPr>
+              <w:t>Utilizar teste caixa preta manual para, utilizar a ferramenta gratuíta ResponsiveTest (</w:t>
+            </w:r>
+            <w:hyperlink r:id="rId10" w:history="1">
+              <w:r>
+                <w:rPr>
+                  <w:rStyle w:val="Hyperlink"/>
+                  <w:rFonts w:ascii="Times New Roman" w:eastAsia="Times New Roman" w:hAnsi="Times New Roman" w:cs="Times New Roman"/>
+                  <w:i/>
+                  <w:iCs/>
+                  <w:sz w:val="20"/>
+                  <w:szCs w:val="20"/>
+                  <w:lang w:eastAsia="pt-BR"/>
+                </w:rPr>
+                <w:t>www.responsivetest.net</w:t>
+              </w:r>
+            </w:hyperlink>
+            <w:r>
+              <w:rPr>
+                <w:rFonts w:ascii="Times New Roman" w:eastAsia="Times New Roman" w:hAnsi="Times New Roman" w:cs="Times New Roman"/>
+                <w:i/>
+                <w:iCs/>
+                <w:color w:val="0000FF"/>
+                <w:sz w:val="20"/>
+                <w:szCs w:val="20"/>
+                <w:lang w:eastAsia="pt-BR"/>
+              </w:rPr>
+              <w:t xml:space="preserve">), abrindo-a nos respectivos navegadores. </w:t>
+            </w:r>
+          </w:p>
+        </w:tc>
+      </w:tr>
+      <w:tr>
+        <w:trPr>
+          <w:tblCellSpacing w:w="15" w:type="dxa"/>
+        </w:trPr>
+        <w:tc>
+          <w:tcPr>
+            <w:tcW w:w="1355" w:type="pct"/>
+            <w:tcBorders>
+              <w:top w:val="outset" w:sz="6" w:space="0" w:color="auto"/>
+              <w:left w:val="outset" w:sz="6" w:space="0" w:color="auto"/>
+              <w:bottom w:val="outset" w:sz="6" w:space="0" w:color="auto"/>
+              <w:right w:val="outset" w:sz="6" w:space="0" w:color="auto"/>
+            </w:tcBorders>
+            <w:tcMar>
+              <w:top w:w="15" w:type="dxa"/>
+              <w:left w:w="15" w:type="dxa"/>
+              <w:bottom w:w="15" w:type="dxa"/>
+              <w:right w:w="15" w:type="dxa"/>
+            </w:tcMar>
+            <w:vAlign w:val="center"/>
+          </w:tcPr>
+          <w:p>
+            <w:pPr>
+              <w:spacing w:after="0" w:line="240" w:lineRule="auto"/>
+              <w:rPr>
+                <w:rFonts w:ascii="Arial" w:eastAsia="Times New Roman" w:hAnsi="Arial" w:cs="Arial"/>
+                <w:sz w:val="20"/>
+                <w:szCs w:val="20"/>
+                <w:lang w:eastAsia="pt-BR"/>
+              </w:rPr>
+            </w:pPr>
+            <w:r>
+              <w:rPr>
+                <w:rFonts w:ascii="Arial" w:eastAsia="Times New Roman" w:hAnsi="Arial" w:cs="Arial"/>
+                <w:sz w:val="20"/>
+                <w:szCs w:val="20"/>
+                <w:lang w:eastAsia="pt-BR"/>
+              </w:rPr>
+              <w:t>Critério de Conclusão</w:t>
+            </w:r>
+          </w:p>
+        </w:tc>
+        <w:tc>
+          <w:tcPr>
+            <w:tcW w:w="3590" w:type="pct"/>
+            <w:tcBorders>
+              <w:top w:val="outset" w:sz="6" w:space="0" w:color="auto"/>
+              <w:left w:val="outset" w:sz="6" w:space="0" w:color="auto"/>
+              <w:bottom w:val="outset" w:sz="6" w:space="0" w:color="auto"/>
+              <w:right w:val="outset" w:sz="6" w:space="0" w:color="auto"/>
+            </w:tcBorders>
+            <w:tcMar>
+              <w:top w:w="15" w:type="dxa"/>
+              <w:left w:w="15" w:type="dxa"/>
+              <w:bottom w:w="15" w:type="dxa"/>
+              <w:right w:w="15" w:type="dxa"/>
+            </w:tcMar>
+            <w:vAlign w:val="center"/>
+          </w:tcPr>
+          <w:p>
+            <w:pPr>
+              <w:spacing w:after="120" w:line="240" w:lineRule="atLeast"/>
+              <w:ind w:left="450"/>
+              <w:rPr>
+                <w:rFonts w:ascii="Times New Roman" w:eastAsia="Times New Roman" w:hAnsi="Times New Roman" w:cs="Times New Roman"/>
+                <w:i/>
+                <w:iCs/>
+                <w:color w:val="0000FF"/>
+                <w:sz w:val="20"/>
+                <w:szCs w:val="20"/>
+                <w:lang w:eastAsia="pt-BR"/>
+              </w:rPr>
+            </w:pPr>
+            <w:r>
+              <w:rPr>
+                <w:rFonts w:ascii="Times New Roman" w:eastAsia="Times New Roman" w:hAnsi="Times New Roman" w:cs="Times New Roman"/>
+                <w:i/>
+                <w:iCs/>
+                <w:color w:val="0000FF"/>
+                <w:sz w:val="20"/>
+                <w:szCs w:val="20"/>
+                <w:lang w:eastAsia="pt-BR"/>
+              </w:rPr>
+              <w:t>A experiência do usuário não será afetada negativamente por nenhuma resolução, e a visualização do site não estará quebrada.</w:t>
+            </w:r>
+          </w:p>
+        </w:tc>
+      </w:tr>
+    </w:tbl>
+    <w:p>
+      <w:pPr>
+        <w:rPr>
+          <w:lang w:eastAsia="pt-BR"/>
+        </w:rPr>
+      </w:pPr>
     </w:p>
     <w:p>
       <w:pPr>
@@ -3721,6 +4191,7 @@
           <w:color w:val="262626" w:themeColor="text1" w:themeTint="D9"/>
           <w:sz w:val="24"/>
         </w:rPr>
+        <w:lastRenderedPageBreak/>
         <w:t>– O usuário cadastra todos os itens especificados no formulário de cadastro.</w:t>
       </w:r>
     </w:p>
@@ -3909,7 +4380,6 @@
           <w:color w:val="262626" w:themeColor="text1" w:themeTint="D9"/>
           <w:sz w:val="24"/>
         </w:rPr>
-        <w:lastRenderedPageBreak/>
         <w:t>3.1 – O usuário faz o login no sistema com o e-mail e senha cadastrados (texto livre).</w:t>
       </w:r>
     </w:p>
@@ -4258,6 +4728,7 @@
           <w:color w:val="262626" w:themeColor="text1" w:themeTint="D9"/>
           <w:sz w:val="24"/>
         </w:rPr>
+        <w:lastRenderedPageBreak/>
         <w:t>Após a confirmação de todos os campos corretamente, o sistema cadastra no banco de dados o estabelecimento criado, e retorna para o usuário a tela de cadastro com sucesso.</w:t>
       </w:r>
     </w:p>
@@ -4440,16 +4911,14 @@
           <w:lang w:eastAsia="pt-BR"/>
         </w:rPr>
       </w:pPr>
-      <w:bookmarkStart w:id="0" w:name="_GoBack"/>
-      <w:bookmarkEnd w:id="0"/>
     </w:p>
     <w:sectPr>
-      <w:headerReference w:type="even" r:id="rId10"/>
-      <w:headerReference w:type="default" r:id="rId11"/>
-      <w:footerReference w:type="even" r:id="rId12"/>
-      <w:footerReference w:type="default" r:id="rId13"/>
-      <w:headerReference w:type="first" r:id="rId14"/>
-      <w:footerReference w:type="first" r:id="rId15"/>
+      <w:headerReference w:type="even" r:id="rId11"/>
+      <w:headerReference w:type="default" r:id="rId12"/>
+      <w:footerReference w:type="even" r:id="rId13"/>
+      <w:footerReference w:type="default" r:id="rId14"/>
+      <w:headerReference w:type="first" r:id="rId15"/>
+      <w:footerReference w:type="first" r:id="rId16"/>
       <w:pgSz w:w="11906" w:h="16838"/>
       <w:pgMar w:top="1417" w:right="1701" w:bottom="1417" w:left="1701" w:header="708" w:footer="708" w:gutter="0"/>
       <w:cols w:space="708"/>
@@ -7751,7 +8220,7 @@
 </file>
 
 <file path=customXml/itemProps1.xml><?xml version="1.0" encoding="utf-8"?>
-<ds:datastoreItem xmlns:ds="http://schemas.openxmlformats.org/officeDocument/2006/customXml" ds:itemID="{26410BD9-400C-41DB-B527-79F91C77CEA8}">
+<ds:datastoreItem xmlns:ds="http://schemas.openxmlformats.org/officeDocument/2006/customXml" ds:itemID="{77B1A72C-89B1-4DD3-AAC0-A4467876C0A9}">
   <ds:schemaRefs>
     <ds:schemaRef ds:uri="http://schemas.openxmlformats.org/officeDocument/2006/bibliography"/>
   </ds:schemaRefs>

</xml_diff>

<commit_message>
Teste de Usabilidade incluido
</commit_message>
<xml_diff>
--- a/Plano de teste.docx
+++ b/Plano de teste.docx
@@ -2842,7 +2842,31 @@
                 <w:szCs w:val="20"/>
                 <w:lang w:eastAsia="pt-BR"/>
               </w:rPr>
-              <w:t>o site está com fluidez em seu tempo de resposta e as notas geradas pelo relatório do Test My Site foram acima de 80% para cada categoria.</w:t>
+              <w:t xml:space="preserve">o site está com fluidez em seu tempo de resposta e as notas geradas pelo relatório </w:t>
+            </w:r>
+            <w:r>
+              <w:rPr>
+                <w:rFonts w:ascii="Times New Roman" w:eastAsia="Times New Roman" w:hAnsi="Times New Roman" w:cs="Times New Roman"/>
+                <w:i/>
+                <w:iCs/>
+                <w:color w:val="0000FF"/>
+                <w:sz w:val="20"/>
+                <w:szCs w:val="20"/>
+                <w:lang w:eastAsia="pt-BR"/>
+              </w:rPr>
+              <w:t>do Test My Site foram acima de 90</w:t>
+            </w:r>
+            <w:r>
+              <w:rPr>
+                <w:rFonts w:ascii="Times New Roman" w:eastAsia="Times New Roman" w:hAnsi="Times New Roman" w:cs="Times New Roman"/>
+                <w:i/>
+                <w:iCs/>
+                <w:color w:val="0000FF"/>
+                <w:sz w:val="20"/>
+                <w:szCs w:val="20"/>
+                <w:lang w:eastAsia="pt-BR"/>
+              </w:rPr>
+              <w:t>% para cada categoria.</w:t>
             </w:r>
           </w:p>
         </w:tc>
@@ -3501,19 +3525,7 @@
         <w:rPr>
           <w:lang w:eastAsia="pt-BR"/>
         </w:rPr>
-        <w:t xml:space="preserve">Este teste irá avaliar a </w:t>
-      </w:r>
-      <w:r>
-        <w:rPr>
-          <w:lang w:eastAsia="pt-BR"/>
-        </w:rPr>
-        <w:t>experiência do usuário</w:t>
-      </w:r>
-      <w:r>
-        <w:rPr>
-          <w:lang w:eastAsia="pt-BR"/>
-        </w:rPr>
-        <w:t>:</w:t>
+        <w:t>Este teste irá avaliar a experiência do usuário:</w:t>
       </w:r>
     </w:p>
     <w:tbl>
@@ -3617,22 +3629,8 @@
                 <w:szCs w:val="20"/>
                 <w:lang w:eastAsia="pt-BR"/>
               </w:rPr>
-              <w:t xml:space="preserve">Verificar e validar que </w:t>
-            </w:r>
-            <w:r>
-              <w:rPr>
-                <w:rFonts w:ascii="Times New Roman" w:eastAsia="Times New Roman" w:hAnsi="Times New Roman" w:cs="Times New Roman"/>
-                <w:i/>
-                <w:iCs/>
-                <w:color w:val="0000FF"/>
-                <w:sz w:val="20"/>
-                <w:szCs w:val="20"/>
-                <w:lang w:eastAsia="pt-BR"/>
-              </w:rPr>
-              <w:t>o site esteja com a usabilidade e acessibilidade optimizada para uma maior retenção de usuários.</w:t>
-            </w:r>
-            <w:bookmarkStart w:id="0" w:name="_GoBack"/>
-            <w:bookmarkEnd w:id="0"/>
+              <w:t>Verificar e validar que o site esteja com a usabilidade e acessibilidade optimizada para uma maior retenção de usuários.</w:t>
+            </w:r>
           </w:p>
         </w:tc>
       </w:tr>
@@ -3739,7 +3737,7 @@
                 <w:szCs w:val="20"/>
                 <w:lang w:eastAsia="pt-BR"/>
               </w:rPr>
-              <w:t>Testar manualmente as imagens, contexto, fontes, escolha das cores para os usuários daltônicos.</w:t>
+              <w:t>Testar manualmente as imagens, contexto, fontes, escolha das cores considerando os usuários daltônicos.</w:t>
             </w:r>
           </w:p>
           <w:p>
@@ -3784,7 +3782,52 @@
                 <w:szCs w:val="20"/>
                 <w:lang w:eastAsia="pt-BR"/>
               </w:rPr>
-              <w:t>Automatizar o teste da navegação, páginas 404</w:t>
+              <w:t>Automatizar o teste da gramática/pontuação, navegação, páginas 404, Favicon, Tags</w:t>
+            </w:r>
+          </w:p>
+          <w:p>
+            <w:pPr>
+              <w:spacing w:after="120" w:line="240" w:lineRule="atLeast"/>
+              <w:ind w:left="450"/>
+              <w:rPr>
+                <w:rFonts w:ascii="Times New Roman" w:eastAsia="Times New Roman" w:hAnsi="Times New Roman" w:cs="Times New Roman"/>
+                <w:i/>
+                <w:iCs/>
+                <w:color w:val="0000FF"/>
+                <w:sz w:val="20"/>
+                <w:szCs w:val="20"/>
+                <w:lang w:eastAsia="pt-BR"/>
+              </w:rPr>
+            </w:pPr>
+            <w:r>
+              <w:rPr>
+                <w:rFonts w:ascii="Times New Roman" w:eastAsia="Times New Roman" w:hAnsi="Symbol" w:cs="Times New Roman"/>
+                <w:sz w:val="24"/>
+                <w:szCs w:val="24"/>
+                <w:lang w:eastAsia="pt-BR"/>
+              </w:rPr>
+              <w:t></w:t>
+            </w:r>
+            <w:r>
+              <w:rPr>
+                <w:rFonts w:ascii="Times New Roman" w:eastAsia="Times New Roman" w:hAnsi="Times New Roman" w:cs="Times New Roman"/>
+                <w:sz w:val="24"/>
+                <w:szCs w:val="24"/>
+                <w:lang w:eastAsia="pt-BR"/>
+              </w:rPr>
+              <w:t xml:space="preserve">  </w:t>
+            </w:r>
+            <w:r>
+              <w:rPr>
+                <w:rFonts w:ascii="Times New Roman" w:eastAsia="Times New Roman" w:hAnsi="Times New Roman" w:cs="Times New Roman"/>
+                <w:i/>
+                <w:iCs/>
+                <w:color w:val="0000FF"/>
+                <w:sz w:val="20"/>
+                <w:szCs w:val="20"/>
+                <w:lang w:eastAsia="pt-BR"/>
+              </w:rPr>
+              <w:t>Realizar teste de guerrilha</w:t>
             </w:r>
           </w:p>
         </w:tc>
@@ -3874,23 +3917,13 @@
                 <w:szCs w:val="20"/>
                 <w:lang w:eastAsia="pt-BR"/>
               </w:rPr>
-              <w:t>Utilizar teste caixa preta manual para, utilizar a ferramenta gratuíta ResponsiveTest (</w:t>
-            </w:r>
-            <w:hyperlink r:id="rId10" w:history="1">
-              <w:r>
-                <w:rPr>
-                  <w:rStyle w:val="Hyperlink"/>
-                  <w:rFonts w:ascii="Times New Roman" w:eastAsia="Times New Roman" w:hAnsi="Times New Roman" w:cs="Times New Roman"/>
-                  <w:i/>
-                  <w:iCs/>
-                  <w:sz w:val="20"/>
-                  <w:szCs w:val="20"/>
-                  <w:lang w:eastAsia="pt-BR"/>
-                </w:rPr>
-                <w:t>www.responsivetest.net</w:t>
-              </w:r>
-            </w:hyperlink>
-            <w:r>
+              <w:t>Os testes automatizados podem ser feitos utilizando as ferramentas gratuitas Acessibility Vallet e Acessibility Checker (AChecker).</w:t>
+            </w:r>
+          </w:p>
+          <w:p>
+            <w:pPr>
+              <w:spacing w:after="120" w:line="240" w:lineRule="atLeast"/>
+              <w:ind w:left="450"/>
               <w:rPr>
                 <w:rFonts w:ascii="Times New Roman" w:eastAsia="Times New Roman" w:hAnsi="Times New Roman" w:cs="Times New Roman"/>
                 <w:i/>
@@ -3900,7 +3933,18 @@
                 <w:szCs w:val="20"/>
                 <w:lang w:eastAsia="pt-BR"/>
               </w:rPr>
-              <w:t xml:space="preserve">), abrindo-a nos respectivos navegadores. </w:t>
+            </w:pPr>
+            <w:r>
+              <w:rPr>
+                <w:rFonts w:ascii="Times New Roman" w:eastAsia="Times New Roman" w:hAnsi="Times New Roman" w:cs="Times New Roman"/>
+                <w:i/>
+                <w:iCs/>
+                <w:color w:val="0000FF"/>
+                <w:sz w:val="20"/>
+                <w:szCs w:val="20"/>
+                <w:lang w:eastAsia="pt-BR"/>
+              </w:rPr>
+              <w:t>Já os testes manuais terá de ser realizado verificando cada página do website onde aparecem tais itens.</w:t>
             </w:r>
           </w:p>
         </w:tc>
@@ -3988,7 +4032,34 @@
                 <w:szCs w:val="20"/>
                 <w:lang w:eastAsia="pt-BR"/>
               </w:rPr>
-              <w:t>A experiência do usuário não será afetada negativamente por nenhuma resolução, e a visualização do site não estará quebrada.</w:t>
+              <w:t>Passar nas guidelines WCAG 2.0, ISO/IEC 40500 e Section 508.</w:t>
+            </w:r>
+          </w:p>
+          <w:p>
+            <w:pPr>
+              <w:spacing w:after="120" w:line="240" w:lineRule="atLeast"/>
+              <w:ind w:left="450"/>
+              <w:rPr>
+                <w:rFonts w:ascii="Times New Roman" w:eastAsia="Times New Roman" w:hAnsi="Times New Roman" w:cs="Times New Roman"/>
+                <w:i/>
+                <w:iCs/>
+                <w:color w:val="0000FF"/>
+                <w:sz w:val="20"/>
+                <w:szCs w:val="20"/>
+                <w:lang w:eastAsia="pt-BR"/>
+              </w:rPr>
+            </w:pPr>
+            <w:r>
+              <w:rPr>
+                <w:rFonts w:ascii="Times New Roman" w:eastAsia="Times New Roman" w:hAnsi="Times New Roman" w:cs="Times New Roman"/>
+                <w:i/>
+                <w:iCs/>
+                <w:color w:val="0000FF"/>
+                <w:sz w:val="20"/>
+                <w:szCs w:val="20"/>
+                <w:lang w:eastAsia="pt-BR"/>
+              </w:rPr>
+              <w:t>E conseguir aceitação/aproveitamento dos usuários do teste de guerrilha acima de 80%.</w:t>
             </w:r>
           </w:p>
         </w:tc>
@@ -4000,6 +4071,28 @@
           <w:lang w:eastAsia="pt-BR"/>
         </w:rPr>
       </w:pPr>
+    </w:p>
+    <w:p>
+      <w:pPr>
+        <w:pStyle w:val="Heading2"/>
+        <w:rPr>
+          <w:lang w:eastAsia="pt-BR"/>
+        </w:rPr>
+      </w:pPr>
+      <w:r>
+        <w:rPr>
+          <w:lang w:eastAsia="pt-BR"/>
+        </w:rPr>
+        <w:t xml:space="preserve">Teste de </w:t>
+      </w:r>
+      <w:r>
+        <w:rPr>
+          <w:lang w:eastAsia="pt-BR"/>
+        </w:rPr>
+        <w:t>Confiabilidade</w:t>
+      </w:r>
+      <w:bookmarkStart w:id="0" w:name="_GoBack"/>
+      <w:bookmarkEnd w:id="0"/>
     </w:p>
     <w:p>
       <w:pPr>
@@ -4191,7 +4284,6 @@
           <w:color w:val="262626" w:themeColor="text1" w:themeTint="D9"/>
           <w:sz w:val="24"/>
         </w:rPr>
-        <w:lastRenderedPageBreak/>
         <w:t>– O usuário cadastra todos os itens especificados no formulário de cadastro.</w:t>
       </w:r>
     </w:p>
@@ -4690,6 +4782,7 @@
           <w:color w:val="262626" w:themeColor="text1" w:themeTint="D9"/>
           <w:sz w:val="24"/>
         </w:rPr>
+        <w:lastRenderedPageBreak/>
         <w:t>Quando for informado os campos de login, ao clicar em acessar, então o sistema irá informar um erro para os campos vazios obrigatórios ou se o usuário não estiver cadastrado.</w:t>
       </w:r>
     </w:p>
@@ -4728,7 +4821,6 @@
           <w:color w:val="262626" w:themeColor="text1" w:themeTint="D9"/>
           <w:sz w:val="24"/>
         </w:rPr>
-        <w:lastRenderedPageBreak/>
         <w:t>Após a confirmação de todos os campos corretamente, o sistema cadastra no banco de dados o estabelecimento criado, e retorna para o usuário a tela de cadastro com sucesso.</w:t>
       </w:r>
     </w:p>
@@ -4913,12 +5005,12 @@
       </w:pPr>
     </w:p>
     <w:sectPr>
-      <w:headerReference w:type="even" r:id="rId11"/>
-      <w:headerReference w:type="default" r:id="rId12"/>
-      <w:footerReference w:type="even" r:id="rId13"/>
-      <w:footerReference w:type="default" r:id="rId14"/>
-      <w:headerReference w:type="first" r:id="rId15"/>
-      <w:footerReference w:type="first" r:id="rId16"/>
+      <w:headerReference w:type="even" r:id="rId10"/>
+      <w:headerReference w:type="default" r:id="rId11"/>
+      <w:footerReference w:type="even" r:id="rId12"/>
+      <w:footerReference w:type="default" r:id="rId13"/>
+      <w:headerReference w:type="first" r:id="rId14"/>
+      <w:footerReference w:type="first" r:id="rId15"/>
       <w:pgSz w:w="11906" w:h="16838"/>
       <w:pgMar w:top="1417" w:right="1701" w:bottom="1417" w:left="1701" w:header="708" w:footer="708" w:gutter="0"/>
       <w:cols w:space="708"/>
@@ -8220,7 +8312,7 @@
 </file>
 
 <file path=customXml/itemProps1.xml><?xml version="1.0" encoding="utf-8"?>
-<ds:datastoreItem xmlns:ds="http://schemas.openxmlformats.org/officeDocument/2006/customXml" ds:itemID="{77B1A72C-89B1-4DD3-AAC0-A4467876C0A9}">
+<ds:datastoreItem xmlns:ds="http://schemas.openxmlformats.org/officeDocument/2006/customXml" ds:itemID="{373627D4-268D-4F53-AFDF-D12319B5E19B}">
   <ds:schemaRefs>
     <ds:schemaRef ds:uri="http://schemas.openxmlformats.org/officeDocument/2006/bibliography"/>
   </ds:schemaRefs>

</xml_diff>

<commit_message>
Ambiente, responsabilidade, equipe e escopo do plano de testes
</commit_message>
<xml_diff>
--- a/Plano de teste.docx
+++ b/Plano de teste.docx
@@ -4,11 +4,7 @@
   <w:body>
     <w:p>
       <w:pPr>
-        <w:pStyle w:val="Heading1"/>
-        <w:numPr>
-          <w:ilvl w:val="0"/>
-          <w:numId w:val="8"/>
-        </w:numPr>
+        <w:pStyle w:val="Title"/>
       </w:pPr>
       <w:r>
         <w:t>Introdução</w:t>
@@ -79,19 +75,12 @@
     </w:p>
     <w:p>
       <w:pPr>
-        <w:pStyle w:val="Heading2"/>
+        <w:pStyle w:val="Heading1"/>
         <w:rPr>
           <w:rFonts w:eastAsia="Times New Roman"/>
           <w:lang w:eastAsia="pt-BR"/>
         </w:rPr>
       </w:pPr>
-      <w:r>
-        <w:rPr>
-          <w:rFonts w:eastAsia="Times New Roman"/>
-          <w:lang w:eastAsia="pt-BR"/>
-        </w:rPr>
-        <w:t xml:space="preserve">1.1 </w:t>
-      </w:r>
       <w:r>
         <w:rPr>
           <w:rFonts w:eastAsia="Times New Roman"/>
@@ -253,62 +242,55 @@
     </w:p>
     <w:p>
       <w:pPr>
-        <w:pStyle w:val="Heading2"/>
-      </w:pPr>
-      <w:r>
-        <w:t xml:space="preserve">1.2 </w:t>
-      </w:r>
+        <w:pStyle w:val="Heading1"/>
+      </w:pPr>
       <w:r>
         <w:t>Escopo</w:t>
       </w:r>
     </w:p>
-    <w:p>
-      <w:pPr>
+    <w:p/>
+    <w:p>
+      <w:pPr>
+        <w:rPr>
+          <w:lang w:eastAsia="pt-BR"/>
+        </w:rPr>
+      </w:pPr>
+      <w:r>
         <w:rPr>
           <w:rFonts w:ascii="Times New Roman" w:hAnsi="Times New Roman" w:cs="Times New Roman"/>
         </w:rPr>
-      </w:pPr>
-    </w:p>
-    <w:p>
-      <w:pPr>
-        <w:rPr>
-          <w:rFonts w:ascii="Times New Roman" w:hAnsi="Times New Roman" w:cs="Times New Roman"/>
-        </w:rPr>
-      </w:pPr>
-      <w:r>
-        <w:rPr>
-          <w:rFonts w:ascii="Times New Roman" w:hAnsi="Times New Roman" w:cs="Times New Roman"/>
-        </w:rPr>
-        <w:t>O reste vai começar a nível de componentes e encaminhar até a integração total do sistema. O objetivo do documento é servir de guia e  blablabla</w:t>
+        <w:t>O teste vai começar a nível de componente e ir em direção à integração de todo o sistema. A função principal deste documento é servir de guia para o teste de alto nível do site Viajante. O documento vai fornecer validar as principais funções do site contra os requisitos de usuário.</w:t>
       </w:r>
     </w:p>
     <w:p>
       <w:pPr>
         <w:spacing w:after="0" w:line="240" w:lineRule="auto"/>
         <w:rPr>
-          <w:rFonts w:ascii="Times New Roman" w:hAnsi="Times New Roman" w:cs="Times New Roman"/>
-        </w:rPr>
-      </w:pPr>
-    </w:p>
-    <w:p>
-      <w:pPr>
-        <w:pStyle w:val="Heading2"/>
-        <w:rPr>
-          <w:rFonts w:eastAsia="Times New Roman"/>
-          <w:lang w:eastAsia="pt-BR"/>
-        </w:rPr>
-      </w:pPr>
-      <w:r>
-        <w:rPr>
-          <w:rFonts w:eastAsia="Times New Roman"/>
-          <w:lang w:eastAsia="pt-BR"/>
-        </w:rPr>
-        <w:t>1.3 Definições e Acronimos</w:t>
-      </w:r>
-    </w:p>
-    <w:p>
-      <w:pPr>
-        <w:rPr>
+          <w:rFonts w:ascii="Times New Roman" w:eastAsia="Times New Roman" w:hAnsi="Times New Roman" w:cs="Times New Roman"/>
+          <w:sz w:val="24"/>
+          <w:szCs w:val="24"/>
+          <w:lang w:eastAsia="pt-BR"/>
+        </w:rPr>
+      </w:pPr>
+    </w:p>
+    <w:p>
+      <w:pPr>
+        <w:spacing w:after="0" w:line="240" w:lineRule="auto"/>
+        <w:rPr>
+          <w:rFonts w:ascii="Times New Roman" w:eastAsia="Times New Roman" w:hAnsi="Times New Roman" w:cs="Times New Roman"/>
+          <w:sz w:val="24"/>
+          <w:szCs w:val="24"/>
+          <w:lang w:eastAsia="pt-BR"/>
+        </w:rPr>
+      </w:pPr>
+    </w:p>
+    <w:p>
+      <w:pPr>
+        <w:spacing w:after="0" w:line="240" w:lineRule="auto"/>
+        <w:rPr>
+          <w:rFonts w:ascii="Times New Roman" w:eastAsia="Times New Roman" w:hAnsi="Times New Roman" w:cs="Times New Roman"/>
+          <w:sz w:val="24"/>
+          <w:szCs w:val="24"/>
           <w:lang w:eastAsia="pt-BR"/>
         </w:rPr>
       </w:pPr>
@@ -933,6 +915,24 @@
               <w:t>Páginas 404</w:t>
             </w:r>
           </w:p>
+          <w:p>
+            <w:pPr>
+              <w:pStyle w:val="ListParagraph"/>
+              <w:numPr>
+                <w:ilvl w:val="0"/>
+                <w:numId w:val="12"/>
+              </w:numPr>
+              <w:rPr>
+                <w:lang w:eastAsia="pt-BR"/>
+              </w:rPr>
+            </w:pPr>
+            <w:r>
+              <w:rPr>
+                <w:lang w:eastAsia="pt-BR"/>
+              </w:rPr>
+              <w:t>Formulários</w:t>
+            </w:r>
+          </w:p>
         </w:tc>
         <w:tc>
           <w:tcPr>
@@ -1977,17 +1977,6 @@
         </w:rPr>
         <w:t>Teste não sucedidos requer que um relatório de Bug seja gerado. Este relatório deve descrever o caso de teste, o problema encontrado, a possível causa e a sequência de eventos que levaram ao problema. O relatório será utilizado depois para análise técnica.</w:t>
       </w:r>
-    </w:p>
-    <w:p>
-      <w:pPr>
-        <w:spacing w:after="0" w:line="240" w:lineRule="auto"/>
-        <w:rPr>
-          <w:rFonts w:ascii="Times New Roman" w:eastAsia="Times New Roman" w:hAnsi="Times New Roman" w:cs="Times New Roman"/>
-          <w:sz w:val="24"/>
-          <w:szCs w:val="24"/>
-          <w:lang w:eastAsia="pt-BR"/>
-        </w:rPr>
-      </w:pPr>
     </w:p>
     <w:p>
       <w:pPr>
@@ -3476,24 +3465,18 @@
     </w:tbl>
     <w:p>
       <w:pPr>
+        <w:pStyle w:val="Heading1"/>
         <w:rPr>
           <w:lang w:eastAsia="pt-BR"/>
         </w:rPr>
       </w:pPr>
       <w:bookmarkStart w:id="0" w:name="_GoBack"/>
       <w:bookmarkEnd w:id="0"/>
-    </w:p>
-    <w:p>
-      <w:pPr>
-        <w:pStyle w:val="Heading1"/>
-        <w:rPr>
-          <w:lang w:eastAsia="pt-BR"/>
-        </w:rPr>
-      </w:pPr>
       <w:r>
         <w:rPr>
           <w:lang w:eastAsia="pt-BR"/>
         </w:rPr>
+        <w:lastRenderedPageBreak/>
         <w:t>Teste de Usabilidade</w:t>
       </w:r>
     </w:p>
@@ -4634,25 +4617,932 @@
     </w:p>
     <w:p>
       <w:pPr>
-        <w:rPr>
-          <w:lang w:eastAsia="pt-BR"/>
-        </w:rPr>
-      </w:pPr>
-    </w:p>
-    <w:p>
-      <w:pPr>
-        <w:rPr>
-          <w:lang w:eastAsia="pt-BR"/>
-        </w:rPr>
-      </w:pPr>
-    </w:p>
-    <w:p>
-      <w:pPr>
-        <w:rPr>
-          <w:lang w:eastAsia="pt-BR"/>
-        </w:rPr>
-      </w:pPr>
-    </w:p>
+        <w:pStyle w:val="Title"/>
+        <w:rPr>
+          <w:lang w:eastAsia="pt-BR"/>
+        </w:rPr>
+      </w:pPr>
+      <w:r>
+        <w:rPr>
+          <w:lang w:eastAsia="pt-BR"/>
+        </w:rPr>
+        <w:lastRenderedPageBreak/>
+        <w:t>Ambiente de teste</w:t>
+      </w:r>
+    </w:p>
+    <w:p>
+      <w:pPr>
+        <w:rPr>
+          <w:lang w:eastAsia="pt-BR"/>
+        </w:rPr>
+      </w:pPr>
+      <w:r>
+        <w:rPr>
+          <w:lang w:eastAsia="pt-BR"/>
+        </w:rPr>
+        <w:t>Os elementos a seguir são necessários para auxiliar os testes em todos os níveis do projeto:</w:t>
+      </w:r>
+    </w:p>
+    <w:p>
+      <w:pPr>
+        <w:pStyle w:val="ListParagraph"/>
+        <w:numPr>
+          <w:ilvl w:val="0"/>
+          <w:numId w:val="17"/>
+        </w:numPr>
+        <w:rPr>
+          <w:lang w:eastAsia="pt-BR"/>
+        </w:rPr>
+      </w:pPr>
+      <w:r>
+        <w:rPr>
+          <w:lang w:eastAsia="pt-BR"/>
+        </w:rPr>
+        <w:t>Acesso ao website oficial</w:t>
+      </w:r>
+    </w:p>
+    <w:p>
+      <w:pPr>
+        <w:pStyle w:val="ListParagraph"/>
+        <w:numPr>
+          <w:ilvl w:val="0"/>
+          <w:numId w:val="17"/>
+        </w:numPr>
+        <w:rPr>
+          <w:lang w:eastAsia="pt-BR"/>
+        </w:rPr>
+      </w:pPr>
+      <w:r>
+        <w:rPr>
+          <w:lang w:eastAsia="pt-BR"/>
+        </w:rPr>
+        <w:t>Acesso à database</w:t>
+      </w:r>
+    </w:p>
+    <w:p>
+      <w:pPr>
+        <w:pStyle w:val="ListParagraph"/>
+        <w:numPr>
+          <w:ilvl w:val="0"/>
+          <w:numId w:val="17"/>
+        </w:numPr>
+        <w:rPr>
+          <w:lang w:eastAsia="pt-BR"/>
+        </w:rPr>
+      </w:pPr>
+      <w:r>
+        <w:rPr>
+          <w:lang w:eastAsia="pt-BR"/>
+        </w:rPr>
+        <w:t>Acesso aos ambientes utilizados pelos usuátios do website (desktop e mobile)</w:t>
+      </w:r>
+    </w:p>
+    <w:p>
+      <w:pPr>
+        <w:pStyle w:val="ListParagraph"/>
+        <w:numPr>
+          <w:ilvl w:val="0"/>
+          <w:numId w:val="17"/>
+        </w:numPr>
+        <w:rPr>
+          <w:lang w:eastAsia="pt-BR"/>
+        </w:rPr>
+      </w:pPr>
+      <w:r>
+        <w:rPr>
+          <w:lang w:eastAsia="pt-BR"/>
+        </w:rPr>
+        <w:t>Uso do Visual Studio para teste de performance e carga</w:t>
+      </w:r>
+    </w:p>
+    <w:p>
+      <w:pPr>
+        <w:rPr>
+          <w:lang w:eastAsia="pt-BR"/>
+        </w:rPr>
+      </w:pPr>
+    </w:p>
+    <w:p>
+      <w:pPr>
+        <w:pStyle w:val="Title"/>
+        <w:rPr>
+          <w:lang w:eastAsia="pt-BR"/>
+        </w:rPr>
+      </w:pPr>
+      <w:r>
+        <w:rPr>
+          <w:lang w:eastAsia="pt-BR"/>
+        </w:rPr>
+        <w:t>Equipe e treinamentos</w:t>
+      </w:r>
+    </w:p>
+    <w:p>
+      <w:pPr>
+        <w:rPr>
+          <w:lang w:eastAsia="pt-BR"/>
+        </w:rPr>
+      </w:pPr>
+      <w:r>
+        <w:rPr>
+          <w:lang w:eastAsia="pt-BR"/>
+        </w:rPr>
+        <w:t>Esta seção traça como lidar com a equipe e papeis de testes para o projeto. A equipe será fixa pela duração do projeto e é provável que a maioria da equipe assuma algum papel de testador.</w:t>
+      </w:r>
+    </w:p>
+    <w:p>
+      <w:pPr>
+        <w:pStyle w:val="ListParagraph"/>
+        <w:numPr>
+          <w:ilvl w:val="0"/>
+          <w:numId w:val="18"/>
+        </w:numPr>
+        <w:rPr>
+          <w:lang w:eastAsia="pt-BR"/>
+        </w:rPr>
+      </w:pPr>
+      <w:r>
+        <w:rPr>
+          <w:b/>
+          <w:lang w:eastAsia="pt-BR"/>
+        </w:rPr>
+        <w:t>Gerente de projeto</w:t>
+      </w:r>
+      <w:r>
+        <w:rPr>
+          <w:lang w:eastAsia="pt-BR"/>
+        </w:rPr>
+        <w:t>: Responsável por gerenciar a implementação total do website. Isso inclui criar requisitos, gerenciar relacionamentos com os fornecedores e supervisionar o processo de teste.</w:t>
+      </w:r>
+    </w:p>
+    <w:p>
+      <w:pPr>
+        <w:pStyle w:val="ListParagraph"/>
+        <w:numPr>
+          <w:ilvl w:val="0"/>
+          <w:numId w:val="18"/>
+        </w:numPr>
+        <w:rPr>
+          <w:lang w:eastAsia="pt-BR"/>
+        </w:rPr>
+      </w:pPr>
+      <w:r>
+        <w:rPr>
+          <w:b/>
+          <w:lang w:eastAsia="pt-BR"/>
+        </w:rPr>
+        <w:t>Gerente de teste</w:t>
+      </w:r>
+      <w:r>
+        <w:rPr>
+          <w:lang w:eastAsia="pt-BR"/>
+        </w:rPr>
+        <w:t>: Responsável por desenvolver o plano principal, revisar as entregas e gerenciar os ciclos de testes, coletando dados, reportando o status para o gerente de projetos e responsável por aconselhar quando os testes estiverem finalizados.</w:t>
+      </w:r>
+    </w:p>
+    <w:p>
+      <w:pPr>
+        <w:pStyle w:val="ListParagraph"/>
+        <w:numPr>
+          <w:ilvl w:val="0"/>
+          <w:numId w:val="18"/>
+        </w:numPr>
+        <w:rPr>
+          <w:lang w:eastAsia="pt-BR"/>
+        </w:rPr>
+      </w:pPr>
+      <w:r>
+        <w:rPr>
+          <w:b/>
+          <w:lang w:eastAsia="pt-BR"/>
+        </w:rPr>
+        <w:t>Engenheiro de teste</w:t>
+      </w:r>
+      <w:r>
+        <w:rPr>
+          <w:lang w:eastAsia="pt-BR"/>
+        </w:rPr>
+        <w:t>: Responsável por estruturar os testes, criando processos de teste, dados, executando os testes, preparando o relatório de incidentes, analizando incidentes, escrevendo procedimentos de teste automatizado e reportando ao gerente de teste.</w:t>
+      </w:r>
+    </w:p>
+    <w:p>
+      <w:pPr>
+        <w:rPr>
+          <w:lang w:eastAsia="pt-BR"/>
+        </w:rPr>
+      </w:pPr>
+    </w:p>
+    <w:p>
+      <w:pPr>
+        <w:pStyle w:val="Title"/>
+        <w:rPr>
+          <w:lang w:eastAsia="pt-BR"/>
+        </w:rPr>
+      </w:pPr>
+    </w:p>
+    <w:p>
+      <w:pPr>
+        <w:pStyle w:val="Title"/>
+        <w:rPr>
+          <w:lang w:eastAsia="pt-BR"/>
+        </w:rPr>
+      </w:pPr>
+    </w:p>
+    <w:p>
+      <w:pPr>
+        <w:pStyle w:val="Title"/>
+        <w:rPr>
+          <w:lang w:eastAsia="pt-BR"/>
+        </w:rPr>
+      </w:pPr>
+    </w:p>
+    <w:p>
+      <w:pPr>
+        <w:pStyle w:val="Title"/>
+        <w:rPr>
+          <w:lang w:eastAsia="pt-BR"/>
+        </w:rPr>
+      </w:pPr>
+    </w:p>
+    <w:p>
+      <w:pPr>
+        <w:pStyle w:val="Title"/>
+        <w:rPr>
+          <w:lang w:eastAsia="pt-BR"/>
+        </w:rPr>
+      </w:pPr>
+    </w:p>
+    <w:p>
+      <w:pPr>
+        <w:pStyle w:val="Title"/>
+        <w:rPr>
+          <w:lang w:eastAsia="pt-BR"/>
+        </w:rPr>
+      </w:pPr>
+    </w:p>
+    <w:p>
+      <w:pPr>
+        <w:pStyle w:val="Title"/>
+        <w:rPr>
+          <w:lang w:eastAsia="pt-BR"/>
+        </w:rPr>
+      </w:pPr>
+    </w:p>
+    <w:p>
+      <w:pPr>
+        <w:pStyle w:val="Title"/>
+        <w:rPr>
+          <w:lang w:eastAsia="pt-BR"/>
+        </w:rPr>
+      </w:pPr>
+      <w:r>
+        <w:rPr>
+          <w:lang w:eastAsia="pt-BR"/>
+        </w:rPr>
+        <w:lastRenderedPageBreak/>
+        <w:t>Responsabilidades</w:t>
+      </w:r>
+    </w:p>
+    <w:p>
+      <w:pPr>
+        <w:rPr>
+          <w:lang w:eastAsia="pt-BR"/>
+        </w:rPr>
+      </w:pPr>
+      <w:r>
+        <w:rPr>
+          <w:lang w:eastAsia="pt-BR"/>
+        </w:rPr>
+        <w:t>Identificando os grupos responsáveis pela gerência, design, execução e preparação que vai ajudar o time a entregar um website de qualidade.</w:t>
+      </w:r>
+    </w:p>
+    <w:tbl>
+      <w:tblPr>
+        <w:tblStyle w:val="TableGrid"/>
+        <w:tblW w:w="0" w:type="auto"/>
+        <w:tblLook w:val="04A0" w:firstRow="1" w:lastRow="0" w:firstColumn="1" w:lastColumn="0" w:noHBand="0" w:noVBand="1"/>
+      </w:tblPr>
+      <w:tblGrid>
+        <w:gridCol w:w="1951"/>
+        <w:gridCol w:w="3400"/>
+        <w:gridCol w:w="1132"/>
+        <w:gridCol w:w="2161"/>
+      </w:tblGrid>
+      <w:tr>
+        <w:tc>
+          <w:tcPr>
+            <w:tcW w:w="1951" w:type="dxa"/>
+          </w:tcPr>
+          <w:p>
+            <w:pPr>
+              <w:rPr>
+                <w:lang w:eastAsia="pt-BR"/>
+              </w:rPr>
+            </w:pPr>
+            <w:r>
+              <w:rPr>
+                <w:lang w:eastAsia="pt-BR"/>
+              </w:rPr>
+              <w:t>Papel</w:t>
+            </w:r>
+          </w:p>
+        </w:tc>
+        <w:tc>
+          <w:tcPr>
+            <w:tcW w:w="3400" w:type="dxa"/>
+          </w:tcPr>
+          <w:p>
+            <w:pPr>
+              <w:rPr>
+                <w:lang w:eastAsia="pt-BR"/>
+              </w:rPr>
+            </w:pPr>
+            <w:r>
+              <w:rPr>
+                <w:lang w:eastAsia="pt-BR"/>
+              </w:rPr>
+              <w:t>Responsabilidade</w:t>
+            </w:r>
+          </w:p>
+        </w:tc>
+        <w:tc>
+          <w:tcPr>
+            <w:tcW w:w="1132" w:type="dxa"/>
+          </w:tcPr>
+          <w:p>
+            <w:pPr>
+              <w:rPr>
+                <w:lang w:eastAsia="pt-BR"/>
+              </w:rPr>
+            </w:pPr>
+            <w:r>
+              <w:rPr>
+                <w:lang w:eastAsia="pt-BR"/>
+              </w:rPr>
+              <w:t>Candidato</w:t>
+            </w:r>
+          </w:p>
+        </w:tc>
+        <w:tc>
+          <w:tcPr>
+            <w:tcW w:w="2161" w:type="dxa"/>
+          </w:tcPr>
+          <w:p>
+            <w:pPr>
+              <w:rPr>
+                <w:lang w:val="en-US" w:eastAsia="pt-BR"/>
+              </w:rPr>
+            </w:pPr>
+            <w:proofErr w:type="spellStart"/>
+            <w:r>
+              <w:rPr>
+                <w:lang w:val="en-US" w:eastAsia="pt-BR"/>
+              </w:rPr>
+              <w:t>Participa</w:t>
+            </w:r>
+            <w:r>
+              <w:rPr>
+                <w:lang w:val="en-US" w:eastAsia="pt-BR"/>
+              </w:rPr>
+              <w:t>ção</w:t>
+            </w:r>
+            <w:proofErr w:type="spellEnd"/>
+          </w:p>
+        </w:tc>
+      </w:tr>
+      <w:tr>
+        <w:tc>
+          <w:tcPr>
+            <w:tcW w:w="1951" w:type="dxa"/>
+          </w:tcPr>
+          <w:p>
+            <w:pPr>
+              <w:rPr>
+                <w:lang w:eastAsia="pt-BR"/>
+              </w:rPr>
+            </w:pPr>
+            <w:r>
+              <w:rPr>
+                <w:lang w:eastAsia="pt-BR"/>
+              </w:rPr>
+              <w:t>Gerente de projeto</w:t>
+            </w:r>
+          </w:p>
+        </w:tc>
+        <w:tc>
+          <w:tcPr>
+            <w:tcW w:w="3400" w:type="dxa"/>
+          </w:tcPr>
+          <w:p>
+            <w:pPr>
+              <w:pStyle w:val="ListParagraph"/>
+              <w:numPr>
+                <w:ilvl w:val="0"/>
+                <w:numId w:val="19"/>
+              </w:numPr>
+              <w:rPr>
+                <w:lang w:eastAsia="pt-BR"/>
+              </w:rPr>
+            </w:pPr>
+            <w:r>
+              <w:rPr>
+                <w:lang w:eastAsia="pt-BR"/>
+              </w:rPr>
+              <w:t>Gerenciar toda a implementação</w:t>
+            </w:r>
+          </w:p>
+        </w:tc>
+        <w:tc>
+          <w:tcPr>
+            <w:tcW w:w="1132" w:type="dxa"/>
+          </w:tcPr>
+          <w:p>
+            <w:pPr>
+              <w:rPr>
+                <w:lang w:eastAsia="pt-BR"/>
+              </w:rPr>
+            </w:pPr>
+          </w:p>
+        </w:tc>
+        <w:tc>
+          <w:tcPr>
+            <w:tcW w:w="2161" w:type="dxa"/>
+          </w:tcPr>
+          <w:p>
+            <w:pPr>
+              <w:rPr>
+                <w:lang w:eastAsia="pt-BR"/>
+              </w:rPr>
+            </w:pPr>
+            <w:r>
+              <w:rPr>
+                <w:lang w:eastAsia="pt-BR"/>
+              </w:rPr>
+              <w:t>Do começo ao fim do projeto</w:t>
+            </w:r>
+          </w:p>
+        </w:tc>
+      </w:tr>
+      <w:tr>
+        <w:tc>
+          <w:tcPr>
+            <w:tcW w:w="1951" w:type="dxa"/>
+          </w:tcPr>
+          <w:p>
+            <w:pPr>
+              <w:rPr>
+                <w:lang w:eastAsia="pt-BR"/>
+              </w:rPr>
+            </w:pPr>
+            <w:r>
+              <w:rPr>
+                <w:lang w:eastAsia="pt-BR"/>
+              </w:rPr>
+              <w:t>Gerente de teste</w:t>
+            </w:r>
+          </w:p>
+        </w:tc>
+        <w:tc>
+          <w:tcPr>
+            <w:tcW w:w="3400" w:type="dxa"/>
+          </w:tcPr>
+          <w:p>
+            <w:pPr>
+              <w:pStyle w:val="ListParagraph"/>
+              <w:numPr>
+                <w:ilvl w:val="0"/>
+                <w:numId w:val="20"/>
+              </w:numPr>
+              <w:rPr>
+                <w:lang w:eastAsia="pt-BR"/>
+              </w:rPr>
+            </w:pPr>
+            <w:r>
+              <w:rPr>
+                <w:lang w:eastAsia="pt-BR"/>
+              </w:rPr>
+              <w:t>Criar o plano de teste</w:t>
+            </w:r>
+          </w:p>
+          <w:p>
+            <w:pPr>
+              <w:pStyle w:val="ListParagraph"/>
+              <w:numPr>
+                <w:ilvl w:val="0"/>
+                <w:numId w:val="20"/>
+              </w:numPr>
+              <w:rPr>
+                <w:lang w:eastAsia="pt-BR"/>
+              </w:rPr>
+            </w:pPr>
+            <w:r>
+              <w:rPr>
+                <w:lang w:eastAsia="pt-BR"/>
+              </w:rPr>
+              <w:t>Executar as condições de testes</w:t>
+            </w:r>
+          </w:p>
+          <w:p>
+            <w:pPr>
+              <w:pStyle w:val="ListParagraph"/>
+              <w:numPr>
+                <w:ilvl w:val="0"/>
+                <w:numId w:val="20"/>
+              </w:numPr>
+              <w:rPr>
+                <w:lang w:eastAsia="pt-BR"/>
+              </w:rPr>
+            </w:pPr>
+            <w:r>
+              <w:rPr>
+                <w:lang w:eastAsia="pt-BR"/>
+              </w:rPr>
+              <w:t>Preparar o relatório de erros de software</w:t>
+            </w:r>
+          </w:p>
+          <w:p>
+            <w:pPr>
+              <w:pStyle w:val="ListParagraph"/>
+              <w:numPr>
+                <w:ilvl w:val="0"/>
+                <w:numId w:val="20"/>
+              </w:numPr>
+              <w:rPr>
+                <w:lang w:eastAsia="pt-BR"/>
+              </w:rPr>
+            </w:pPr>
+            <w:r>
+              <w:rPr>
+                <w:lang w:eastAsia="pt-BR"/>
+              </w:rPr>
+              <w:t>Administrar os erros</w:t>
+            </w:r>
+            <w:r>
+              <w:rPr>
+                <w:lang w:eastAsia="pt-BR"/>
+              </w:rPr>
+              <w:t xml:space="preserve"> </w:t>
+            </w:r>
+          </w:p>
+        </w:tc>
+        <w:tc>
+          <w:tcPr>
+            <w:tcW w:w="1132" w:type="dxa"/>
+          </w:tcPr>
+          <w:p>
+            <w:pPr>
+              <w:rPr>
+                <w:lang w:eastAsia="pt-BR"/>
+              </w:rPr>
+            </w:pPr>
+          </w:p>
+        </w:tc>
+        <w:tc>
+          <w:tcPr>
+            <w:tcW w:w="2161" w:type="dxa"/>
+          </w:tcPr>
+          <w:p>
+            <w:pPr>
+              <w:rPr>
+                <w:lang w:eastAsia="pt-BR"/>
+              </w:rPr>
+            </w:pPr>
+            <w:r>
+              <w:rPr>
+                <w:lang w:eastAsia="pt-BR"/>
+              </w:rPr>
+              <w:t>Durante todo o projeto</w:t>
+            </w:r>
+          </w:p>
+        </w:tc>
+      </w:tr>
+      <w:tr>
+        <w:tc>
+          <w:tcPr>
+            <w:tcW w:w="1951" w:type="dxa"/>
+          </w:tcPr>
+          <w:p>
+            <w:pPr>
+              <w:rPr>
+                <w:lang w:eastAsia="pt-BR"/>
+              </w:rPr>
+            </w:pPr>
+            <w:r>
+              <w:rPr>
+                <w:lang w:eastAsia="pt-BR"/>
+              </w:rPr>
+              <w:t>Designer de teste</w:t>
+            </w:r>
+          </w:p>
+        </w:tc>
+        <w:tc>
+          <w:tcPr>
+            <w:tcW w:w="3400" w:type="dxa"/>
+          </w:tcPr>
+          <w:p>
+            <w:pPr>
+              <w:pStyle w:val="ListParagraph"/>
+              <w:numPr>
+                <w:ilvl w:val="0"/>
+                <w:numId w:val="21"/>
+              </w:numPr>
+              <w:rPr>
+                <w:lang w:eastAsia="pt-BR"/>
+              </w:rPr>
+            </w:pPr>
+            <w:r>
+              <w:rPr>
+                <w:lang w:eastAsia="pt-BR"/>
+              </w:rPr>
+              <w:t>Assegurar entrega no prazo e qualidade</w:t>
+            </w:r>
+          </w:p>
+          <w:p>
+            <w:pPr>
+              <w:pStyle w:val="ListParagraph"/>
+              <w:numPr>
+                <w:ilvl w:val="0"/>
+                <w:numId w:val="21"/>
+              </w:numPr>
+              <w:rPr>
+                <w:lang w:eastAsia="pt-BR"/>
+              </w:rPr>
+            </w:pPr>
+            <w:r>
+              <w:rPr>
+                <w:lang w:eastAsia="pt-BR"/>
+              </w:rPr>
+              <w:t>Reportar o progresso e avaliar eficácia</w:t>
+            </w:r>
+          </w:p>
+          <w:p>
+            <w:pPr>
+              <w:pStyle w:val="ListParagraph"/>
+              <w:numPr>
+                <w:ilvl w:val="0"/>
+                <w:numId w:val="21"/>
+              </w:numPr>
+              <w:rPr>
+                <w:lang w:eastAsia="pt-BR"/>
+              </w:rPr>
+            </w:pPr>
+            <w:r>
+              <w:rPr>
+                <w:lang w:eastAsia="pt-BR"/>
+              </w:rPr>
+              <w:t>Resolver problemas dos testadores</w:t>
+            </w:r>
+          </w:p>
+        </w:tc>
+        <w:tc>
+          <w:tcPr>
+            <w:tcW w:w="1132" w:type="dxa"/>
+          </w:tcPr>
+          <w:p>
+            <w:pPr>
+              <w:rPr>
+                <w:lang w:eastAsia="pt-BR"/>
+              </w:rPr>
+            </w:pPr>
+          </w:p>
+        </w:tc>
+        <w:tc>
+          <w:tcPr>
+            <w:tcW w:w="2161" w:type="dxa"/>
+          </w:tcPr>
+          <w:p>
+            <w:pPr>
+              <w:rPr>
+                <w:lang w:eastAsia="pt-BR"/>
+              </w:rPr>
+            </w:pPr>
+            <w:r>
+              <w:rPr>
+                <w:lang w:eastAsia="pt-BR"/>
+              </w:rPr>
+              <w:t>Durante todo o projeto</w:t>
+            </w:r>
+          </w:p>
+        </w:tc>
+      </w:tr>
+      <w:tr>
+        <w:tc>
+          <w:tcPr>
+            <w:tcW w:w="1951" w:type="dxa"/>
+          </w:tcPr>
+          <w:p>
+            <w:pPr>
+              <w:rPr>
+                <w:lang w:eastAsia="pt-BR"/>
+              </w:rPr>
+            </w:pPr>
+            <w:r>
+              <w:rPr>
+                <w:lang w:eastAsia="pt-BR"/>
+              </w:rPr>
+              <w:t>Engenheiro de teste</w:t>
+            </w:r>
+          </w:p>
+        </w:tc>
+        <w:tc>
+          <w:tcPr>
+            <w:tcW w:w="3400" w:type="dxa"/>
+          </w:tcPr>
+          <w:p>
+            <w:pPr>
+              <w:pStyle w:val="ListParagraph"/>
+              <w:numPr>
+                <w:ilvl w:val="0"/>
+                <w:numId w:val="22"/>
+              </w:numPr>
+              <w:rPr>
+                <w:lang w:eastAsia="pt-BR"/>
+              </w:rPr>
+            </w:pPr>
+            <w:r>
+              <w:rPr>
+                <w:lang w:eastAsia="pt-BR"/>
+              </w:rPr>
+              <w:t>Fazer o design dos testes</w:t>
+            </w:r>
+          </w:p>
+          <w:p>
+            <w:pPr>
+              <w:pStyle w:val="ListParagraph"/>
+              <w:numPr>
+                <w:ilvl w:val="0"/>
+                <w:numId w:val="22"/>
+              </w:numPr>
+              <w:rPr>
+                <w:lang w:eastAsia="pt-BR"/>
+              </w:rPr>
+            </w:pPr>
+            <w:r>
+              <w:rPr>
+                <w:lang w:eastAsia="pt-BR"/>
+              </w:rPr>
+              <w:t>Criar os processos de teste</w:t>
+            </w:r>
+          </w:p>
+          <w:p>
+            <w:pPr>
+              <w:pStyle w:val="ListParagraph"/>
+              <w:numPr>
+                <w:ilvl w:val="0"/>
+                <w:numId w:val="22"/>
+              </w:numPr>
+              <w:rPr>
+                <w:lang w:eastAsia="pt-BR"/>
+              </w:rPr>
+            </w:pPr>
+            <w:r>
+              <w:rPr>
+                <w:lang w:eastAsia="pt-BR"/>
+              </w:rPr>
+              <w:t>Executar os testes</w:t>
+            </w:r>
+          </w:p>
+          <w:p>
+            <w:pPr>
+              <w:pStyle w:val="ListParagraph"/>
+              <w:numPr>
+                <w:ilvl w:val="0"/>
+                <w:numId w:val="22"/>
+              </w:numPr>
+              <w:rPr>
+                <w:lang w:eastAsia="pt-BR"/>
+              </w:rPr>
+            </w:pPr>
+            <w:r>
+              <w:rPr>
+                <w:lang w:eastAsia="pt-BR"/>
+              </w:rPr>
+              <w:t>Preparar o relatório de bugs</w:t>
+            </w:r>
+          </w:p>
+        </w:tc>
+        <w:tc>
+          <w:tcPr>
+            <w:tcW w:w="1132" w:type="dxa"/>
+          </w:tcPr>
+          <w:p>
+            <w:pPr>
+              <w:rPr>
+                <w:lang w:eastAsia="pt-BR"/>
+              </w:rPr>
+            </w:pPr>
+          </w:p>
+        </w:tc>
+        <w:tc>
+          <w:tcPr>
+            <w:tcW w:w="2161" w:type="dxa"/>
+          </w:tcPr>
+          <w:p>
+            <w:pPr>
+              <w:rPr>
+                <w:lang w:eastAsia="pt-BR"/>
+              </w:rPr>
+            </w:pPr>
+            <w:r>
+              <w:rPr>
+                <w:lang w:eastAsia="pt-BR"/>
+              </w:rPr>
+              <w:t>Durante o período de testes</w:t>
+            </w:r>
+          </w:p>
+        </w:tc>
+      </w:tr>
+      <w:tr>
+        <w:tc>
+          <w:tcPr>
+            <w:tcW w:w="1951" w:type="dxa"/>
+          </w:tcPr>
+          <w:p>
+            <w:pPr>
+              <w:rPr>
+                <w:lang w:eastAsia="pt-BR"/>
+              </w:rPr>
+            </w:pPr>
+            <w:r>
+              <w:rPr>
+                <w:lang w:eastAsia="pt-BR"/>
+              </w:rPr>
+              <w:t>Desenvolvedor</w:t>
+            </w:r>
+          </w:p>
+        </w:tc>
+        <w:tc>
+          <w:tcPr>
+            <w:tcW w:w="3400" w:type="dxa"/>
+          </w:tcPr>
+          <w:p>
+            <w:pPr>
+              <w:pStyle w:val="ListParagraph"/>
+              <w:numPr>
+                <w:ilvl w:val="0"/>
+                <w:numId w:val="23"/>
+              </w:numPr>
+              <w:rPr>
+                <w:lang w:eastAsia="pt-BR"/>
+              </w:rPr>
+            </w:pPr>
+            <w:r>
+              <w:rPr>
+                <w:lang w:eastAsia="pt-BR"/>
+              </w:rPr>
+              <w:t>Fazer o teste unitário</w:t>
+            </w:r>
+          </w:p>
+          <w:p>
+            <w:pPr>
+              <w:pStyle w:val="ListParagraph"/>
+              <w:numPr>
+                <w:ilvl w:val="0"/>
+                <w:numId w:val="23"/>
+              </w:numPr>
+              <w:rPr>
+                <w:lang w:eastAsia="pt-BR"/>
+              </w:rPr>
+            </w:pPr>
+            <w:r>
+              <w:rPr>
+                <w:lang w:eastAsia="pt-BR"/>
+              </w:rPr>
+              <w:t>Revisar cada módulo antes de junta-los</w:t>
+            </w:r>
+          </w:p>
+        </w:tc>
+        <w:tc>
+          <w:tcPr>
+            <w:tcW w:w="1132" w:type="dxa"/>
+          </w:tcPr>
+          <w:p>
+            <w:pPr>
+              <w:rPr>
+                <w:lang w:eastAsia="pt-BR"/>
+              </w:rPr>
+            </w:pPr>
+          </w:p>
+        </w:tc>
+        <w:tc>
+          <w:tcPr>
+            <w:tcW w:w="2161" w:type="dxa"/>
+          </w:tcPr>
+          <w:p>
+            <w:pPr>
+              <w:rPr>
+                <w:lang w:eastAsia="pt-BR"/>
+              </w:rPr>
+            </w:pPr>
+            <w:r>
+              <w:rPr>
+                <w:lang w:eastAsia="pt-BR"/>
+              </w:rPr>
+              <w:t>Durante o período de desenvolvimento</w:t>
+            </w:r>
+          </w:p>
+        </w:tc>
+      </w:tr>
+    </w:tbl>
     <w:p>
       <w:pPr>
         <w:rPr>
@@ -4762,6 +5652,7 @@
           <w:color w:val="262626" w:themeColor="text1" w:themeTint="D9"/>
           <w:sz w:val="24"/>
         </w:rPr>
+        <w:lastRenderedPageBreak/>
         <w:t>Cenário 1 – Usuário realiza o cadastro e login</w:t>
       </w:r>
     </w:p>
@@ -5325,6 +6216,7 @@
           <w:color w:val="262626" w:themeColor="text1" w:themeTint="D9"/>
           <w:sz w:val="24"/>
         </w:rPr>
+        <w:lastRenderedPageBreak/>
         <w:t>Quando for informado os campos do formulário de cadastro, ao clicar em salvar então o sistema irá informar um erro para os campos vazios obrigatórios.</w:t>
       </w:r>
     </w:p>
@@ -5480,7 +6372,6 @@
           <w:color w:val="262626" w:themeColor="text1" w:themeTint="D9"/>
           <w:sz w:val="24"/>
         </w:rPr>
-        <w:lastRenderedPageBreak/>
         <w:t>No campo do estabelecimento escolhido o Mochileiro acessa o campo de mensagem, após o preenchimento o sistema envia a mensagem para o Anfitrião, caso o anfitrião esteja online o sistema envia para o Mochileiro a mensagem de que o Anfitrião se encontra online, caso não esteja, o Mochileiro recebe a mensagem informando que o Anfitrião responderá assim que acessar o sistema.</w:t>
       </w:r>
     </w:p>
@@ -5662,6 +6553,119 @@
 <file path=word/numbering.xml><?xml version="1.0" encoding="utf-8"?>
 <w:numbering xmlns:wpc="http://schemas.microsoft.com/office/word/2010/wordprocessingCanvas" xmlns:mc="http://schemas.openxmlformats.org/markup-compatibility/2006" xmlns:o="urn:schemas-microsoft-com:office:office" xmlns:r="http://schemas.openxmlformats.org/officeDocument/2006/relationships" xmlns:m="http://schemas.openxmlformats.org/officeDocument/2006/math" xmlns:v="urn:schemas-microsoft-com:vml" xmlns:wp14="http://schemas.microsoft.com/office/word/2010/wordprocessingDrawing" xmlns:wp="http://schemas.openxmlformats.org/drawingml/2006/wordprocessingDrawing" xmlns:w10="urn:schemas-microsoft-com:office:word" xmlns:w="http://schemas.openxmlformats.org/wordprocessingml/2006/main" xmlns:w14="http://schemas.microsoft.com/office/word/2010/wordml" xmlns:wpg="http://schemas.microsoft.com/office/word/2010/wordprocessingGroup" xmlns:wpi="http://schemas.microsoft.com/office/word/2010/wordprocessingInk" xmlns:wne="http://schemas.microsoft.com/office/word/2006/wordml" xmlns:wps="http://schemas.microsoft.com/office/word/2010/wordprocessingShape" mc:Ignorable="w14 wp14">
   <w:abstractNum w:abstractNumId="0">
+    <w:nsid w:val="04194F92"/>
+    <w:multiLevelType w:val="hybridMultilevel"/>
+    <w:tmpl w:val="9460BB22"/>
+    <w:lvl w:ilvl="0" w:tplc="04160001">
+      <w:start w:val="1"/>
+      <w:numFmt w:val="bullet"/>
+      <w:lvlText w:val=""/>
+      <w:lvlJc w:val="left"/>
+      <w:pPr>
+        <w:ind w:left="720" w:hanging="360"/>
+      </w:pPr>
+      <w:rPr>
+        <w:rFonts w:ascii="Symbol" w:hAnsi="Symbol" w:hint="default"/>
+      </w:rPr>
+    </w:lvl>
+    <w:lvl w:ilvl="1" w:tplc="04160003" w:tentative="1">
+      <w:start w:val="1"/>
+      <w:numFmt w:val="bullet"/>
+      <w:lvlText w:val="o"/>
+      <w:lvlJc w:val="left"/>
+      <w:pPr>
+        <w:ind w:left="1440" w:hanging="360"/>
+      </w:pPr>
+      <w:rPr>
+        <w:rFonts w:ascii="Courier New" w:hAnsi="Courier New" w:cs="Courier New" w:hint="default"/>
+      </w:rPr>
+    </w:lvl>
+    <w:lvl w:ilvl="2" w:tplc="04160005" w:tentative="1">
+      <w:start w:val="1"/>
+      <w:numFmt w:val="bullet"/>
+      <w:lvlText w:val=""/>
+      <w:lvlJc w:val="left"/>
+      <w:pPr>
+        <w:ind w:left="2160" w:hanging="360"/>
+      </w:pPr>
+      <w:rPr>
+        <w:rFonts w:ascii="Wingdings" w:hAnsi="Wingdings" w:hint="default"/>
+      </w:rPr>
+    </w:lvl>
+    <w:lvl w:ilvl="3" w:tplc="04160001" w:tentative="1">
+      <w:start w:val="1"/>
+      <w:numFmt w:val="bullet"/>
+      <w:lvlText w:val=""/>
+      <w:lvlJc w:val="left"/>
+      <w:pPr>
+        <w:ind w:left="2880" w:hanging="360"/>
+      </w:pPr>
+      <w:rPr>
+        <w:rFonts w:ascii="Symbol" w:hAnsi="Symbol" w:hint="default"/>
+      </w:rPr>
+    </w:lvl>
+    <w:lvl w:ilvl="4" w:tplc="04160003" w:tentative="1">
+      <w:start w:val="1"/>
+      <w:numFmt w:val="bullet"/>
+      <w:lvlText w:val="o"/>
+      <w:lvlJc w:val="left"/>
+      <w:pPr>
+        <w:ind w:left="3600" w:hanging="360"/>
+      </w:pPr>
+      <w:rPr>
+        <w:rFonts w:ascii="Courier New" w:hAnsi="Courier New" w:cs="Courier New" w:hint="default"/>
+      </w:rPr>
+    </w:lvl>
+    <w:lvl w:ilvl="5" w:tplc="04160005" w:tentative="1">
+      <w:start w:val="1"/>
+      <w:numFmt w:val="bullet"/>
+      <w:lvlText w:val=""/>
+      <w:lvlJc w:val="left"/>
+      <w:pPr>
+        <w:ind w:left="4320" w:hanging="360"/>
+      </w:pPr>
+      <w:rPr>
+        <w:rFonts w:ascii="Wingdings" w:hAnsi="Wingdings" w:hint="default"/>
+      </w:rPr>
+    </w:lvl>
+    <w:lvl w:ilvl="6" w:tplc="04160001" w:tentative="1">
+      <w:start w:val="1"/>
+      <w:numFmt w:val="bullet"/>
+      <w:lvlText w:val=""/>
+      <w:lvlJc w:val="left"/>
+      <w:pPr>
+        <w:ind w:left="5040" w:hanging="360"/>
+      </w:pPr>
+      <w:rPr>
+        <w:rFonts w:ascii="Symbol" w:hAnsi="Symbol" w:hint="default"/>
+      </w:rPr>
+    </w:lvl>
+    <w:lvl w:ilvl="7" w:tplc="04160003" w:tentative="1">
+      <w:start w:val="1"/>
+      <w:numFmt w:val="bullet"/>
+      <w:lvlText w:val="o"/>
+      <w:lvlJc w:val="left"/>
+      <w:pPr>
+        <w:ind w:left="5760" w:hanging="360"/>
+      </w:pPr>
+      <w:rPr>
+        <w:rFonts w:ascii="Courier New" w:hAnsi="Courier New" w:cs="Courier New" w:hint="default"/>
+      </w:rPr>
+    </w:lvl>
+    <w:lvl w:ilvl="8" w:tplc="04160005" w:tentative="1">
+      <w:start w:val="1"/>
+      <w:numFmt w:val="bullet"/>
+      <w:lvlText w:val=""/>
+      <w:lvlJc w:val="left"/>
+      <w:pPr>
+        <w:ind w:left="6480" w:hanging="360"/>
+      </w:pPr>
+      <w:rPr>
+        <w:rFonts w:ascii="Wingdings" w:hAnsi="Wingdings" w:hint="default"/>
+      </w:rPr>
+    </w:lvl>
+  </w:abstractNum>
+  <w:abstractNum w:abstractNumId="1">
     <w:nsid w:val="084A228A"/>
     <w:multiLevelType w:val="hybridMultilevel"/>
     <w:tmpl w:val="D9646352"/>
@@ -5774,7 +6778,7 @@
       </w:rPr>
     </w:lvl>
   </w:abstractNum>
-  <w:abstractNum w:abstractNumId="1">
+  <w:abstractNum w:abstractNumId="2">
     <w:nsid w:val="0F7D57A4"/>
     <w:multiLevelType w:val="multilevel"/>
     <w:tmpl w:val="08B0BFDE"/>
@@ -5887,7 +6891,233 @@
       </w:pPr>
     </w:lvl>
   </w:abstractNum>
-  <w:abstractNum w:abstractNumId="2">
+  <w:abstractNum w:abstractNumId="3">
+    <w:nsid w:val="167C3958"/>
+    <w:multiLevelType w:val="hybridMultilevel"/>
+    <w:tmpl w:val="29286064"/>
+    <w:lvl w:ilvl="0" w:tplc="04160001">
+      <w:start w:val="1"/>
+      <w:numFmt w:val="bullet"/>
+      <w:lvlText w:val=""/>
+      <w:lvlJc w:val="left"/>
+      <w:pPr>
+        <w:ind w:left="720" w:hanging="360"/>
+      </w:pPr>
+      <w:rPr>
+        <w:rFonts w:ascii="Symbol" w:hAnsi="Symbol" w:hint="default"/>
+      </w:rPr>
+    </w:lvl>
+    <w:lvl w:ilvl="1" w:tplc="04160003" w:tentative="1">
+      <w:start w:val="1"/>
+      <w:numFmt w:val="bullet"/>
+      <w:lvlText w:val="o"/>
+      <w:lvlJc w:val="left"/>
+      <w:pPr>
+        <w:ind w:left="1440" w:hanging="360"/>
+      </w:pPr>
+      <w:rPr>
+        <w:rFonts w:ascii="Courier New" w:hAnsi="Courier New" w:cs="Courier New" w:hint="default"/>
+      </w:rPr>
+    </w:lvl>
+    <w:lvl w:ilvl="2" w:tplc="04160005" w:tentative="1">
+      <w:start w:val="1"/>
+      <w:numFmt w:val="bullet"/>
+      <w:lvlText w:val=""/>
+      <w:lvlJc w:val="left"/>
+      <w:pPr>
+        <w:ind w:left="2160" w:hanging="360"/>
+      </w:pPr>
+      <w:rPr>
+        <w:rFonts w:ascii="Wingdings" w:hAnsi="Wingdings" w:hint="default"/>
+      </w:rPr>
+    </w:lvl>
+    <w:lvl w:ilvl="3" w:tplc="04160001" w:tentative="1">
+      <w:start w:val="1"/>
+      <w:numFmt w:val="bullet"/>
+      <w:lvlText w:val=""/>
+      <w:lvlJc w:val="left"/>
+      <w:pPr>
+        <w:ind w:left="2880" w:hanging="360"/>
+      </w:pPr>
+      <w:rPr>
+        <w:rFonts w:ascii="Symbol" w:hAnsi="Symbol" w:hint="default"/>
+      </w:rPr>
+    </w:lvl>
+    <w:lvl w:ilvl="4" w:tplc="04160003" w:tentative="1">
+      <w:start w:val="1"/>
+      <w:numFmt w:val="bullet"/>
+      <w:lvlText w:val="o"/>
+      <w:lvlJc w:val="left"/>
+      <w:pPr>
+        <w:ind w:left="3600" w:hanging="360"/>
+      </w:pPr>
+      <w:rPr>
+        <w:rFonts w:ascii="Courier New" w:hAnsi="Courier New" w:cs="Courier New" w:hint="default"/>
+      </w:rPr>
+    </w:lvl>
+    <w:lvl w:ilvl="5" w:tplc="04160005" w:tentative="1">
+      <w:start w:val="1"/>
+      <w:numFmt w:val="bullet"/>
+      <w:lvlText w:val=""/>
+      <w:lvlJc w:val="left"/>
+      <w:pPr>
+        <w:ind w:left="4320" w:hanging="360"/>
+      </w:pPr>
+      <w:rPr>
+        <w:rFonts w:ascii="Wingdings" w:hAnsi="Wingdings" w:hint="default"/>
+      </w:rPr>
+    </w:lvl>
+    <w:lvl w:ilvl="6" w:tplc="04160001" w:tentative="1">
+      <w:start w:val="1"/>
+      <w:numFmt w:val="bullet"/>
+      <w:lvlText w:val=""/>
+      <w:lvlJc w:val="left"/>
+      <w:pPr>
+        <w:ind w:left="5040" w:hanging="360"/>
+      </w:pPr>
+      <w:rPr>
+        <w:rFonts w:ascii="Symbol" w:hAnsi="Symbol" w:hint="default"/>
+      </w:rPr>
+    </w:lvl>
+    <w:lvl w:ilvl="7" w:tplc="04160003" w:tentative="1">
+      <w:start w:val="1"/>
+      <w:numFmt w:val="bullet"/>
+      <w:lvlText w:val="o"/>
+      <w:lvlJc w:val="left"/>
+      <w:pPr>
+        <w:ind w:left="5760" w:hanging="360"/>
+      </w:pPr>
+      <w:rPr>
+        <w:rFonts w:ascii="Courier New" w:hAnsi="Courier New" w:cs="Courier New" w:hint="default"/>
+      </w:rPr>
+    </w:lvl>
+    <w:lvl w:ilvl="8" w:tplc="04160005" w:tentative="1">
+      <w:start w:val="1"/>
+      <w:numFmt w:val="bullet"/>
+      <w:lvlText w:val=""/>
+      <w:lvlJc w:val="left"/>
+      <w:pPr>
+        <w:ind w:left="6480" w:hanging="360"/>
+      </w:pPr>
+      <w:rPr>
+        <w:rFonts w:ascii="Wingdings" w:hAnsi="Wingdings" w:hint="default"/>
+      </w:rPr>
+    </w:lvl>
+  </w:abstractNum>
+  <w:abstractNum w:abstractNumId="4">
+    <w:nsid w:val="177E755D"/>
+    <w:multiLevelType w:val="hybridMultilevel"/>
+    <w:tmpl w:val="7FCC14F0"/>
+    <w:lvl w:ilvl="0" w:tplc="04160001">
+      <w:start w:val="1"/>
+      <w:numFmt w:val="bullet"/>
+      <w:lvlText w:val=""/>
+      <w:lvlJc w:val="left"/>
+      <w:pPr>
+        <w:ind w:left="720" w:hanging="360"/>
+      </w:pPr>
+      <w:rPr>
+        <w:rFonts w:ascii="Symbol" w:hAnsi="Symbol" w:hint="default"/>
+      </w:rPr>
+    </w:lvl>
+    <w:lvl w:ilvl="1" w:tplc="04160003" w:tentative="1">
+      <w:start w:val="1"/>
+      <w:numFmt w:val="bullet"/>
+      <w:lvlText w:val="o"/>
+      <w:lvlJc w:val="left"/>
+      <w:pPr>
+        <w:ind w:left="1440" w:hanging="360"/>
+      </w:pPr>
+      <w:rPr>
+        <w:rFonts w:ascii="Courier New" w:hAnsi="Courier New" w:cs="Courier New" w:hint="default"/>
+      </w:rPr>
+    </w:lvl>
+    <w:lvl w:ilvl="2" w:tplc="04160005" w:tentative="1">
+      <w:start w:val="1"/>
+      <w:numFmt w:val="bullet"/>
+      <w:lvlText w:val=""/>
+      <w:lvlJc w:val="left"/>
+      <w:pPr>
+        <w:ind w:left="2160" w:hanging="360"/>
+      </w:pPr>
+      <w:rPr>
+        <w:rFonts w:ascii="Wingdings" w:hAnsi="Wingdings" w:hint="default"/>
+      </w:rPr>
+    </w:lvl>
+    <w:lvl w:ilvl="3" w:tplc="04160001" w:tentative="1">
+      <w:start w:val="1"/>
+      <w:numFmt w:val="bullet"/>
+      <w:lvlText w:val=""/>
+      <w:lvlJc w:val="left"/>
+      <w:pPr>
+        <w:ind w:left="2880" w:hanging="360"/>
+      </w:pPr>
+      <w:rPr>
+        <w:rFonts w:ascii="Symbol" w:hAnsi="Symbol" w:hint="default"/>
+      </w:rPr>
+    </w:lvl>
+    <w:lvl w:ilvl="4" w:tplc="04160003" w:tentative="1">
+      <w:start w:val="1"/>
+      <w:numFmt w:val="bullet"/>
+      <w:lvlText w:val="o"/>
+      <w:lvlJc w:val="left"/>
+      <w:pPr>
+        <w:ind w:left="3600" w:hanging="360"/>
+      </w:pPr>
+      <w:rPr>
+        <w:rFonts w:ascii="Courier New" w:hAnsi="Courier New" w:cs="Courier New" w:hint="default"/>
+      </w:rPr>
+    </w:lvl>
+    <w:lvl w:ilvl="5" w:tplc="04160005" w:tentative="1">
+      <w:start w:val="1"/>
+      <w:numFmt w:val="bullet"/>
+      <w:lvlText w:val=""/>
+      <w:lvlJc w:val="left"/>
+      <w:pPr>
+        <w:ind w:left="4320" w:hanging="360"/>
+      </w:pPr>
+      <w:rPr>
+        <w:rFonts w:ascii="Wingdings" w:hAnsi="Wingdings" w:hint="default"/>
+      </w:rPr>
+    </w:lvl>
+    <w:lvl w:ilvl="6" w:tplc="04160001" w:tentative="1">
+      <w:start w:val="1"/>
+      <w:numFmt w:val="bullet"/>
+      <w:lvlText w:val=""/>
+      <w:lvlJc w:val="left"/>
+      <w:pPr>
+        <w:ind w:left="5040" w:hanging="360"/>
+      </w:pPr>
+      <w:rPr>
+        <w:rFonts w:ascii="Symbol" w:hAnsi="Symbol" w:hint="default"/>
+      </w:rPr>
+    </w:lvl>
+    <w:lvl w:ilvl="7" w:tplc="04160003" w:tentative="1">
+      <w:start w:val="1"/>
+      <w:numFmt w:val="bullet"/>
+      <w:lvlText w:val="o"/>
+      <w:lvlJc w:val="left"/>
+      <w:pPr>
+        <w:ind w:left="5760" w:hanging="360"/>
+      </w:pPr>
+      <w:rPr>
+        <w:rFonts w:ascii="Courier New" w:hAnsi="Courier New" w:cs="Courier New" w:hint="default"/>
+      </w:rPr>
+    </w:lvl>
+    <w:lvl w:ilvl="8" w:tplc="04160005" w:tentative="1">
+      <w:start w:val="1"/>
+      <w:numFmt w:val="bullet"/>
+      <w:lvlText w:val=""/>
+      <w:lvlJc w:val="left"/>
+      <w:pPr>
+        <w:ind w:left="6480" w:hanging="360"/>
+      </w:pPr>
+      <w:rPr>
+        <w:rFonts w:ascii="Wingdings" w:hAnsi="Wingdings" w:hint="default"/>
+      </w:rPr>
+    </w:lvl>
+  </w:abstractNum>
+  <w:abstractNum w:abstractNumId="5">
     <w:nsid w:val="1A4C0EFC"/>
     <w:multiLevelType w:val="hybridMultilevel"/>
     <w:tmpl w:val="BB60D388"/>
@@ -6000,7 +7230,7 @@
       </w:rPr>
     </w:lvl>
   </w:abstractNum>
-  <w:abstractNum w:abstractNumId="3">
+  <w:abstractNum w:abstractNumId="6">
     <w:nsid w:val="2115510F"/>
     <w:multiLevelType w:val="multilevel"/>
     <w:tmpl w:val="E392F1AE"/>
@@ -6149,7 +7379,120 @@
       </w:rPr>
     </w:lvl>
   </w:abstractNum>
-  <w:abstractNum w:abstractNumId="4">
+  <w:abstractNum w:abstractNumId="7">
+    <w:nsid w:val="21725A6F"/>
+    <w:multiLevelType w:val="hybridMultilevel"/>
+    <w:tmpl w:val="57AA79A2"/>
+    <w:lvl w:ilvl="0" w:tplc="04160001">
+      <w:start w:val="1"/>
+      <w:numFmt w:val="bullet"/>
+      <w:lvlText w:val=""/>
+      <w:lvlJc w:val="left"/>
+      <w:pPr>
+        <w:ind w:left="720" w:hanging="360"/>
+      </w:pPr>
+      <w:rPr>
+        <w:rFonts w:ascii="Symbol" w:hAnsi="Symbol" w:hint="default"/>
+      </w:rPr>
+    </w:lvl>
+    <w:lvl w:ilvl="1" w:tplc="04160003" w:tentative="1">
+      <w:start w:val="1"/>
+      <w:numFmt w:val="bullet"/>
+      <w:lvlText w:val="o"/>
+      <w:lvlJc w:val="left"/>
+      <w:pPr>
+        <w:ind w:left="1440" w:hanging="360"/>
+      </w:pPr>
+      <w:rPr>
+        <w:rFonts w:ascii="Courier New" w:hAnsi="Courier New" w:cs="Courier New" w:hint="default"/>
+      </w:rPr>
+    </w:lvl>
+    <w:lvl w:ilvl="2" w:tplc="04160005" w:tentative="1">
+      <w:start w:val="1"/>
+      <w:numFmt w:val="bullet"/>
+      <w:lvlText w:val=""/>
+      <w:lvlJc w:val="left"/>
+      <w:pPr>
+        <w:ind w:left="2160" w:hanging="360"/>
+      </w:pPr>
+      <w:rPr>
+        <w:rFonts w:ascii="Wingdings" w:hAnsi="Wingdings" w:hint="default"/>
+      </w:rPr>
+    </w:lvl>
+    <w:lvl w:ilvl="3" w:tplc="04160001" w:tentative="1">
+      <w:start w:val="1"/>
+      <w:numFmt w:val="bullet"/>
+      <w:lvlText w:val=""/>
+      <w:lvlJc w:val="left"/>
+      <w:pPr>
+        <w:ind w:left="2880" w:hanging="360"/>
+      </w:pPr>
+      <w:rPr>
+        <w:rFonts w:ascii="Symbol" w:hAnsi="Symbol" w:hint="default"/>
+      </w:rPr>
+    </w:lvl>
+    <w:lvl w:ilvl="4" w:tplc="04160003" w:tentative="1">
+      <w:start w:val="1"/>
+      <w:numFmt w:val="bullet"/>
+      <w:lvlText w:val="o"/>
+      <w:lvlJc w:val="left"/>
+      <w:pPr>
+        <w:ind w:left="3600" w:hanging="360"/>
+      </w:pPr>
+      <w:rPr>
+        <w:rFonts w:ascii="Courier New" w:hAnsi="Courier New" w:cs="Courier New" w:hint="default"/>
+      </w:rPr>
+    </w:lvl>
+    <w:lvl w:ilvl="5" w:tplc="04160005" w:tentative="1">
+      <w:start w:val="1"/>
+      <w:numFmt w:val="bullet"/>
+      <w:lvlText w:val=""/>
+      <w:lvlJc w:val="left"/>
+      <w:pPr>
+        <w:ind w:left="4320" w:hanging="360"/>
+      </w:pPr>
+      <w:rPr>
+        <w:rFonts w:ascii="Wingdings" w:hAnsi="Wingdings" w:hint="default"/>
+      </w:rPr>
+    </w:lvl>
+    <w:lvl w:ilvl="6" w:tplc="04160001" w:tentative="1">
+      <w:start w:val="1"/>
+      <w:numFmt w:val="bullet"/>
+      <w:lvlText w:val=""/>
+      <w:lvlJc w:val="left"/>
+      <w:pPr>
+        <w:ind w:left="5040" w:hanging="360"/>
+      </w:pPr>
+      <w:rPr>
+        <w:rFonts w:ascii="Symbol" w:hAnsi="Symbol" w:hint="default"/>
+      </w:rPr>
+    </w:lvl>
+    <w:lvl w:ilvl="7" w:tplc="04160003" w:tentative="1">
+      <w:start w:val="1"/>
+      <w:numFmt w:val="bullet"/>
+      <w:lvlText w:val="o"/>
+      <w:lvlJc w:val="left"/>
+      <w:pPr>
+        <w:ind w:left="5760" w:hanging="360"/>
+      </w:pPr>
+      <w:rPr>
+        <w:rFonts w:ascii="Courier New" w:hAnsi="Courier New" w:cs="Courier New" w:hint="default"/>
+      </w:rPr>
+    </w:lvl>
+    <w:lvl w:ilvl="8" w:tplc="04160005" w:tentative="1">
+      <w:start w:val="1"/>
+      <w:numFmt w:val="bullet"/>
+      <w:lvlText w:val=""/>
+      <w:lvlJc w:val="left"/>
+      <w:pPr>
+        <w:ind w:left="6480" w:hanging="360"/>
+      </w:pPr>
+      <w:rPr>
+        <w:rFonts w:ascii="Wingdings" w:hAnsi="Wingdings" w:hint="default"/>
+      </w:rPr>
+    </w:lvl>
+  </w:abstractNum>
+  <w:abstractNum w:abstractNumId="8">
     <w:nsid w:val="24E63AB9"/>
     <w:multiLevelType w:val="multilevel"/>
     <w:tmpl w:val="33A21A60"/>
@@ -6262,7 +7605,7 @@
       </w:pPr>
     </w:lvl>
   </w:abstractNum>
-  <w:abstractNum w:abstractNumId="5">
+  <w:abstractNum w:abstractNumId="9">
     <w:nsid w:val="32813DBA"/>
     <w:multiLevelType w:val="hybridMultilevel"/>
     <w:tmpl w:val="699CF97C"/>
@@ -6375,7 +7718,7 @@
       </w:rPr>
     </w:lvl>
   </w:abstractNum>
-  <w:abstractNum w:abstractNumId="6">
+  <w:abstractNum w:abstractNumId="10">
     <w:nsid w:val="40FB2A72"/>
     <w:multiLevelType w:val="multilevel"/>
     <w:tmpl w:val="41105D14"/>
@@ -6524,7 +7867,7 @@
       </w:rPr>
     </w:lvl>
   </w:abstractNum>
-  <w:abstractNum w:abstractNumId="7">
+  <w:abstractNum w:abstractNumId="11">
     <w:nsid w:val="41AE7B9A"/>
     <w:multiLevelType w:val="multilevel"/>
     <w:tmpl w:val="1B54B0CC"/>
@@ -6610,7 +7953,120 @@
       </w:pPr>
     </w:lvl>
   </w:abstractNum>
-  <w:abstractNum w:abstractNumId="8">
+  <w:abstractNum w:abstractNumId="12">
+    <w:nsid w:val="4E91596D"/>
+    <w:multiLevelType w:val="hybridMultilevel"/>
+    <w:tmpl w:val="F492173C"/>
+    <w:lvl w:ilvl="0" w:tplc="04160001">
+      <w:start w:val="1"/>
+      <w:numFmt w:val="bullet"/>
+      <w:lvlText w:val=""/>
+      <w:lvlJc w:val="left"/>
+      <w:pPr>
+        <w:ind w:left="720" w:hanging="360"/>
+      </w:pPr>
+      <w:rPr>
+        <w:rFonts w:ascii="Symbol" w:hAnsi="Symbol" w:hint="default"/>
+      </w:rPr>
+    </w:lvl>
+    <w:lvl w:ilvl="1" w:tplc="04160003" w:tentative="1">
+      <w:start w:val="1"/>
+      <w:numFmt w:val="bullet"/>
+      <w:lvlText w:val="o"/>
+      <w:lvlJc w:val="left"/>
+      <w:pPr>
+        <w:ind w:left="1440" w:hanging="360"/>
+      </w:pPr>
+      <w:rPr>
+        <w:rFonts w:ascii="Courier New" w:hAnsi="Courier New" w:cs="Courier New" w:hint="default"/>
+      </w:rPr>
+    </w:lvl>
+    <w:lvl w:ilvl="2" w:tplc="04160005" w:tentative="1">
+      <w:start w:val="1"/>
+      <w:numFmt w:val="bullet"/>
+      <w:lvlText w:val=""/>
+      <w:lvlJc w:val="left"/>
+      <w:pPr>
+        <w:ind w:left="2160" w:hanging="360"/>
+      </w:pPr>
+      <w:rPr>
+        <w:rFonts w:ascii="Wingdings" w:hAnsi="Wingdings" w:hint="default"/>
+      </w:rPr>
+    </w:lvl>
+    <w:lvl w:ilvl="3" w:tplc="04160001" w:tentative="1">
+      <w:start w:val="1"/>
+      <w:numFmt w:val="bullet"/>
+      <w:lvlText w:val=""/>
+      <w:lvlJc w:val="left"/>
+      <w:pPr>
+        <w:ind w:left="2880" w:hanging="360"/>
+      </w:pPr>
+      <w:rPr>
+        <w:rFonts w:ascii="Symbol" w:hAnsi="Symbol" w:hint="default"/>
+      </w:rPr>
+    </w:lvl>
+    <w:lvl w:ilvl="4" w:tplc="04160003" w:tentative="1">
+      <w:start w:val="1"/>
+      <w:numFmt w:val="bullet"/>
+      <w:lvlText w:val="o"/>
+      <w:lvlJc w:val="left"/>
+      <w:pPr>
+        <w:ind w:left="3600" w:hanging="360"/>
+      </w:pPr>
+      <w:rPr>
+        <w:rFonts w:ascii="Courier New" w:hAnsi="Courier New" w:cs="Courier New" w:hint="default"/>
+      </w:rPr>
+    </w:lvl>
+    <w:lvl w:ilvl="5" w:tplc="04160005" w:tentative="1">
+      <w:start w:val="1"/>
+      <w:numFmt w:val="bullet"/>
+      <w:lvlText w:val=""/>
+      <w:lvlJc w:val="left"/>
+      <w:pPr>
+        <w:ind w:left="4320" w:hanging="360"/>
+      </w:pPr>
+      <w:rPr>
+        <w:rFonts w:ascii="Wingdings" w:hAnsi="Wingdings" w:hint="default"/>
+      </w:rPr>
+    </w:lvl>
+    <w:lvl w:ilvl="6" w:tplc="04160001" w:tentative="1">
+      <w:start w:val="1"/>
+      <w:numFmt w:val="bullet"/>
+      <w:lvlText w:val=""/>
+      <w:lvlJc w:val="left"/>
+      <w:pPr>
+        <w:ind w:left="5040" w:hanging="360"/>
+      </w:pPr>
+      <w:rPr>
+        <w:rFonts w:ascii="Symbol" w:hAnsi="Symbol" w:hint="default"/>
+      </w:rPr>
+    </w:lvl>
+    <w:lvl w:ilvl="7" w:tplc="04160003" w:tentative="1">
+      <w:start w:val="1"/>
+      <w:numFmt w:val="bullet"/>
+      <w:lvlText w:val="o"/>
+      <w:lvlJc w:val="left"/>
+      <w:pPr>
+        <w:ind w:left="5760" w:hanging="360"/>
+      </w:pPr>
+      <w:rPr>
+        <w:rFonts w:ascii="Courier New" w:hAnsi="Courier New" w:cs="Courier New" w:hint="default"/>
+      </w:rPr>
+    </w:lvl>
+    <w:lvl w:ilvl="8" w:tplc="04160005" w:tentative="1">
+      <w:start w:val="1"/>
+      <w:numFmt w:val="bullet"/>
+      <w:lvlText w:val=""/>
+      <w:lvlJc w:val="left"/>
+      <w:pPr>
+        <w:ind w:left="6480" w:hanging="360"/>
+      </w:pPr>
+      <w:rPr>
+        <w:rFonts w:ascii="Wingdings" w:hAnsi="Wingdings" w:hint="default"/>
+      </w:rPr>
+    </w:lvl>
+  </w:abstractNum>
+  <w:abstractNum w:abstractNumId="13">
     <w:nsid w:val="4F163C11"/>
     <w:multiLevelType w:val="multilevel"/>
     <w:tmpl w:val="323C79D0"/>
@@ -6759,7 +8215,7 @@
       </w:rPr>
     </w:lvl>
   </w:abstractNum>
-  <w:abstractNum w:abstractNumId="9">
+  <w:abstractNum w:abstractNumId="14">
     <w:nsid w:val="4FDF6C86"/>
     <w:multiLevelType w:val="multilevel"/>
     <w:tmpl w:val="5E36BC28"/>
@@ -6908,7 +8364,7 @@
       </w:rPr>
     </w:lvl>
   </w:abstractNum>
-  <w:abstractNum w:abstractNumId="10">
+  <w:abstractNum w:abstractNumId="15">
     <w:nsid w:val="5406225A"/>
     <w:multiLevelType w:val="hybridMultilevel"/>
     <w:tmpl w:val="8AE2780E"/>
@@ -7021,7 +8477,7 @@
       </w:rPr>
     </w:lvl>
   </w:abstractNum>
-  <w:abstractNum w:abstractNumId="11">
+  <w:abstractNum w:abstractNumId="16">
     <w:nsid w:val="62BE65AE"/>
     <w:multiLevelType w:val="hybridMultilevel"/>
     <w:tmpl w:val="D0A6F388"/>
@@ -7134,7 +8590,7 @@
       </w:rPr>
     </w:lvl>
   </w:abstractNum>
-  <w:abstractNum w:abstractNumId="12">
+  <w:abstractNum w:abstractNumId="17">
     <w:nsid w:val="62D72EAB"/>
     <w:multiLevelType w:val="hybridMultilevel"/>
     <w:tmpl w:val="B68E175E"/>
@@ -7223,7 +8679,7 @@
       </w:pPr>
     </w:lvl>
   </w:abstractNum>
-  <w:abstractNum w:abstractNumId="13">
+  <w:abstractNum w:abstractNumId="18">
     <w:nsid w:val="6329636D"/>
     <w:multiLevelType w:val="multilevel"/>
     <w:tmpl w:val="1EC24E8A"/>
@@ -7372,7 +8828,7 @@
       </w:rPr>
     </w:lvl>
   </w:abstractNum>
-  <w:abstractNum w:abstractNumId="14">
+  <w:abstractNum w:abstractNumId="19">
     <w:nsid w:val="66506AB0"/>
     <w:multiLevelType w:val="hybridMultilevel"/>
     <w:tmpl w:val="7A7666E4"/>
@@ -7485,7 +8941,7 @@
       </w:rPr>
     </w:lvl>
   </w:abstractNum>
-  <w:abstractNum w:abstractNumId="15">
+  <w:abstractNum w:abstractNumId="20">
     <w:nsid w:val="6D9378CA"/>
     <w:multiLevelType w:val="multilevel"/>
     <w:tmpl w:val="64A6B1C2"/>
@@ -7571,50 +9027,276 @@
       </w:pPr>
     </w:lvl>
   </w:abstractNum>
+  <w:abstractNum w:abstractNumId="21">
+    <w:nsid w:val="6E3A080F"/>
+    <w:multiLevelType w:val="hybridMultilevel"/>
+    <w:tmpl w:val="BAD2A4A6"/>
+    <w:lvl w:ilvl="0" w:tplc="04160001">
+      <w:start w:val="1"/>
+      <w:numFmt w:val="bullet"/>
+      <w:lvlText w:val=""/>
+      <w:lvlJc w:val="left"/>
+      <w:pPr>
+        <w:ind w:left="720" w:hanging="360"/>
+      </w:pPr>
+      <w:rPr>
+        <w:rFonts w:ascii="Symbol" w:hAnsi="Symbol" w:hint="default"/>
+      </w:rPr>
+    </w:lvl>
+    <w:lvl w:ilvl="1" w:tplc="04160003" w:tentative="1">
+      <w:start w:val="1"/>
+      <w:numFmt w:val="bullet"/>
+      <w:lvlText w:val="o"/>
+      <w:lvlJc w:val="left"/>
+      <w:pPr>
+        <w:ind w:left="1440" w:hanging="360"/>
+      </w:pPr>
+      <w:rPr>
+        <w:rFonts w:ascii="Courier New" w:hAnsi="Courier New" w:cs="Courier New" w:hint="default"/>
+      </w:rPr>
+    </w:lvl>
+    <w:lvl w:ilvl="2" w:tplc="04160005" w:tentative="1">
+      <w:start w:val="1"/>
+      <w:numFmt w:val="bullet"/>
+      <w:lvlText w:val=""/>
+      <w:lvlJc w:val="left"/>
+      <w:pPr>
+        <w:ind w:left="2160" w:hanging="360"/>
+      </w:pPr>
+      <w:rPr>
+        <w:rFonts w:ascii="Wingdings" w:hAnsi="Wingdings" w:hint="default"/>
+      </w:rPr>
+    </w:lvl>
+    <w:lvl w:ilvl="3" w:tplc="04160001" w:tentative="1">
+      <w:start w:val="1"/>
+      <w:numFmt w:val="bullet"/>
+      <w:lvlText w:val=""/>
+      <w:lvlJc w:val="left"/>
+      <w:pPr>
+        <w:ind w:left="2880" w:hanging="360"/>
+      </w:pPr>
+      <w:rPr>
+        <w:rFonts w:ascii="Symbol" w:hAnsi="Symbol" w:hint="default"/>
+      </w:rPr>
+    </w:lvl>
+    <w:lvl w:ilvl="4" w:tplc="04160003" w:tentative="1">
+      <w:start w:val="1"/>
+      <w:numFmt w:val="bullet"/>
+      <w:lvlText w:val="o"/>
+      <w:lvlJc w:val="left"/>
+      <w:pPr>
+        <w:ind w:left="3600" w:hanging="360"/>
+      </w:pPr>
+      <w:rPr>
+        <w:rFonts w:ascii="Courier New" w:hAnsi="Courier New" w:cs="Courier New" w:hint="default"/>
+      </w:rPr>
+    </w:lvl>
+    <w:lvl w:ilvl="5" w:tplc="04160005" w:tentative="1">
+      <w:start w:val="1"/>
+      <w:numFmt w:val="bullet"/>
+      <w:lvlText w:val=""/>
+      <w:lvlJc w:val="left"/>
+      <w:pPr>
+        <w:ind w:left="4320" w:hanging="360"/>
+      </w:pPr>
+      <w:rPr>
+        <w:rFonts w:ascii="Wingdings" w:hAnsi="Wingdings" w:hint="default"/>
+      </w:rPr>
+    </w:lvl>
+    <w:lvl w:ilvl="6" w:tplc="04160001" w:tentative="1">
+      <w:start w:val="1"/>
+      <w:numFmt w:val="bullet"/>
+      <w:lvlText w:val=""/>
+      <w:lvlJc w:val="left"/>
+      <w:pPr>
+        <w:ind w:left="5040" w:hanging="360"/>
+      </w:pPr>
+      <w:rPr>
+        <w:rFonts w:ascii="Symbol" w:hAnsi="Symbol" w:hint="default"/>
+      </w:rPr>
+    </w:lvl>
+    <w:lvl w:ilvl="7" w:tplc="04160003" w:tentative="1">
+      <w:start w:val="1"/>
+      <w:numFmt w:val="bullet"/>
+      <w:lvlText w:val="o"/>
+      <w:lvlJc w:val="left"/>
+      <w:pPr>
+        <w:ind w:left="5760" w:hanging="360"/>
+      </w:pPr>
+      <w:rPr>
+        <w:rFonts w:ascii="Courier New" w:hAnsi="Courier New" w:cs="Courier New" w:hint="default"/>
+      </w:rPr>
+    </w:lvl>
+    <w:lvl w:ilvl="8" w:tplc="04160005" w:tentative="1">
+      <w:start w:val="1"/>
+      <w:numFmt w:val="bullet"/>
+      <w:lvlText w:val=""/>
+      <w:lvlJc w:val="left"/>
+      <w:pPr>
+        <w:ind w:left="6480" w:hanging="360"/>
+      </w:pPr>
+      <w:rPr>
+        <w:rFonts w:ascii="Wingdings" w:hAnsi="Wingdings" w:hint="default"/>
+      </w:rPr>
+    </w:lvl>
+  </w:abstractNum>
+  <w:abstractNum w:abstractNumId="22">
+    <w:nsid w:val="72836E84"/>
+    <w:multiLevelType w:val="hybridMultilevel"/>
+    <w:tmpl w:val="F98281AE"/>
+    <w:lvl w:ilvl="0" w:tplc="04160001">
+      <w:start w:val="1"/>
+      <w:numFmt w:val="bullet"/>
+      <w:lvlText w:val=""/>
+      <w:lvlJc w:val="left"/>
+      <w:pPr>
+        <w:ind w:left="720" w:hanging="360"/>
+      </w:pPr>
+      <w:rPr>
+        <w:rFonts w:ascii="Symbol" w:hAnsi="Symbol" w:hint="default"/>
+      </w:rPr>
+    </w:lvl>
+    <w:lvl w:ilvl="1" w:tplc="04160003" w:tentative="1">
+      <w:start w:val="1"/>
+      <w:numFmt w:val="bullet"/>
+      <w:lvlText w:val="o"/>
+      <w:lvlJc w:val="left"/>
+      <w:pPr>
+        <w:ind w:left="1440" w:hanging="360"/>
+      </w:pPr>
+      <w:rPr>
+        <w:rFonts w:ascii="Courier New" w:hAnsi="Courier New" w:cs="Courier New" w:hint="default"/>
+      </w:rPr>
+    </w:lvl>
+    <w:lvl w:ilvl="2" w:tplc="04160005" w:tentative="1">
+      <w:start w:val="1"/>
+      <w:numFmt w:val="bullet"/>
+      <w:lvlText w:val=""/>
+      <w:lvlJc w:val="left"/>
+      <w:pPr>
+        <w:ind w:left="2160" w:hanging="360"/>
+      </w:pPr>
+      <w:rPr>
+        <w:rFonts w:ascii="Wingdings" w:hAnsi="Wingdings" w:hint="default"/>
+      </w:rPr>
+    </w:lvl>
+    <w:lvl w:ilvl="3" w:tplc="04160001" w:tentative="1">
+      <w:start w:val="1"/>
+      <w:numFmt w:val="bullet"/>
+      <w:lvlText w:val=""/>
+      <w:lvlJc w:val="left"/>
+      <w:pPr>
+        <w:ind w:left="2880" w:hanging="360"/>
+      </w:pPr>
+      <w:rPr>
+        <w:rFonts w:ascii="Symbol" w:hAnsi="Symbol" w:hint="default"/>
+      </w:rPr>
+    </w:lvl>
+    <w:lvl w:ilvl="4" w:tplc="04160003" w:tentative="1">
+      <w:start w:val="1"/>
+      <w:numFmt w:val="bullet"/>
+      <w:lvlText w:val="o"/>
+      <w:lvlJc w:val="left"/>
+      <w:pPr>
+        <w:ind w:left="3600" w:hanging="360"/>
+      </w:pPr>
+      <w:rPr>
+        <w:rFonts w:ascii="Courier New" w:hAnsi="Courier New" w:cs="Courier New" w:hint="default"/>
+      </w:rPr>
+    </w:lvl>
+    <w:lvl w:ilvl="5" w:tplc="04160005" w:tentative="1">
+      <w:start w:val="1"/>
+      <w:numFmt w:val="bullet"/>
+      <w:lvlText w:val=""/>
+      <w:lvlJc w:val="left"/>
+      <w:pPr>
+        <w:ind w:left="4320" w:hanging="360"/>
+      </w:pPr>
+      <w:rPr>
+        <w:rFonts w:ascii="Wingdings" w:hAnsi="Wingdings" w:hint="default"/>
+      </w:rPr>
+    </w:lvl>
+    <w:lvl w:ilvl="6" w:tplc="04160001" w:tentative="1">
+      <w:start w:val="1"/>
+      <w:numFmt w:val="bullet"/>
+      <w:lvlText w:val=""/>
+      <w:lvlJc w:val="left"/>
+      <w:pPr>
+        <w:ind w:left="5040" w:hanging="360"/>
+      </w:pPr>
+      <w:rPr>
+        <w:rFonts w:ascii="Symbol" w:hAnsi="Symbol" w:hint="default"/>
+      </w:rPr>
+    </w:lvl>
+    <w:lvl w:ilvl="7" w:tplc="04160003" w:tentative="1">
+      <w:start w:val="1"/>
+      <w:numFmt w:val="bullet"/>
+      <w:lvlText w:val="o"/>
+      <w:lvlJc w:val="left"/>
+      <w:pPr>
+        <w:ind w:left="5760" w:hanging="360"/>
+      </w:pPr>
+      <w:rPr>
+        <w:rFonts w:ascii="Courier New" w:hAnsi="Courier New" w:cs="Courier New" w:hint="default"/>
+      </w:rPr>
+    </w:lvl>
+    <w:lvl w:ilvl="8" w:tplc="04160005" w:tentative="1">
+      <w:start w:val="1"/>
+      <w:numFmt w:val="bullet"/>
+      <w:lvlText w:val=""/>
+      <w:lvlJc w:val="left"/>
+      <w:pPr>
+        <w:ind w:left="6480" w:hanging="360"/>
+      </w:pPr>
+      <w:rPr>
+        <w:rFonts w:ascii="Wingdings" w:hAnsi="Wingdings" w:hint="default"/>
+      </w:rPr>
+    </w:lvl>
+  </w:abstractNum>
   <w:num w:numId="1">
+    <w:abstractNumId w:val="13"/>
+  </w:num>
+  <w:num w:numId="2">
+    <w:abstractNumId w:val="18"/>
+  </w:num>
+  <w:num w:numId="3">
+    <w:abstractNumId w:val="6"/>
+  </w:num>
+  <w:num w:numId="4">
     <w:abstractNumId w:val="8"/>
   </w:num>
-  <w:num w:numId="2">
-    <w:abstractNumId w:val="13"/>
-  </w:num>
-  <w:num w:numId="3">
-    <w:abstractNumId w:val="3"/>
-  </w:num>
-  <w:num w:numId="4">
-    <w:abstractNumId w:val="4"/>
-  </w:num>
   <w:num w:numId="5">
-    <w:abstractNumId w:val="6"/>
+    <w:abstractNumId w:val="10"/>
   </w:num>
   <w:num w:numId="6">
+    <w:abstractNumId w:val="14"/>
+  </w:num>
+  <w:num w:numId="7">
+    <w:abstractNumId w:val="2"/>
+  </w:num>
+  <w:num w:numId="8">
+    <w:abstractNumId w:val="17"/>
+  </w:num>
+  <w:num w:numId="9">
+    <w:abstractNumId w:val="16"/>
+  </w:num>
+  <w:num w:numId="10">
+    <w:abstractNumId w:val="1"/>
+  </w:num>
+  <w:num w:numId="11">
+    <w:abstractNumId w:val="5"/>
+  </w:num>
+  <w:num w:numId="12">
     <w:abstractNumId w:val="9"/>
   </w:num>
-  <w:num w:numId="7">
-    <w:abstractNumId w:val="1"/>
-  </w:num>
-  <w:num w:numId="8">
-    <w:abstractNumId w:val="12"/>
-  </w:num>
-  <w:num w:numId="9">
-    <w:abstractNumId w:val="11"/>
-  </w:num>
-  <w:num w:numId="10">
-    <w:abstractNumId w:val="0"/>
-  </w:num>
-  <w:num w:numId="11">
-    <w:abstractNumId w:val="2"/>
-  </w:num>
-  <w:num w:numId="12">
-    <w:abstractNumId w:val="5"/>
-  </w:num>
   <w:num w:numId="13">
-    <w:abstractNumId w:val="10"/>
+    <w:abstractNumId w:val="15"/>
   </w:num>
   <w:num w:numId="14">
-    <w:abstractNumId w:val="14"/>
+    <w:abstractNumId w:val="19"/>
   </w:num>
   <w:num w:numId="15">
-    <w:abstractNumId w:val="7"/>
+    <w:abstractNumId w:val="11"/>
     <w:lvlOverride w:ilvl="0">
       <w:startOverride w:val="1"/>
     </w:lvlOverride>
@@ -7644,7 +9326,7 @@
     </w:lvlOverride>
   </w:num>
   <w:num w:numId="16">
-    <w:abstractNumId w:val="15"/>
+    <w:abstractNumId w:val="20"/>
     <w:lvlOverride w:ilvl="0">
       <w:startOverride w:val="2"/>
     </w:lvlOverride>
@@ -7672,6 +9354,27 @@
     <w:lvlOverride w:ilvl="8">
       <w:startOverride w:val="1"/>
     </w:lvlOverride>
+  </w:num>
+  <w:num w:numId="17">
+    <w:abstractNumId w:val="0"/>
+  </w:num>
+  <w:num w:numId="18">
+    <w:abstractNumId w:val="7"/>
+  </w:num>
+  <w:num w:numId="19">
+    <w:abstractNumId w:val="22"/>
+  </w:num>
+  <w:num w:numId="20">
+    <w:abstractNumId w:val="3"/>
+  </w:num>
+  <w:num w:numId="21">
+    <w:abstractNumId w:val="21"/>
+  </w:num>
+  <w:num w:numId="22">
+    <w:abstractNumId w:val="12"/>
+  </w:num>
+  <w:num w:numId="23">
+    <w:abstractNumId w:val="4"/>
   </w:num>
 </w:numbering>
 </file>
@@ -8836,7 +10539,7 @@
 </file>
 
 <file path=customXml/itemProps1.xml><?xml version="1.0" encoding="utf-8"?>
-<ds:datastoreItem xmlns:ds="http://schemas.openxmlformats.org/officeDocument/2006/customXml" ds:itemID="{BAE8E089-A890-4E8C-8F3F-E3AE99CDF9E3}">
+<ds:datastoreItem xmlns:ds="http://schemas.openxmlformats.org/officeDocument/2006/customXml" ds:itemID="{D2FB55AC-C188-42A1-A4B7-22A66FCB29EE}">
   <ds:schemaRefs>
     <ds:schemaRef ds:uri="http://schemas.openxmlformats.org/officeDocument/2006/bibliography"/>
   </ds:schemaRefs>

</xml_diff>